<commit_message>
Added a section on the bottom
which begins to describe a project structure. What do you think?
</commit_message>
<xml_diff>
--- a/Raspberry Pi Project Plan.docx
+++ b/Raspberry Pi Project Plan.docx
@@ -1,12 +1,12 @@
 
 <file path=word/document.xml><?xml version="1.0" encoding="utf-8"?>
-<w:document xmlns:wpc="http://schemas.microsoft.com/office/word/2010/wordprocessingCanvas" xmlns:cx="http://schemas.microsoft.com/office/drawing/2014/chartex" xmlns:cx1="http://schemas.microsoft.com/office/drawing/2015/9/8/chartex" xmlns:cx2="http://schemas.microsoft.com/office/drawing/2015/10/21/chartex" xmlns:cx3="http://schemas.microsoft.com/office/drawing/2016/5/9/chartex" xmlns:cx4="http://schemas.microsoft.com/office/drawing/2016/5/10/chartex" xmlns:cx5="http://schemas.microsoft.com/office/drawing/2016/5/11/chartex" xmlns:mc="http://schemas.openxmlformats.org/markup-compatibility/2006" xmlns:o="urn:schemas-microsoft-com:office:office" xmlns:r="http://schemas.openxmlformats.org/officeDocument/2006/relationships" xmlns:m="http://schemas.openxmlformats.org/officeDocument/2006/math" xmlns:v="urn:schemas-microsoft-com:vml" xmlns:wp14="http://schemas.microsoft.com/office/word/2010/wordprocessingDrawing" xmlns:wp="http://schemas.openxmlformats.org/drawingml/2006/wordprocessingDrawing" xmlns:w10="urn:schemas-microsoft-com:office:word" xmlns:w="http://schemas.openxmlformats.org/wordprocessingml/2006/main" xmlns:w14="http://schemas.microsoft.com/office/word/2010/wordml" xmlns:w15="http://schemas.microsoft.com/office/word/2012/wordml" xmlns:w16se="http://schemas.microsoft.com/office/word/2015/wordml/symex" xmlns:wpg="http://schemas.microsoft.com/office/word/2010/wordprocessingGroup" xmlns:wpi="http://schemas.microsoft.com/office/word/2010/wordprocessingInk" xmlns:wne="http://schemas.microsoft.com/office/word/2006/wordml" xmlns:wps="http://schemas.microsoft.com/office/word/2010/wordprocessingShape" mc:Ignorable="w14 w15 w16se wp14">
+<w:document xmlns:wpc="http://schemas.microsoft.com/office/word/2010/wordprocessingCanvas" xmlns:mc="http://schemas.openxmlformats.org/markup-compatibility/2006" xmlns:o="urn:schemas-microsoft-com:office:office" xmlns:r="http://schemas.openxmlformats.org/officeDocument/2006/relationships" xmlns:m="http://schemas.openxmlformats.org/officeDocument/2006/math" xmlns:v="urn:schemas-microsoft-com:vml" xmlns:wp14="http://schemas.microsoft.com/office/word/2010/wordprocessingDrawing" xmlns:wp="http://schemas.openxmlformats.org/drawingml/2006/wordprocessingDrawing" xmlns:w10="urn:schemas-microsoft-com:office:word" xmlns:w="http://schemas.openxmlformats.org/wordprocessingml/2006/main" xmlns:w14="http://schemas.microsoft.com/office/word/2010/wordml" xmlns:w15="http://schemas.microsoft.com/office/word/2012/wordml" xmlns:wpg="http://schemas.microsoft.com/office/word/2010/wordprocessingGroup" xmlns:wpi="http://schemas.microsoft.com/office/word/2010/wordprocessingInk" xmlns:wne="http://schemas.microsoft.com/office/word/2006/wordml" xmlns:wps="http://schemas.microsoft.com/office/word/2010/wordprocessingShape" mc:Ignorable="w14 w15 wp14">
   <w:body>
     <w:p>
       <w:r>
         <w:rPr>
           <w:noProof/>
-          <w:lang w:eastAsia="en-GB"/>
+          <w:lang w:val="en-US" w:eastAsia="zh-CN"/>
         </w:rPr>
         <w:drawing>
           <wp:inline distT="0" distB="0" distL="0" distR="0">
@@ -22,9 +22,81 @@
           </wp:inline>
         </w:drawing>
       </w:r>
+    </w:p>
+    <w:p>
+      <w:r>
+        <w:lastRenderedPageBreak/>
+        <w:br w:type="page"/>
+      </w:r>
+    </w:p>
+    <w:p>
+      <w:r>
+        <w:lastRenderedPageBreak/>
+        <w:t>How are we going to organise the structure to best achieve these goals? We’ll need to break the project down and work on different complimentary bits and work on them via git, and over time improve on the code and increase its capability.</w:t>
+      </w:r>
+    </w:p>
+    <w:p/>
+    <w:p>
+      <w:pPr>
+        <w:rPr>
+          <w:b/>
+        </w:rPr>
+      </w:pPr>
+      <w:r>
+        <w:rPr>
+          <w:b/>
+        </w:rPr>
+        <w:t>I see a number of scripts that need to be written so far.</w:t>
+      </w:r>
+    </w:p>
+    <w:p>
+      <w:r>
+        <w:t>A folder full of r</w:t>
+      </w:r>
+      <w:r>
+        <w:t>obust cascades</w:t>
+      </w:r>
+    </w:p>
+    <w:p>
+      <w:r>
+        <w:t xml:space="preserve">A module which detects features from a video stream </w:t>
+      </w:r>
+      <w:r>
+        <w:t>using the cascades</w:t>
+      </w:r>
+      <w:r>
+        <w:t>(Module 1)</w:t>
+      </w:r>
+    </w:p>
+    <w:p>
+      <w:r>
+        <w:t>A module which auto recognises things, spat out by module 1</w:t>
+      </w:r>
+      <w:r>
+        <w:t xml:space="preserve"> (module 2)</w:t>
+      </w:r>
+    </w:p>
+    <w:p>
+      <w:r>
+        <w:t>A module which sorts, processes and stores information collected by module 2 (module 3)</w:t>
+      </w:r>
       <w:bookmarkStart w:id="0" w:name="_GoBack"/>
       <w:bookmarkEnd w:id="0"/>
     </w:p>
+    <w:p>
+      <w:r>
+        <w:t xml:space="preserve">A master control script </w:t>
+      </w:r>
+      <w:r>
+        <w:t xml:space="preserve">that collects </w:t>
+      </w:r>
+      <w:r>
+        <w:t>information from module 3 and gives feedback to the user.</w:t>
+      </w:r>
+    </w:p>
+    <w:p/>
+    <w:p/>
+    <w:p/>
     <w:sectPr>
       <w:pgSz w:w="16838" w:h="11906" w:orient="landscape"/>
       <w:pgMar w:top="1440" w:right="1440" w:bottom="1440" w:left="1440" w:header="708" w:footer="708" w:gutter="0"/>
@@ -36,7 +108,7 @@
 </file>
 
 <file path=word/styles.xml><?xml version="1.0" encoding="utf-8"?>
-<w:styles xmlns:mc="http://schemas.openxmlformats.org/markup-compatibility/2006" xmlns:r="http://schemas.openxmlformats.org/officeDocument/2006/relationships" xmlns:w="http://schemas.openxmlformats.org/wordprocessingml/2006/main" xmlns:w14="http://schemas.microsoft.com/office/word/2010/wordml" xmlns:w15="http://schemas.microsoft.com/office/word/2012/wordml" xmlns:w16se="http://schemas.microsoft.com/office/word/2015/wordml/symex" mc:Ignorable="w14 w15 w16se">
+<w:styles xmlns:mc="http://schemas.openxmlformats.org/markup-compatibility/2006" xmlns:r="http://schemas.openxmlformats.org/officeDocument/2006/relationships" xmlns:w="http://schemas.openxmlformats.org/wordprocessingml/2006/main" xmlns:w14="http://schemas.microsoft.com/office/word/2010/wordml" xmlns:w15="http://schemas.microsoft.com/office/word/2012/wordml" mc:Ignorable="w14 w15">
   <w:docDefaults>
     <w:rPrDefault>
       <w:rPr>
@@ -52,7 +124,7 @@
       </w:pPr>
     </w:pPrDefault>
   </w:docDefaults>
-  <w:latentStyles w:defLockedState="0" w:defUIPriority="99" w:defSemiHidden="0" w:defUnhideWhenUsed="0" w:defQFormat="0" w:count="374">
+  <w:latentStyles w:defLockedState="0" w:defUIPriority="99" w:defSemiHidden="0" w:defUnhideWhenUsed="0" w:defQFormat="0" w:count="371">
     <w:lsdException w:name="Normal" w:uiPriority="0" w:qFormat="1"/>
     <w:lsdException w:name="heading 1" w:uiPriority="9" w:qFormat="1"/>
     <w:lsdException w:name="heading 2" w:semiHidden="1" w:uiPriority="9" w:unhideWhenUsed="1" w:qFormat="1"/>
@@ -424,9 +496,6 @@
     <w:lsdException w:name="List Table 5 Dark Accent 6" w:uiPriority="50"/>
     <w:lsdException w:name="List Table 6 Colorful Accent 6" w:uiPriority="51"/>
     <w:lsdException w:name="List Table 7 Colorful Accent 6" w:uiPriority="52"/>
-    <w:lsdException w:name="Mention" w:semiHidden="1" w:unhideWhenUsed="1"/>
-    <w:lsdException w:name="Smart Hyperlink" w:semiHidden="1" w:unhideWhenUsed="1"/>
-    <w:lsdException w:name="Hashtag" w:semiHidden="1" w:unhideWhenUsed="1"/>
   </w:latentStyles>
   <w:style w:type="paragraph" w:default="1" w:styleId="Normal">
     <w:name w:val="Normal"/>
@@ -1990,6 +2059,13 @@
         </dgm:presLayoutVars>
       </dgm:prSet>
       <dgm:spPr/>
+      <dgm:t>
+        <a:bodyPr/>
+        <a:lstStyle/>
+        <a:p>
+          <a:endParaRPr lang="en-US"/>
+        </a:p>
+      </dgm:t>
     </dgm:pt>
     <dgm:pt modelId="{729C8F19-5FA1-45C3-9F38-F340D4985570}" type="pres">
       <dgm:prSet presAssocID="{C299D393-B2B4-4601-BAF7-1EFE284B9C9E}" presName="hierRoot1" presStyleCnt="0">
@@ -2010,10 +2086,24 @@
         </dgm:presLayoutVars>
       </dgm:prSet>
       <dgm:spPr/>
+      <dgm:t>
+        <a:bodyPr/>
+        <a:lstStyle/>
+        <a:p>
+          <a:endParaRPr lang="en-US"/>
+        </a:p>
+      </dgm:t>
     </dgm:pt>
     <dgm:pt modelId="{206BB988-5F07-4602-919D-551818043295}" type="pres">
       <dgm:prSet presAssocID="{C299D393-B2B4-4601-BAF7-1EFE284B9C9E}" presName="rootConnector1" presStyleLbl="node1" presStyleIdx="0" presStyleCnt="0"/>
       <dgm:spPr/>
+      <dgm:t>
+        <a:bodyPr/>
+        <a:lstStyle/>
+        <a:p>
+          <a:endParaRPr lang="en-US"/>
+        </a:p>
+      </dgm:t>
     </dgm:pt>
     <dgm:pt modelId="{6645CBDA-2807-403A-8B9A-B4571D8F7D99}" type="pres">
       <dgm:prSet presAssocID="{C299D393-B2B4-4601-BAF7-1EFE284B9C9E}" presName="hierChild2" presStyleCnt="0"/>
@@ -2022,6 +2112,13 @@
     <dgm:pt modelId="{08D9A397-010D-4DEF-9718-50ACAEE709E4}" type="pres">
       <dgm:prSet presAssocID="{AEA42C44-2720-42B2-A033-55387846AEE8}" presName="Name37" presStyleLbl="parChTrans1D2" presStyleIdx="0" presStyleCnt="4"/>
       <dgm:spPr/>
+      <dgm:t>
+        <a:bodyPr/>
+        <a:lstStyle/>
+        <a:p>
+          <a:endParaRPr lang="en-US"/>
+        </a:p>
+      </dgm:t>
     </dgm:pt>
     <dgm:pt modelId="{0D8D5444-D8CA-458D-B043-5CDD750C9D23}" type="pres">
       <dgm:prSet presAssocID="{8D28A36A-6181-4A5A-8D88-4D489B84400C}" presName="hierRoot2" presStyleCnt="0">
@@ -2042,10 +2139,24 @@
         </dgm:presLayoutVars>
       </dgm:prSet>
       <dgm:spPr/>
+      <dgm:t>
+        <a:bodyPr/>
+        <a:lstStyle/>
+        <a:p>
+          <a:endParaRPr lang="en-US"/>
+        </a:p>
+      </dgm:t>
     </dgm:pt>
     <dgm:pt modelId="{DEA9F1DD-D5F2-4F22-A1CA-690E84B40E08}" type="pres">
       <dgm:prSet presAssocID="{8D28A36A-6181-4A5A-8D88-4D489B84400C}" presName="rootConnector" presStyleLbl="node2" presStyleIdx="0" presStyleCnt="3"/>
       <dgm:spPr/>
+      <dgm:t>
+        <a:bodyPr/>
+        <a:lstStyle/>
+        <a:p>
+          <a:endParaRPr lang="en-US"/>
+        </a:p>
+      </dgm:t>
     </dgm:pt>
     <dgm:pt modelId="{41A5991F-D84F-4245-BA19-AFFC3F017E55}" type="pres">
       <dgm:prSet presAssocID="{8D28A36A-6181-4A5A-8D88-4D489B84400C}" presName="hierChild4" presStyleCnt="0"/>
@@ -2058,6 +2169,13 @@
     <dgm:pt modelId="{AB78C5EA-A6D1-4A65-9A06-B9B43567692F}" type="pres">
       <dgm:prSet presAssocID="{A3B98D21-E8E9-4F41-9E36-8015773E7326}" presName="Name37" presStyleLbl="parChTrans1D2" presStyleIdx="1" presStyleCnt="4"/>
       <dgm:spPr/>
+      <dgm:t>
+        <a:bodyPr/>
+        <a:lstStyle/>
+        <a:p>
+          <a:endParaRPr lang="en-US"/>
+        </a:p>
+      </dgm:t>
     </dgm:pt>
     <dgm:pt modelId="{87F28ACC-DD1B-4E2B-9F67-C9C8CC2E1B60}" type="pres">
       <dgm:prSet presAssocID="{71D4A244-A274-4505-97D7-4C2725772FA9}" presName="hierRoot2" presStyleCnt="0">
@@ -2078,10 +2196,24 @@
         </dgm:presLayoutVars>
       </dgm:prSet>
       <dgm:spPr/>
+      <dgm:t>
+        <a:bodyPr/>
+        <a:lstStyle/>
+        <a:p>
+          <a:endParaRPr lang="en-US"/>
+        </a:p>
+      </dgm:t>
     </dgm:pt>
     <dgm:pt modelId="{C79319E6-FC4F-46CC-B1A4-8EF34864FFC6}" type="pres">
       <dgm:prSet presAssocID="{71D4A244-A274-4505-97D7-4C2725772FA9}" presName="rootConnector" presStyleLbl="node2" presStyleIdx="1" presStyleCnt="3"/>
       <dgm:spPr/>
+      <dgm:t>
+        <a:bodyPr/>
+        <a:lstStyle/>
+        <a:p>
+          <a:endParaRPr lang="en-US"/>
+        </a:p>
+      </dgm:t>
     </dgm:pt>
     <dgm:pt modelId="{F179861E-CD1C-4B6F-8F51-7E7EB16B24BE}" type="pres">
       <dgm:prSet presAssocID="{71D4A244-A274-4505-97D7-4C2725772FA9}" presName="hierChild4" presStyleCnt="0"/>
@@ -2090,6 +2222,13 @@
     <dgm:pt modelId="{C09BD3C7-DDB2-4C7B-B92A-06C0E2750DBA}" type="pres">
       <dgm:prSet presAssocID="{097EA7BB-2CFF-4597-B8F8-E2C0C4940767}" presName="Name37" presStyleLbl="parChTrans1D3" presStyleIdx="0" presStyleCnt="4"/>
       <dgm:spPr/>
+      <dgm:t>
+        <a:bodyPr/>
+        <a:lstStyle/>
+        <a:p>
+          <a:endParaRPr lang="en-US"/>
+        </a:p>
+      </dgm:t>
     </dgm:pt>
     <dgm:pt modelId="{C7802B5F-0690-4BF9-98AB-0974F8CD3F54}" type="pres">
       <dgm:prSet presAssocID="{81D103FC-7AC6-434B-A6F8-C970D04DD481}" presName="hierRoot2" presStyleCnt="0">
@@ -2110,10 +2249,24 @@
         </dgm:presLayoutVars>
       </dgm:prSet>
       <dgm:spPr/>
+      <dgm:t>
+        <a:bodyPr/>
+        <a:lstStyle/>
+        <a:p>
+          <a:endParaRPr lang="en-US"/>
+        </a:p>
+      </dgm:t>
     </dgm:pt>
     <dgm:pt modelId="{E8338820-F4CF-41A6-8E4A-7E8B5E4529B7}" type="pres">
       <dgm:prSet presAssocID="{81D103FC-7AC6-434B-A6F8-C970D04DD481}" presName="rootConnector" presStyleLbl="node3" presStyleIdx="0" presStyleCnt="4"/>
       <dgm:spPr/>
+      <dgm:t>
+        <a:bodyPr/>
+        <a:lstStyle/>
+        <a:p>
+          <a:endParaRPr lang="en-US"/>
+        </a:p>
+      </dgm:t>
     </dgm:pt>
     <dgm:pt modelId="{0C423516-049E-445A-807A-59E22FF5D51A}" type="pres">
       <dgm:prSet presAssocID="{81D103FC-7AC6-434B-A6F8-C970D04DD481}" presName="hierChild4" presStyleCnt="0"/>
@@ -2122,6 +2275,13 @@
     <dgm:pt modelId="{E09130D3-F1C5-4C57-9926-B526692CA41E}" type="pres">
       <dgm:prSet presAssocID="{EAFC2661-6CAE-4894-8C95-B08AB9749ECF}" presName="Name37" presStyleLbl="parChTrans1D4" presStyleIdx="0" presStyleCnt="11"/>
       <dgm:spPr/>
+      <dgm:t>
+        <a:bodyPr/>
+        <a:lstStyle/>
+        <a:p>
+          <a:endParaRPr lang="en-US"/>
+        </a:p>
+      </dgm:t>
     </dgm:pt>
     <dgm:pt modelId="{67D4F116-B7D5-4C12-9AF6-450E2CA21D97}" type="pres">
       <dgm:prSet presAssocID="{D5FE7294-3821-4202-8B5B-ED1A9498E40B}" presName="hierRoot2" presStyleCnt="0">
@@ -2142,10 +2302,24 @@
         </dgm:presLayoutVars>
       </dgm:prSet>
       <dgm:spPr/>
+      <dgm:t>
+        <a:bodyPr/>
+        <a:lstStyle/>
+        <a:p>
+          <a:endParaRPr lang="en-US"/>
+        </a:p>
+      </dgm:t>
     </dgm:pt>
     <dgm:pt modelId="{201DAD7B-3B44-46AA-B227-4C19F2442ACD}" type="pres">
       <dgm:prSet presAssocID="{D5FE7294-3821-4202-8B5B-ED1A9498E40B}" presName="rootConnector" presStyleLbl="node4" presStyleIdx="0" presStyleCnt="11"/>
       <dgm:spPr/>
+      <dgm:t>
+        <a:bodyPr/>
+        <a:lstStyle/>
+        <a:p>
+          <a:endParaRPr lang="en-US"/>
+        </a:p>
+      </dgm:t>
     </dgm:pt>
     <dgm:pt modelId="{63358DF6-FA45-4150-8351-4A0BBDD7DD8F}" type="pres">
       <dgm:prSet presAssocID="{D5FE7294-3821-4202-8B5B-ED1A9498E40B}" presName="hierChild4" presStyleCnt="0"/>
@@ -2162,6 +2336,13 @@
     <dgm:pt modelId="{4F4BE603-EB65-4578-8742-6701F54AC7AF}" type="pres">
       <dgm:prSet presAssocID="{16AD2318-83DD-4F22-8F28-972D7DB6D599}" presName="Name37" presStyleLbl="parChTrans1D3" presStyleIdx="1" presStyleCnt="4"/>
       <dgm:spPr/>
+      <dgm:t>
+        <a:bodyPr/>
+        <a:lstStyle/>
+        <a:p>
+          <a:endParaRPr lang="en-US"/>
+        </a:p>
+      </dgm:t>
     </dgm:pt>
     <dgm:pt modelId="{B37D247F-832B-4825-BDAF-B00D5FC77C62}" type="pres">
       <dgm:prSet presAssocID="{F20F91BA-E260-4B9E-8A32-989E9DFCF9E5}" presName="hierRoot2" presStyleCnt="0">
@@ -2182,10 +2363,24 @@
         </dgm:presLayoutVars>
       </dgm:prSet>
       <dgm:spPr/>
+      <dgm:t>
+        <a:bodyPr/>
+        <a:lstStyle/>
+        <a:p>
+          <a:endParaRPr lang="en-US"/>
+        </a:p>
+      </dgm:t>
     </dgm:pt>
     <dgm:pt modelId="{F6685D45-61E4-486C-A6D7-F465CAD1285F}" type="pres">
       <dgm:prSet presAssocID="{F20F91BA-E260-4B9E-8A32-989E9DFCF9E5}" presName="rootConnector" presStyleLbl="node3" presStyleIdx="1" presStyleCnt="4"/>
       <dgm:spPr/>
+      <dgm:t>
+        <a:bodyPr/>
+        <a:lstStyle/>
+        <a:p>
+          <a:endParaRPr lang="en-US"/>
+        </a:p>
+      </dgm:t>
     </dgm:pt>
     <dgm:pt modelId="{C775A4B4-D133-4440-82B6-2E309AF12826}" type="pres">
       <dgm:prSet presAssocID="{F20F91BA-E260-4B9E-8A32-989E9DFCF9E5}" presName="hierChild4" presStyleCnt="0"/>
@@ -2194,6 +2389,13 @@
     <dgm:pt modelId="{89B41D77-22EE-472B-8EBD-CA3EF9474814}" type="pres">
       <dgm:prSet presAssocID="{3DBCFDE3-DF6E-415B-A4D2-9C80C1F216A1}" presName="Name37" presStyleLbl="parChTrans1D4" presStyleIdx="1" presStyleCnt="11"/>
       <dgm:spPr/>
+      <dgm:t>
+        <a:bodyPr/>
+        <a:lstStyle/>
+        <a:p>
+          <a:endParaRPr lang="en-US"/>
+        </a:p>
+      </dgm:t>
     </dgm:pt>
     <dgm:pt modelId="{868E3E40-2E76-4697-A720-12D068D66FE4}" type="pres">
       <dgm:prSet presAssocID="{8AE314F3-90EC-462A-8575-77DA540AC9C2}" presName="hierRoot2" presStyleCnt="0">
@@ -2214,10 +2416,24 @@
         </dgm:presLayoutVars>
       </dgm:prSet>
       <dgm:spPr/>
+      <dgm:t>
+        <a:bodyPr/>
+        <a:lstStyle/>
+        <a:p>
+          <a:endParaRPr lang="en-US"/>
+        </a:p>
+      </dgm:t>
     </dgm:pt>
     <dgm:pt modelId="{220A171C-1092-4CA4-9C61-B936B951CC05}" type="pres">
       <dgm:prSet presAssocID="{8AE314F3-90EC-462A-8575-77DA540AC9C2}" presName="rootConnector" presStyleLbl="node4" presStyleIdx="1" presStyleCnt="11"/>
       <dgm:spPr/>
+      <dgm:t>
+        <a:bodyPr/>
+        <a:lstStyle/>
+        <a:p>
+          <a:endParaRPr lang="en-US"/>
+        </a:p>
+      </dgm:t>
     </dgm:pt>
     <dgm:pt modelId="{E2031738-2EB8-449D-BC0A-31D071CBD8F1}" type="pres">
       <dgm:prSet presAssocID="{8AE314F3-90EC-462A-8575-77DA540AC9C2}" presName="hierChild4" presStyleCnt="0"/>
@@ -2226,6 +2442,13 @@
     <dgm:pt modelId="{9C31A1D7-4D60-4782-8EE6-0FB2234F70A4}" type="pres">
       <dgm:prSet presAssocID="{7B2AD09E-B4FB-4871-B2FB-6E3A1B0DE3F9}" presName="Name37" presStyleLbl="parChTrans1D4" presStyleIdx="2" presStyleCnt="11"/>
       <dgm:spPr/>
+      <dgm:t>
+        <a:bodyPr/>
+        <a:lstStyle/>
+        <a:p>
+          <a:endParaRPr lang="en-US"/>
+        </a:p>
+      </dgm:t>
     </dgm:pt>
     <dgm:pt modelId="{26892413-6BE2-4C65-8093-2A7C86DE93B0}" type="pres">
       <dgm:prSet presAssocID="{CA98717F-A249-49A1-90DB-59951F7F2293}" presName="hierRoot2" presStyleCnt="0">
@@ -2246,10 +2469,24 @@
         </dgm:presLayoutVars>
       </dgm:prSet>
       <dgm:spPr/>
+      <dgm:t>
+        <a:bodyPr/>
+        <a:lstStyle/>
+        <a:p>
+          <a:endParaRPr lang="en-US"/>
+        </a:p>
+      </dgm:t>
     </dgm:pt>
     <dgm:pt modelId="{91642BDB-1E1C-4CA2-9704-ECA911E5FE3F}" type="pres">
       <dgm:prSet presAssocID="{CA98717F-A249-49A1-90DB-59951F7F2293}" presName="rootConnector" presStyleLbl="node4" presStyleIdx="2" presStyleCnt="11"/>
       <dgm:spPr/>
+      <dgm:t>
+        <a:bodyPr/>
+        <a:lstStyle/>
+        <a:p>
+          <a:endParaRPr lang="en-US"/>
+        </a:p>
+      </dgm:t>
     </dgm:pt>
     <dgm:pt modelId="{156C9DC8-2A3E-485E-9568-8DE78EBE29F3}" type="pres">
       <dgm:prSet presAssocID="{CA98717F-A249-49A1-90DB-59951F7F2293}" presName="hierChild4" presStyleCnt="0"/>
@@ -2266,6 +2503,13 @@
     <dgm:pt modelId="{759081D6-1A5C-4A5C-8F99-0C76AF9FEB24}" type="pres">
       <dgm:prSet presAssocID="{2A015ABC-1AAC-413E-8D51-4438E3C9C108}" presName="Name37" presStyleLbl="parChTrans1D4" presStyleIdx="3" presStyleCnt="11"/>
       <dgm:spPr/>
+      <dgm:t>
+        <a:bodyPr/>
+        <a:lstStyle/>
+        <a:p>
+          <a:endParaRPr lang="en-US"/>
+        </a:p>
+      </dgm:t>
     </dgm:pt>
     <dgm:pt modelId="{87058941-2603-41FD-B6CB-02665B919D37}" type="pres">
       <dgm:prSet presAssocID="{1CAF8375-6633-482D-8C21-C955B6FCB8D6}" presName="hierRoot2" presStyleCnt="0">
@@ -2286,10 +2530,24 @@
         </dgm:presLayoutVars>
       </dgm:prSet>
       <dgm:spPr/>
+      <dgm:t>
+        <a:bodyPr/>
+        <a:lstStyle/>
+        <a:p>
+          <a:endParaRPr lang="en-US"/>
+        </a:p>
+      </dgm:t>
     </dgm:pt>
     <dgm:pt modelId="{6B66BBC9-F6FA-4F3D-8C7B-84E958597B44}" type="pres">
       <dgm:prSet presAssocID="{1CAF8375-6633-482D-8C21-C955B6FCB8D6}" presName="rootConnector" presStyleLbl="node4" presStyleIdx="3" presStyleCnt="11"/>
       <dgm:spPr/>
+      <dgm:t>
+        <a:bodyPr/>
+        <a:lstStyle/>
+        <a:p>
+          <a:endParaRPr lang="en-US"/>
+        </a:p>
+      </dgm:t>
     </dgm:pt>
     <dgm:pt modelId="{ED8F3CDF-2B68-4A7A-8EE9-F0D321B326EF}" type="pres">
       <dgm:prSet presAssocID="{1CAF8375-6633-482D-8C21-C955B6FCB8D6}" presName="hierChild4" presStyleCnt="0"/>
@@ -2298,6 +2556,13 @@
     <dgm:pt modelId="{7DD9FA85-5B19-4285-8CED-DDE07AB6CF1F}" type="pres">
       <dgm:prSet presAssocID="{D97A6EEF-0F1C-457D-8614-2B8C17BD6846}" presName="Name37" presStyleLbl="parChTrans1D4" presStyleIdx="4" presStyleCnt="11"/>
       <dgm:spPr/>
+      <dgm:t>
+        <a:bodyPr/>
+        <a:lstStyle/>
+        <a:p>
+          <a:endParaRPr lang="en-US"/>
+        </a:p>
+      </dgm:t>
     </dgm:pt>
     <dgm:pt modelId="{56E0425E-23B9-4679-AEFB-3D0B8CF846E0}" type="pres">
       <dgm:prSet presAssocID="{305494C2-44BF-45AE-A343-1D63B30D4CDF}" presName="hierRoot2" presStyleCnt="0">
@@ -2318,10 +2583,24 @@
         </dgm:presLayoutVars>
       </dgm:prSet>
       <dgm:spPr/>
+      <dgm:t>
+        <a:bodyPr/>
+        <a:lstStyle/>
+        <a:p>
+          <a:endParaRPr lang="en-US"/>
+        </a:p>
+      </dgm:t>
     </dgm:pt>
     <dgm:pt modelId="{8BDBF37F-B6E9-4744-A505-388FDA76A32C}" type="pres">
       <dgm:prSet presAssocID="{305494C2-44BF-45AE-A343-1D63B30D4CDF}" presName="rootConnector" presStyleLbl="node4" presStyleIdx="4" presStyleCnt="11"/>
       <dgm:spPr/>
+      <dgm:t>
+        <a:bodyPr/>
+        <a:lstStyle/>
+        <a:p>
+          <a:endParaRPr lang="en-US"/>
+        </a:p>
+      </dgm:t>
     </dgm:pt>
     <dgm:pt modelId="{91740DFB-768D-47F0-8DFE-C18F215F7911}" type="pres">
       <dgm:prSet presAssocID="{305494C2-44BF-45AE-A343-1D63B30D4CDF}" presName="hierChild4" presStyleCnt="0"/>
@@ -2342,6 +2621,13 @@
     <dgm:pt modelId="{2ECC68AA-B7C5-419D-A72A-149E2B71DD4F}" type="pres">
       <dgm:prSet presAssocID="{4AE33D2E-50EF-4309-887D-378AD50A6673}" presName="Name37" presStyleLbl="parChTrans1D3" presStyleIdx="2" presStyleCnt="4"/>
       <dgm:spPr/>
+      <dgm:t>
+        <a:bodyPr/>
+        <a:lstStyle/>
+        <a:p>
+          <a:endParaRPr lang="en-US"/>
+        </a:p>
+      </dgm:t>
     </dgm:pt>
     <dgm:pt modelId="{F9AE9CCF-7C31-4E84-9358-5A9B0681F76F}" type="pres">
       <dgm:prSet presAssocID="{3A07E613-7C4B-4338-BBEE-0384188A6704}" presName="hierRoot2" presStyleCnt="0">
@@ -2362,10 +2648,24 @@
         </dgm:presLayoutVars>
       </dgm:prSet>
       <dgm:spPr/>
+      <dgm:t>
+        <a:bodyPr/>
+        <a:lstStyle/>
+        <a:p>
+          <a:endParaRPr lang="en-US"/>
+        </a:p>
+      </dgm:t>
     </dgm:pt>
     <dgm:pt modelId="{548262F1-D581-4A0E-BBB8-EC3403BFCAE5}" type="pres">
       <dgm:prSet presAssocID="{3A07E613-7C4B-4338-BBEE-0384188A6704}" presName="rootConnector" presStyleLbl="node3" presStyleIdx="2" presStyleCnt="4"/>
       <dgm:spPr/>
+      <dgm:t>
+        <a:bodyPr/>
+        <a:lstStyle/>
+        <a:p>
+          <a:endParaRPr lang="en-US"/>
+        </a:p>
+      </dgm:t>
     </dgm:pt>
     <dgm:pt modelId="{936FF21B-6777-40A7-8695-8043EEAD99A9}" type="pres">
       <dgm:prSet presAssocID="{3A07E613-7C4B-4338-BBEE-0384188A6704}" presName="hierChild4" presStyleCnt="0"/>
@@ -2374,6 +2674,13 @@
     <dgm:pt modelId="{272C005F-8ADA-431F-BFA8-A10147D2A977}" type="pres">
       <dgm:prSet presAssocID="{C32E88B8-9A7B-4C9F-A101-7C3C75829355}" presName="Name37" presStyleLbl="parChTrans1D4" presStyleIdx="5" presStyleCnt="11"/>
       <dgm:spPr/>
+      <dgm:t>
+        <a:bodyPr/>
+        <a:lstStyle/>
+        <a:p>
+          <a:endParaRPr lang="en-US"/>
+        </a:p>
+      </dgm:t>
     </dgm:pt>
     <dgm:pt modelId="{A8B0B468-06EA-4A25-AFE5-81155D5D26D9}" type="pres">
       <dgm:prSet presAssocID="{9CCAC307-9CB6-427C-B8D1-8890323A0C74}" presName="hierRoot2" presStyleCnt="0">
@@ -2394,10 +2701,24 @@
         </dgm:presLayoutVars>
       </dgm:prSet>
       <dgm:spPr/>
+      <dgm:t>
+        <a:bodyPr/>
+        <a:lstStyle/>
+        <a:p>
+          <a:endParaRPr lang="en-US"/>
+        </a:p>
+      </dgm:t>
     </dgm:pt>
     <dgm:pt modelId="{227856EE-E018-4AF1-B57C-37BCDA0B55FC}" type="pres">
       <dgm:prSet presAssocID="{9CCAC307-9CB6-427C-B8D1-8890323A0C74}" presName="rootConnector" presStyleLbl="node4" presStyleIdx="5" presStyleCnt="11"/>
       <dgm:spPr/>
+      <dgm:t>
+        <a:bodyPr/>
+        <a:lstStyle/>
+        <a:p>
+          <a:endParaRPr lang="en-US"/>
+        </a:p>
+      </dgm:t>
     </dgm:pt>
     <dgm:pt modelId="{C2193D8B-43C7-4D48-A572-15B92BDD4F19}" type="pres">
       <dgm:prSet presAssocID="{9CCAC307-9CB6-427C-B8D1-8890323A0C74}" presName="hierChild4" presStyleCnt="0"/>
@@ -2406,6 +2727,13 @@
     <dgm:pt modelId="{151CB246-006A-4E9C-98FA-44141B6B0653}" type="pres">
       <dgm:prSet presAssocID="{49CE8EC1-DDBD-4A5C-8452-566D3E4379F5}" presName="Name37" presStyleLbl="parChTrans1D4" presStyleIdx="6" presStyleCnt="11"/>
       <dgm:spPr/>
+      <dgm:t>
+        <a:bodyPr/>
+        <a:lstStyle/>
+        <a:p>
+          <a:endParaRPr lang="en-US"/>
+        </a:p>
+      </dgm:t>
     </dgm:pt>
     <dgm:pt modelId="{902EB768-BC5D-4A9B-9903-E401EFFEF2A8}" type="pres">
       <dgm:prSet presAssocID="{62213BFB-1012-41D3-98DE-0B1649154107}" presName="hierRoot2" presStyleCnt="0">
@@ -2426,10 +2754,24 @@
         </dgm:presLayoutVars>
       </dgm:prSet>
       <dgm:spPr/>
+      <dgm:t>
+        <a:bodyPr/>
+        <a:lstStyle/>
+        <a:p>
+          <a:endParaRPr lang="en-US"/>
+        </a:p>
+      </dgm:t>
     </dgm:pt>
     <dgm:pt modelId="{598E5463-33A5-4B2F-9A13-387DA6A0A349}" type="pres">
       <dgm:prSet presAssocID="{62213BFB-1012-41D3-98DE-0B1649154107}" presName="rootConnector" presStyleLbl="node4" presStyleIdx="6" presStyleCnt="11"/>
       <dgm:spPr/>
+      <dgm:t>
+        <a:bodyPr/>
+        <a:lstStyle/>
+        <a:p>
+          <a:endParaRPr lang="en-US"/>
+        </a:p>
+      </dgm:t>
     </dgm:pt>
     <dgm:pt modelId="{E36CB115-4959-4126-ADCF-8C41DC88DAC3}" type="pres">
       <dgm:prSet presAssocID="{62213BFB-1012-41D3-98DE-0B1649154107}" presName="hierChild4" presStyleCnt="0"/>
@@ -2442,6 +2784,13 @@
     <dgm:pt modelId="{5BA639B9-2CED-4555-BCF4-B02431C88524}" type="pres">
       <dgm:prSet presAssocID="{41173475-8624-4205-AF47-AF4946CA157C}" presName="Name37" presStyleLbl="parChTrans1D4" presStyleIdx="7" presStyleCnt="11"/>
       <dgm:spPr/>
+      <dgm:t>
+        <a:bodyPr/>
+        <a:lstStyle/>
+        <a:p>
+          <a:endParaRPr lang="en-US"/>
+        </a:p>
+      </dgm:t>
     </dgm:pt>
     <dgm:pt modelId="{97319F2F-D51A-4522-9242-766D6CF6BF00}" type="pres">
       <dgm:prSet presAssocID="{4BD438DF-2CFD-491A-A403-83D9050DCD67}" presName="hierRoot2" presStyleCnt="0">
@@ -2462,10 +2811,24 @@
         </dgm:presLayoutVars>
       </dgm:prSet>
       <dgm:spPr/>
+      <dgm:t>
+        <a:bodyPr/>
+        <a:lstStyle/>
+        <a:p>
+          <a:endParaRPr lang="en-US"/>
+        </a:p>
+      </dgm:t>
     </dgm:pt>
     <dgm:pt modelId="{7CB4D5F6-AD9E-4ECD-92F5-439306D0B079}" type="pres">
       <dgm:prSet presAssocID="{4BD438DF-2CFD-491A-A403-83D9050DCD67}" presName="rootConnector" presStyleLbl="node4" presStyleIdx="7" presStyleCnt="11"/>
       <dgm:spPr/>
+      <dgm:t>
+        <a:bodyPr/>
+        <a:lstStyle/>
+        <a:p>
+          <a:endParaRPr lang="en-US"/>
+        </a:p>
+      </dgm:t>
     </dgm:pt>
     <dgm:pt modelId="{7841080A-E245-4E7D-9EC1-A8AE974D9EFC}" type="pres">
       <dgm:prSet presAssocID="{4BD438DF-2CFD-491A-A403-83D9050DCD67}" presName="hierChild4" presStyleCnt="0"/>
@@ -2486,6 +2849,13 @@
     <dgm:pt modelId="{47EF93B0-CF60-4D5D-9F96-832E69F38EEE}" type="pres">
       <dgm:prSet presAssocID="{38165285-9E48-4D2B-88E0-B66DA798F3F2}" presName="Name37" presStyleLbl="parChTrans1D3" presStyleIdx="3" presStyleCnt="4"/>
       <dgm:spPr/>
+      <dgm:t>
+        <a:bodyPr/>
+        <a:lstStyle/>
+        <a:p>
+          <a:endParaRPr lang="en-US"/>
+        </a:p>
+      </dgm:t>
     </dgm:pt>
     <dgm:pt modelId="{EAACA722-CA5D-4FA2-9CBB-365DE6205AC6}" type="pres">
       <dgm:prSet presAssocID="{98CB4D35-9D52-4621-9D51-192D83F071BC}" presName="hierRoot2" presStyleCnt="0">
@@ -2506,10 +2876,24 @@
         </dgm:presLayoutVars>
       </dgm:prSet>
       <dgm:spPr/>
+      <dgm:t>
+        <a:bodyPr/>
+        <a:lstStyle/>
+        <a:p>
+          <a:endParaRPr lang="en-US"/>
+        </a:p>
+      </dgm:t>
     </dgm:pt>
     <dgm:pt modelId="{51D98EED-808F-45FA-8967-14EF8E4260E3}" type="pres">
       <dgm:prSet presAssocID="{98CB4D35-9D52-4621-9D51-192D83F071BC}" presName="rootConnector" presStyleLbl="node3" presStyleIdx="3" presStyleCnt="4"/>
       <dgm:spPr/>
+      <dgm:t>
+        <a:bodyPr/>
+        <a:lstStyle/>
+        <a:p>
+          <a:endParaRPr lang="en-US"/>
+        </a:p>
+      </dgm:t>
     </dgm:pt>
     <dgm:pt modelId="{23193F30-8318-4056-A97E-7C3B007B20AB}" type="pres">
       <dgm:prSet presAssocID="{98CB4D35-9D52-4621-9D51-192D83F071BC}" presName="hierChild4" presStyleCnt="0"/>
@@ -2518,6 +2902,13 @@
     <dgm:pt modelId="{1F8604F0-A429-45EC-8E97-027D1656AE65}" type="pres">
       <dgm:prSet presAssocID="{27E8BCB1-3CB1-44A1-B7D9-7A1DF50633F4}" presName="Name37" presStyleLbl="parChTrans1D4" presStyleIdx="8" presStyleCnt="11"/>
       <dgm:spPr/>
+      <dgm:t>
+        <a:bodyPr/>
+        <a:lstStyle/>
+        <a:p>
+          <a:endParaRPr lang="en-US"/>
+        </a:p>
+      </dgm:t>
     </dgm:pt>
     <dgm:pt modelId="{01E49481-55A0-4975-938A-560FB63F406C}" type="pres">
       <dgm:prSet presAssocID="{59751988-7C44-4EA8-801F-8E2ECA8EB044}" presName="hierRoot2" presStyleCnt="0">
@@ -2538,10 +2929,24 @@
         </dgm:presLayoutVars>
       </dgm:prSet>
       <dgm:spPr/>
+      <dgm:t>
+        <a:bodyPr/>
+        <a:lstStyle/>
+        <a:p>
+          <a:endParaRPr lang="en-US"/>
+        </a:p>
+      </dgm:t>
     </dgm:pt>
     <dgm:pt modelId="{CC791A2B-96D2-4459-B4BA-CE24759417A8}" type="pres">
       <dgm:prSet presAssocID="{59751988-7C44-4EA8-801F-8E2ECA8EB044}" presName="rootConnector" presStyleLbl="node4" presStyleIdx="8" presStyleCnt="11"/>
       <dgm:spPr/>
+      <dgm:t>
+        <a:bodyPr/>
+        <a:lstStyle/>
+        <a:p>
+          <a:endParaRPr lang="en-US"/>
+        </a:p>
+      </dgm:t>
     </dgm:pt>
     <dgm:pt modelId="{0319135C-03CA-4E93-A408-1F0320730AB5}" type="pres">
       <dgm:prSet presAssocID="{59751988-7C44-4EA8-801F-8E2ECA8EB044}" presName="hierChild4" presStyleCnt="0"/>
@@ -2550,6 +2955,13 @@
     <dgm:pt modelId="{A9EE33B5-CE6C-4D0A-957A-CD50EDD435E8}" type="pres">
       <dgm:prSet presAssocID="{07854121-B23B-460F-90EC-1F62C215F25D}" presName="Name37" presStyleLbl="parChTrans1D4" presStyleIdx="9" presStyleCnt="11"/>
       <dgm:spPr/>
+      <dgm:t>
+        <a:bodyPr/>
+        <a:lstStyle/>
+        <a:p>
+          <a:endParaRPr lang="en-US"/>
+        </a:p>
+      </dgm:t>
     </dgm:pt>
     <dgm:pt modelId="{CA4B43C0-B0FB-4BC0-9ED6-A593DF2190CA}" type="pres">
       <dgm:prSet presAssocID="{24A8B855-8FA2-41F8-83B7-E482B85CF262}" presName="hierRoot2" presStyleCnt="0">
@@ -2570,10 +2982,24 @@
         </dgm:presLayoutVars>
       </dgm:prSet>
       <dgm:spPr/>
+      <dgm:t>
+        <a:bodyPr/>
+        <a:lstStyle/>
+        <a:p>
+          <a:endParaRPr lang="en-US"/>
+        </a:p>
+      </dgm:t>
     </dgm:pt>
     <dgm:pt modelId="{0F1A5298-DE8D-43D4-985A-A5C08BA0A48F}" type="pres">
       <dgm:prSet presAssocID="{24A8B855-8FA2-41F8-83B7-E482B85CF262}" presName="rootConnector" presStyleLbl="node4" presStyleIdx="9" presStyleCnt="11"/>
       <dgm:spPr/>
+      <dgm:t>
+        <a:bodyPr/>
+        <a:lstStyle/>
+        <a:p>
+          <a:endParaRPr lang="en-US"/>
+        </a:p>
+      </dgm:t>
     </dgm:pt>
     <dgm:pt modelId="{1BE85032-2F17-4D71-BA47-030221C48CD2}" type="pres">
       <dgm:prSet presAssocID="{24A8B855-8FA2-41F8-83B7-E482B85CF262}" presName="hierChild4" presStyleCnt="0"/>
@@ -2582,6 +3008,13 @@
     <dgm:pt modelId="{C43E878C-25F5-4589-8D21-4E72CD51BE4A}" type="pres">
       <dgm:prSet presAssocID="{2C454E0C-8286-41DB-8ABF-78B60DF2E13E}" presName="Name37" presStyleLbl="parChTrans1D4" presStyleIdx="10" presStyleCnt="11"/>
       <dgm:spPr/>
+      <dgm:t>
+        <a:bodyPr/>
+        <a:lstStyle/>
+        <a:p>
+          <a:endParaRPr lang="en-US"/>
+        </a:p>
+      </dgm:t>
     </dgm:pt>
     <dgm:pt modelId="{BB45753A-8F6E-4821-82EB-DFE4647271F2}" type="pres">
       <dgm:prSet presAssocID="{6E7E0D0F-D073-4F20-9EFC-FBA0B28391AA}" presName="hierRoot2" presStyleCnt="0">
@@ -2602,10 +3035,24 @@
         </dgm:presLayoutVars>
       </dgm:prSet>
       <dgm:spPr/>
+      <dgm:t>
+        <a:bodyPr/>
+        <a:lstStyle/>
+        <a:p>
+          <a:endParaRPr lang="en-US"/>
+        </a:p>
+      </dgm:t>
     </dgm:pt>
     <dgm:pt modelId="{9A276E3E-DDED-4D8A-88A9-B4139298F8BB}" type="pres">
       <dgm:prSet presAssocID="{6E7E0D0F-D073-4F20-9EFC-FBA0B28391AA}" presName="rootConnector" presStyleLbl="node4" presStyleIdx="10" presStyleCnt="11"/>
       <dgm:spPr/>
+      <dgm:t>
+        <a:bodyPr/>
+        <a:lstStyle/>
+        <a:p>
+          <a:endParaRPr lang="en-US"/>
+        </a:p>
+      </dgm:t>
     </dgm:pt>
     <dgm:pt modelId="{F2AFB459-E237-4ACC-9489-02220BE8C79A}" type="pres">
       <dgm:prSet presAssocID="{6E7E0D0F-D073-4F20-9EFC-FBA0B28391AA}" presName="hierChild4" presStyleCnt="0"/>
@@ -2634,6 +3081,13 @@
     <dgm:pt modelId="{3244F92B-054D-4299-9A7F-33295A4ED812}" type="pres">
       <dgm:prSet presAssocID="{277E3BA0-59A4-4A4C-9B45-ADD280420E00}" presName="Name37" presStyleLbl="parChTrans1D2" presStyleIdx="2" presStyleCnt="4"/>
       <dgm:spPr/>
+      <dgm:t>
+        <a:bodyPr/>
+        <a:lstStyle/>
+        <a:p>
+          <a:endParaRPr lang="en-US"/>
+        </a:p>
+      </dgm:t>
     </dgm:pt>
     <dgm:pt modelId="{9E8C223C-117D-4950-816A-14C52A34F143}" type="pres">
       <dgm:prSet presAssocID="{7388C3C1-AFEE-4B61-9302-5255F7CE06C5}" presName="hierRoot2" presStyleCnt="0">
@@ -2654,10 +3108,24 @@
         </dgm:presLayoutVars>
       </dgm:prSet>
       <dgm:spPr/>
+      <dgm:t>
+        <a:bodyPr/>
+        <a:lstStyle/>
+        <a:p>
+          <a:endParaRPr lang="en-US"/>
+        </a:p>
+      </dgm:t>
     </dgm:pt>
     <dgm:pt modelId="{2F3FAF75-5974-47E1-B987-3CAADD06C2DF}" type="pres">
       <dgm:prSet presAssocID="{7388C3C1-AFEE-4B61-9302-5255F7CE06C5}" presName="rootConnector" presStyleLbl="node2" presStyleIdx="2" presStyleCnt="3"/>
       <dgm:spPr/>
+      <dgm:t>
+        <a:bodyPr/>
+        <a:lstStyle/>
+        <a:p>
+          <a:endParaRPr lang="en-US"/>
+        </a:p>
+      </dgm:t>
     </dgm:pt>
     <dgm:pt modelId="{B8C460EC-ABC8-4495-B364-C5549954959A}" type="pres">
       <dgm:prSet presAssocID="{7388C3C1-AFEE-4B61-9302-5255F7CE06C5}" presName="hierChild4" presStyleCnt="0"/>
@@ -2674,6 +3142,13 @@
     <dgm:pt modelId="{AE0F4B90-0287-4F37-A9F8-8A095621C9C0}" type="pres">
       <dgm:prSet presAssocID="{A17C3661-2927-4116-88B9-DC413D3759BD}" presName="Name111" presStyleLbl="parChTrans1D2" presStyleIdx="3" presStyleCnt="4"/>
       <dgm:spPr/>
+      <dgm:t>
+        <a:bodyPr/>
+        <a:lstStyle/>
+        <a:p>
+          <a:endParaRPr lang="en-US"/>
+        </a:p>
+      </dgm:t>
     </dgm:pt>
     <dgm:pt modelId="{EA473C4B-47FE-4CDE-B53E-9F537259EBD8}" type="pres">
       <dgm:prSet presAssocID="{931D6EEF-63E6-4C0F-9C30-C4AAE697E329}" presName="hierRoot3" presStyleCnt="0">
@@ -2694,10 +3169,24 @@
         </dgm:presLayoutVars>
       </dgm:prSet>
       <dgm:spPr/>
+      <dgm:t>
+        <a:bodyPr/>
+        <a:lstStyle/>
+        <a:p>
+          <a:endParaRPr lang="en-US"/>
+        </a:p>
+      </dgm:t>
     </dgm:pt>
     <dgm:pt modelId="{46220C4F-FFB1-41D3-93BF-A34A52AF1C18}" type="pres">
       <dgm:prSet presAssocID="{931D6EEF-63E6-4C0F-9C30-C4AAE697E329}" presName="rootConnector3" presStyleLbl="asst1" presStyleIdx="0" presStyleCnt="1"/>
       <dgm:spPr/>
+      <dgm:t>
+        <a:bodyPr/>
+        <a:lstStyle/>
+        <a:p>
+          <a:endParaRPr lang="en-US"/>
+        </a:p>
+      </dgm:t>
     </dgm:pt>
     <dgm:pt modelId="{E7D41BBA-E8D7-4CF6-970D-651740FC0677}" type="pres">
       <dgm:prSet presAssocID="{931D6EEF-63E6-4C0F-9C30-C4AAE697E329}" presName="hierChild6" presStyleCnt="0"/>
@@ -2709,225 +3198,225 @@
     </dgm:pt>
   </dgm:ptLst>
   <dgm:cxnLst>
-    <dgm:cxn modelId="{86FC42E5-C8A7-4191-BB93-BA2D339098EA}" type="presOf" srcId="{8AE314F3-90EC-462A-8575-77DA540AC9C2}" destId="{A9857FCA-3815-4177-9B35-511956D0C372}" srcOrd="0" destOrd="0" presId="urn:microsoft.com/office/officeart/2005/8/layout/orgChart1"/>
-    <dgm:cxn modelId="{F45ECF92-68A1-4C93-9285-AD1DCBCE25F5}" type="presOf" srcId="{AEA42C44-2720-42B2-A033-55387846AEE8}" destId="{08D9A397-010D-4DEF-9718-50ACAEE709E4}" srcOrd="0" destOrd="0" presId="urn:microsoft.com/office/officeart/2005/8/layout/orgChart1"/>
-    <dgm:cxn modelId="{156F581F-2D0C-4ECF-B513-F8F1ACDFC2B0}" type="presOf" srcId="{F20F91BA-E260-4B9E-8A32-989E9DFCF9E5}" destId="{6BD9C252-9463-41B4-B360-BF0D30289BBC}" srcOrd="0" destOrd="0" presId="urn:microsoft.com/office/officeart/2005/8/layout/orgChart1"/>
-    <dgm:cxn modelId="{117CD1DD-B4FF-481F-9BC8-2F7B97360F2E}" type="presOf" srcId="{1CAF8375-6633-482D-8C21-C955B6FCB8D6}" destId="{6B66BBC9-F6FA-4F3D-8C7B-84E958597B44}" srcOrd="1" destOrd="0" presId="urn:microsoft.com/office/officeart/2005/8/layout/orgChart1"/>
+    <dgm:cxn modelId="{E17CEB50-1087-4D34-BB08-3552D3C2D44A}" type="presOf" srcId="{9CCAC307-9CB6-427C-B8D1-8890323A0C74}" destId="{CA0DF5B3-EFD5-4DD4-9845-B4776D3BC3A4}" srcOrd="0" destOrd="0" presId="urn:microsoft.com/office/officeart/2005/8/layout/orgChart1"/>
+    <dgm:cxn modelId="{8D67C594-87D5-4991-9DE2-D44542DF6209}" type="presOf" srcId="{7388C3C1-AFEE-4B61-9302-5255F7CE06C5}" destId="{2F3FAF75-5974-47E1-B987-3CAADD06C2DF}" srcOrd="1" destOrd="0" presId="urn:microsoft.com/office/officeart/2005/8/layout/orgChart1"/>
+    <dgm:cxn modelId="{A17C06CD-E9BF-428D-AB2B-5924CC9765EE}" type="presOf" srcId="{8AE314F3-90EC-462A-8575-77DA540AC9C2}" destId="{220A171C-1092-4CA4-9C61-B936B951CC05}" srcOrd="1" destOrd="0" presId="urn:microsoft.com/office/officeart/2005/8/layout/orgChart1"/>
     <dgm:cxn modelId="{156F608A-3A25-43BF-9B27-68FF85469AAB}" srcId="{98CB4D35-9D52-4621-9D51-192D83F071BC}" destId="{59751988-7C44-4EA8-801F-8E2ECA8EB044}" srcOrd="0" destOrd="0" parTransId="{27E8BCB1-3CB1-44A1-B7D9-7A1DF50633F4}" sibTransId="{8C9EB05B-FAAE-4544-9189-C3F61B8C9A95}"/>
-    <dgm:cxn modelId="{891BBF27-852C-408C-B73F-A117E1F893F6}" type="presOf" srcId="{98CB4D35-9D52-4621-9D51-192D83F071BC}" destId="{9D97813F-7FBB-48C5-AA14-938840FF6B6A}" srcOrd="0" destOrd="0" presId="urn:microsoft.com/office/officeart/2005/8/layout/orgChart1"/>
-    <dgm:cxn modelId="{C0D21EF4-A3B9-4C22-B42C-C91D47A4A62F}" type="presOf" srcId="{CA98717F-A249-49A1-90DB-59951F7F2293}" destId="{63A9321C-3F48-4BE5-A15B-8F86511F833D}" srcOrd="0" destOrd="0" presId="urn:microsoft.com/office/officeart/2005/8/layout/orgChart1"/>
+    <dgm:cxn modelId="{FBA9905D-7A75-457A-8424-C0DFBCAFD840}" type="presOf" srcId="{71D4A244-A274-4505-97D7-4C2725772FA9}" destId="{C79319E6-FC4F-46CC-B1A4-8EF34864FFC6}" srcOrd="1" destOrd="0" presId="urn:microsoft.com/office/officeart/2005/8/layout/orgChart1"/>
     <dgm:cxn modelId="{3DD8BCD8-2C5F-4FD6-9878-E905BD667ACE}" srcId="{71D4A244-A274-4505-97D7-4C2725772FA9}" destId="{81D103FC-7AC6-434B-A6F8-C970D04DD481}" srcOrd="0" destOrd="0" parTransId="{097EA7BB-2CFF-4597-B8F8-E2C0C4940767}" sibTransId="{31FDBEEA-85A2-4A82-B317-6AEB769F0677}"/>
-    <dgm:cxn modelId="{0AC40556-2B0B-44D2-8A4B-1928819B5A75}" type="presOf" srcId="{A17C3661-2927-4116-88B9-DC413D3759BD}" destId="{AE0F4B90-0287-4F37-A9F8-8A095621C9C0}" srcOrd="0" destOrd="0" presId="urn:microsoft.com/office/officeart/2005/8/layout/orgChart1"/>
-    <dgm:cxn modelId="{B2493FFB-9469-4D64-9D0F-6B521AA6B2D9}" type="presOf" srcId="{2C454E0C-8286-41DB-8ABF-78B60DF2E13E}" destId="{C43E878C-25F5-4589-8D21-4E72CD51BE4A}" srcOrd="0" destOrd="0" presId="urn:microsoft.com/office/officeart/2005/8/layout/orgChart1"/>
+    <dgm:cxn modelId="{31476D0F-A90D-4C81-B60A-32A8D39CF9FB}" type="presOf" srcId="{59751988-7C44-4EA8-801F-8E2ECA8EB044}" destId="{AE316488-05D1-4773-B2B4-D00DC0217F86}" srcOrd="0" destOrd="0" presId="urn:microsoft.com/office/officeart/2005/8/layout/orgChart1"/>
     <dgm:cxn modelId="{8408EFDB-59EB-4734-B93A-DE49E819FF2E}" srcId="{F20F91BA-E260-4B9E-8A32-989E9DFCF9E5}" destId="{1CAF8375-6633-482D-8C21-C955B6FCB8D6}" srcOrd="1" destOrd="0" parTransId="{2A015ABC-1AAC-413E-8D51-4438E3C9C108}" sibTransId="{9CBEA7F1-413E-411B-896A-34723CD542F6}"/>
     <dgm:cxn modelId="{E3C8F57D-E5AF-43C6-AE35-85C2F014C270}" srcId="{81D103FC-7AC6-434B-A6F8-C970D04DD481}" destId="{D5FE7294-3821-4202-8B5B-ED1A9498E40B}" srcOrd="0" destOrd="0" parTransId="{EAFC2661-6CAE-4894-8C95-B08AB9749ECF}" sibTransId="{951696F4-BE8D-49BD-91A2-9BD115FE7C64}"/>
-    <dgm:cxn modelId="{519A1B1C-E114-458A-BA1E-1473C7A0B020}" type="presOf" srcId="{24A8B855-8FA2-41F8-83B7-E482B85CF262}" destId="{0F1A5298-DE8D-43D4-985A-A5C08BA0A48F}" srcOrd="1" destOrd="0" presId="urn:microsoft.com/office/officeart/2005/8/layout/orgChart1"/>
-    <dgm:cxn modelId="{9529CBD1-0413-46CC-9BD1-02FF2E2D5A6D}" type="presOf" srcId="{81D103FC-7AC6-434B-A6F8-C970D04DD481}" destId="{44C67FAF-2910-44C5-B3FC-80E6D1B54230}" srcOrd="0" destOrd="0" presId="urn:microsoft.com/office/officeart/2005/8/layout/orgChart1"/>
-    <dgm:cxn modelId="{7CA5CC1A-90A0-4983-B7A2-67F520A3268A}" type="presOf" srcId="{C32E88B8-9A7B-4C9F-A101-7C3C75829355}" destId="{272C005F-8ADA-431F-BFA8-A10147D2A977}" srcOrd="0" destOrd="0" presId="urn:microsoft.com/office/officeart/2005/8/layout/orgChart1"/>
-    <dgm:cxn modelId="{BE7D323F-5486-432E-B22E-E2E06D670F00}" type="presOf" srcId="{C299D393-B2B4-4601-BAF7-1EFE284B9C9E}" destId="{206BB988-5F07-4602-919D-551818043295}" srcOrd="1" destOrd="0" presId="urn:microsoft.com/office/officeart/2005/8/layout/orgChart1"/>
-    <dgm:cxn modelId="{0601C29D-FBDC-43F1-AD1E-028DE78AEE6A}" type="presOf" srcId="{62213BFB-1012-41D3-98DE-0B1649154107}" destId="{598E5463-33A5-4B2F-9A13-387DA6A0A349}" srcOrd="1" destOrd="0" presId="urn:microsoft.com/office/officeart/2005/8/layout/orgChart1"/>
     <dgm:cxn modelId="{9950EFBC-79EC-4459-9A59-DE2E839F1E73}" srcId="{F20F91BA-E260-4B9E-8A32-989E9DFCF9E5}" destId="{8AE314F3-90EC-462A-8575-77DA540AC9C2}" srcOrd="0" destOrd="0" parTransId="{3DBCFDE3-DF6E-415B-A4D2-9C80C1F216A1}" sibTransId="{18E6E5E2-0A36-4649-8AEA-842FE0A773DF}"/>
     <dgm:cxn modelId="{2B70DCCD-E0E7-4898-8B7B-DF176A0A4E00}" srcId="{C299D393-B2B4-4601-BAF7-1EFE284B9C9E}" destId="{931D6EEF-63E6-4C0F-9C30-C4AAE697E329}" srcOrd="0" destOrd="0" parTransId="{A17C3661-2927-4116-88B9-DC413D3759BD}" sibTransId="{A6DF143C-58DD-4B1D-A889-9D23F2907DFD}"/>
+    <dgm:cxn modelId="{EFC067D6-4D0C-4FF7-A9F4-5CA15B63EE8D}" type="presOf" srcId="{F20F91BA-E260-4B9E-8A32-989E9DFCF9E5}" destId="{F6685D45-61E4-486C-A6D7-F465CAD1285F}" srcOrd="1" destOrd="0" presId="urn:microsoft.com/office/officeart/2005/8/layout/orgChart1"/>
     <dgm:cxn modelId="{DD5B4402-C88F-433E-A14E-AF26AB9A528D}" srcId="{59751988-7C44-4EA8-801F-8E2ECA8EB044}" destId="{24A8B855-8FA2-41F8-83B7-E482B85CF262}" srcOrd="0" destOrd="0" parTransId="{07854121-B23B-460F-90EC-1F62C215F25D}" sibTransId="{DEC5F599-8763-4EB2-AE23-1CDA4495556A}"/>
+    <dgm:cxn modelId="{46410A75-9F44-4DCD-B06D-8391E44239C8}" type="presOf" srcId="{9CCAC307-9CB6-427C-B8D1-8890323A0C74}" destId="{227856EE-E018-4AF1-B57C-37BCDA0B55FC}" srcOrd="1" destOrd="0" presId="urn:microsoft.com/office/officeart/2005/8/layout/orgChart1"/>
     <dgm:cxn modelId="{9B785DD6-D577-43F6-836E-551B61A439E1}" srcId="{3A07E613-7C4B-4338-BBEE-0384188A6704}" destId="{9CCAC307-9CB6-427C-B8D1-8890323A0C74}" srcOrd="0" destOrd="0" parTransId="{C32E88B8-9A7B-4C9F-A101-7C3C75829355}" sibTransId="{E1228000-1853-4F3B-BB62-02FDDA0919A5}"/>
     <dgm:cxn modelId="{BF4F18ED-1224-4AC6-922B-5DEA46135BA1}" srcId="{9CCAC307-9CB6-427C-B8D1-8890323A0C74}" destId="{62213BFB-1012-41D3-98DE-0B1649154107}" srcOrd="0" destOrd="0" parTransId="{49CE8EC1-DDBD-4A5C-8452-566D3E4379F5}" sibTransId="{138A8E8E-709C-4DFF-BC34-FB8ADB340DAE}"/>
-    <dgm:cxn modelId="{81E65D93-0011-415B-B0E4-320B9144DEAA}" type="presOf" srcId="{8D28A36A-6181-4A5A-8D88-4D489B84400C}" destId="{7DDE1E51-ED78-480B-9739-D8AFD45387B5}" srcOrd="0" destOrd="0" presId="urn:microsoft.com/office/officeart/2005/8/layout/orgChart1"/>
-    <dgm:cxn modelId="{24FCDE69-3927-4817-9535-876306CAA0CC}" type="presOf" srcId="{71D4A244-A274-4505-97D7-4C2725772FA9}" destId="{C79319E6-FC4F-46CC-B1A4-8EF34864FFC6}" srcOrd="1" destOrd="0" presId="urn:microsoft.com/office/officeart/2005/8/layout/orgChart1"/>
-    <dgm:cxn modelId="{78FA89B6-1171-4F7E-896A-8CFF6019A9C3}" type="presOf" srcId="{24A8B855-8FA2-41F8-83B7-E482B85CF262}" destId="{2C8D579A-1B31-4CB5-B0EE-3AFA3BF12341}" srcOrd="0" destOrd="0" presId="urn:microsoft.com/office/officeart/2005/8/layout/orgChart1"/>
-    <dgm:cxn modelId="{C5D06C77-46E0-4A52-925B-1DD1EB09CF6C}" type="presOf" srcId="{98CB4D35-9D52-4621-9D51-192D83F071BC}" destId="{51D98EED-808F-45FA-8967-14EF8E4260E3}" srcOrd="1" destOrd="0" presId="urn:microsoft.com/office/officeart/2005/8/layout/orgChart1"/>
+    <dgm:cxn modelId="{683F466A-CE9D-4CC7-8E26-9D31D3FA1AA7}" type="presOf" srcId="{49CE8EC1-DDBD-4A5C-8452-566D3E4379F5}" destId="{151CB246-006A-4E9C-98FA-44141B6B0653}" srcOrd="0" destOrd="0" presId="urn:microsoft.com/office/officeart/2005/8/layout/orgChart1"/>
+    <dgm:cxn modelId="{27112142-413E-47E4-A005-E8C5DDBED57B}" type="presOf" srcId="{4BD438DF-2CFD-491A-A403-83D9050DCD67}" destId="{7CB4D5F6-AD9E-4ECD-92F5-439306D0B079}" srcOrd="1" destOrd="0" presId="urn:microsoft.com/office/officeart/2005/8/layout/orgChart1"/>
+    <dgm:cxn modelId="{E4D98C31-B606-4D2C-8A1D-AC7D99EAFF59}" type="presOf" srcId="{A3B98D21-E8E9-4F41-9E36-8015773E7326}" destId="{AB78C5EA-A6D1-4A65-9A06-B9B43567692F}" srcOrd="0" destOrd="0" presId="urn:microsoft.com/office/officeart/2005/8/layout/orgChart1"/>
+    <dgm:cxn modelId="{943CFD11-4B50-4848-BF91-444BF20FC6B4}" type="presOf" srcId="{8AE314F3-90EC-462A-8575-77DA540AC9C2}" destId="{A9857FCA-3815-4177-9B35-511956D0C372}" srcOrd="0" destOrd="0" presId="urn:microsoft.com/office/officeart/2005/8/layout/orgChart1"/>
+    <dgm:cxn modelId="{4A05DADB-12FA-4EF6-BB96-14F418158107}" type="presOf" srcId="{1CAF8375-6633-482D-8C21-C955B6FCB8D6}" destId="{6B66BBC9-F6FA-4F3D-8C7B-84E958597B44}" srcOrd="1" destOrd="0" presId="urn:microsoft.com/office/officeart/2005/8/layout/orgChart1"/>
     <dgm:cxn modelId="{937E0226-A5A9-4586-9BD6-3B7DB90BAD5A}" srcId="{71D4A244-A274-4505-97D7-4C2725772FA9}" destId="{98CB4D35-9D52-4621-9D51-192D83F071BC}" srcOrd="3" destOrd="0" parTransId="{38165285-9E48-4D2B-88E0-B66DA798F3F2}" sibTransId="{07E5E9C4-B248-42FA-AB73-F014677CE540}"/>
-    <dgm:cxn modelId="{A903F6DD-87A4-455A-9FBA-25E479B9F7A1}" type="presOf" srcId="{277E3BA0-59A4-4A4C-9B45-ADD280420E00}" destId="{3244F92B-054D-4299-9A7F-33295A4ED812}" srcOrd="0" destOrd="0" presId="urn:microsoft.com/office/officeart/2005/8/layout/orgChart1"/>
-    <dgm:cxn modelId="{9BE832EE-F9E2-4AC7-BB28-15EC2D7AF4DC}" type="presOf" srcId="{305494C2-44BF-45AE-A343-1D63B30D4CDF}" destId="{7502A8BA-530A-46FE-BB70-F435CD3D09AE}" srcOrd="0" destOrd="0" presId="urn:microsoft.com/office/officeart/2005/8/layout/orgChart1"/>
-    <dgm:cxn modelId="{86C225DF-6668-4B9E-986B-E047C36FEBD4}" type="presOf" srcId="{07854121-B23B-460F-90EC-1F62C215F25D}" destId="{A9EE33B5-CE6C-4D0A-957A-CD50EDD435E8}" srcOrd="0" destOrd="0" presId="urn:microsoft.com/office/officeart/2005/8/layout/orgChart1"/>
+    <dgm:cxn modelId="{E96527C9-981B-48F1-8D60-D81C0B93F42C}" type="presOf" srcId="{8D28A36A-6181-4A5A-8D88-4D489B84400C}" destId="{7DDE1E51-ED78-480B-9739-D8AFD45387B5}" srcOrd="0" destOrd="0" presId="urn:microsoft.com/office/officeart/2005/8/layout/orgChart1"/>
+    <dgm:cxn modelId="{48F65F63-EBD9-444C-8338-C60FE9A63444}" type="presOf" srcId="{7388C3C1-AFEE-4B61-9302-5255F7CE06C5}" destId="{88597611-31F7-4B56-AFFD-939BB83E3B2C}" srcOrd="0" destOrd="0" presId="urn:microsoft.com/office/officeart/2005/8/layout/orgChart1"/>
+    <dgm:cxn modelId="{946ED99F-619C-4E2C-BBE5-03B24F6A7726}" type="presOf" srcId="{98CB4D35-9D52-4621-9D51-192D83F071BC}" destId="{51D98EED-808F-45FA-8967-14EF8E4260E3}" srcOrd="1" destOrd="0" presId="urn:microsoft.com/office/officeart/2005/8/layout/orgChart1"/>
+    <dgm:cxn modelId="{4C76A388-9167-4CA0-8693-EE57DA898812}" type="presOf" srcId="{4BD438DF-2CFD-491A-A403-83D9050DCD67}" destId="{7DBA04AC-F5FD-4023-B3D1-23EE5B273963}" srcOrd="0" destOrd="0" presId="urn:microsoft.com/office/officeart/2005/8/layout/orgChart1"/>
+    <dgm:cxn modelId="{350AFFDE-8CF3-452C-B4E0-62489B9C5936}" type="presOf" srcId="{41173475-8624-4205-AF47-AF4946CA157C}" destId="{5BA639B9-2CED-4555-BCF4-B02431C88524}" srcOrd="0" destOrd="0" presId="urn:microsoft.com/office/officeart/2005/8/layout/orgChart1"/>
     <dgm:cxn modelId="{D61F7041-7170-47CE-A5BC-843993C193AF}" srcId="{1CAF8375-6633-482D-8C21-C955B6FCB8D6}" destId="{305494C2-44BF-45AE-A343-1D63B30D4CDF}" srcOrd="0" destOrd="0" parTransId="{D97A6EEF-0F1C-457D-8614-2B8C17BD6846}" sibTransId="{F1E87B1D-675A-42F7-9551-461F8A75F884}"/>
-    <dgm:cxn modelId="{1DA02CDD-65B7-4126-B09B-A8812AB6A694}" type="presOf" srcId="{5F743119-0A41-4708-AC9A-15B477751938}" destId="{97F4FA0D-EE1C-40A8-9A7B-D340FA220CF6}" srcOrd="0" destOrd="0" presId="urn:microsoft.com/office/officeart/2005/8/layout/orgChart1"/>
-    <dgm:cxn modelId="{417E3454-41D7-4A70-8733-63A26131B0FB}" type="presOf" srcId="{4BD438DF-2CFD-491A-A403-83D9050DCD67}" destId="{7DBA04AC-F5FD-4023-B3D1-23EE5B273963}" srcOrd="0" destOrd="0" presId="urn:microsoft.com/office/officeart/2005/8/layout/orgChart1"/>
-    <dgm:cxn modelId="{65B6592B-9BBB-442E-9109-673664AA411B}" type="presOf" srcId="{3A07E613-7C4B-4338-BBEE-0384188A6704}" destId="{DDCFE9A7-6CA4-446E-9D91-13D4601B5AAD}" srcOrd="0" destOrd="0" presId="urn:microsoft.com/office/officeart/2005/8/layout/orgChart1"/>
-    <dgm:cxn modelId="{6F404320-048F-4097-8B9E-CEEEE381A6B3}" type="presOf" srcId="{49CE8EC1-DDBD-4A5C-8452-566D3E4379F5}" destId="{151CB246-006A-4E9C-98FA-44141B6B0653}" srcOrd="0" destOrd="0" presId="urn:microsoft.com/office/officeart/2005/8/layout/orgChart1"/>
-    <dgm:cxn modelId="{43C1A481-391A-485F-80FA-C853FEC24B1F}" type="presOf" srcId="{71D4A244-A274-4505-97D7-4C2725772FA9}" destId="{0A40FBF7-DB86-4787-ACA7-3FD2BDDAC37F}" srcOrd="0" destOrd="0" presId="urn:microsoft.com/office/officeart/2005/8/layout/orgChart1"/>
-    <dgm:cxn modelId="{1BF3FAB3-5C5D-4B5E-94C8-85380225B97D}" type="presOf" srcId="{59751988-7C44-4EA8-801F-8E2ECA8EB044}" destId="{AE316488-05D1-4773-B2B4-D00DC0217F86}" srcOrd="0" destOrd="0" presId="urn:microsoft.com/office/officeart/2005/8/layout/orgChart1"/>
-    <dgm:cxn modelId="{3E75A2AE-896E-48CF-A204-ABF9AD97E87D}" type="presOf" srcId="{8D28A36A-6181-4A5A-8D88-4D489B84400C}" destId="{DEA9F1DD-D5F2-4F22-A1CA-690E84B40E08}" srcOrd="1" destOrd="0" presId="urn:microsoft.com/office/officeart/2005/8/layout/orgChart1"/>
-    <dgm:cxn modelId="{E7AD4CDB-17C2-411C-9F0D-6C7F0497EF18}" type="presOf" srcId="{27E8BCB1-3CB1-44A1-B7D9-7A1DF50633F4}" destId="{1F8604F0-A429-45EC-8E97-027D1656AE65}" srcOrd="0" destOrd="0" presId="urn:microsoft.com/office/officeart/2005/8/layout/orgChart1"/>
-    <dgm:cxn modelId="{65ECAB60-13C0-4AD9-8EBC-B7CC1B4A8E42}" type="presOf" srcId="{F20F91BA-E260-4B9E-8A32-989E9DFCF9E5}" destId="{F6685D45-61E4-486C-A6D7-F465CAD1285F}" srcOrd="1" destOrd="0" presId="urn:microsoft.com/office/officeart/2005/8/layout/orgChart1"/>
-    <dgm:cxn modelId="{DA2CF81C-40B4-4CDC-83F8-352D73EA08F1}" type="presOf" srcId="{D5FE7294-3821-4202-8B5B-ED1A9498E40B}" destId="{FBB35445-9484-4C11-831A-A18D207AE757}" srcOrd="0" destOrd="0" presId="urn:microsoft.com/office/officeart/2005/8/layout/orgChart1"/>
-    <dgm:cxn modelId="{6C72F609-A9C9-4575-8D6C-E986A4BB99AA}" type="presOf" srcId="{62213BFB-1012-41D3-98DE-0B1649154107}" destId="{6B584F32-E492-43C4-BE3B-1E5C5749958F}" srcOrd="0" destOrd="0" presId="urn:microsoft.com/office/officeart/2005/8/layout/orgChart1"/>
-    <dgm:cxn modelId="{DCA1B016-4733-4089-9D74-9798EA771AAA}" type="presOf" srcId="{9CCAC307-9CB6-427C-B8D1-8890323A0C74}" destId="{CA0DF5B3-EFD5-4DD4-9845-B4776D3BC3A4}" srcOrd="0" destOrd="0" presId="urn:microsoft.com/office/officeart/2005/8/layout/orgChart1"/>
-    <dgm:cxn modelId="{9FC4E761-DA13-449C-9332-63377E15B80A}" type="presOf" srcId="{CA98717F-A249-49A1-90DB-59951F7F2293}" destId="{91642BDB-1E1C-4CA2-9704-ECA911E5FE3F}" srcOrd="1" destOrd="0" presId="urn:microsoft.com/office/officeart/2005/8/layout/orgChart1"/>
-    <dgm:cxn modelId="{285705F3-A9CA-4B5F-8B5E-D07B870888EE}" type="presOf" srcId="{097EA7BB-2CFF-4597-B8F8-E2C0C4940767}" destId="{C09BD3C7-DDB2-4C7B-B92A-06C0E2750DBA}" srcOrd="0" destOrd="0" presId="urn:microsoft.com/office/officeart/2005/8/layout/orgChart1"/>
-    <dgm:cxn modelId="{20951B93-B5B2-413C-B62F-75A944760A95}" type="presOf" srcId="{D97A6EEF-0F1C-457D-8614-2B8C17BD6846}" destId="{7DD9FA85-5B19-4285-8CED-DDE07AB6CF1F}" srcOrd="0" destOrd="0" presId="urn:microsoft.com/office/officeart/2005/8/layout/orgChart1"/>
+    <dgm:cxn modelId="{D9D5ED5B-1C4E-4070-9530-A4B8E9095740}" type="presOf" srcId="{81D103FC-7AC6-434B-A6F8-C970D04DD481}" destId="{E8338820-F4CF-41A6-8E4A-7E8B5E4529B7}" srcOrd="1" destOrd="0" presId="urn:microsoft.com/office/officeart/2005/8/layout/orgChart1"/>
+    <dgm:cxn modelId="{C847D617-5A88-4844-9F19-D91B2436E3F3}" type="presOf" srcId="{24A8B855-8FA2-41F8-83B7-E482B85CF262}" destId="{0F1A5298-DE8D-43D4-985A-A5C08BA0A48F}" srcOrd="1" destOrd="0" presId="urn:microsoft.com/office/officeart/2005/8/layout/orgChart1"/>
+    <dgm:cxn modelId="{B89E1344-4D56-409D-A1F2-B6842F04C6AD}" type="presOf" srcId="{A17C3661-2927-4116-88B9-DC413D3759BD}" destId="{AE0F4B90-0287-4F37-A9F8-8A095621C9C0}" srcOrd="0" destOrd="0" presId="urn:microsoft.com/office/officeart/2005/8/layout/orgChart1"/>
+    <dgm:cxn modelId="{78AAFCC2-7F03-47B8-93F3-99A1AAA34716}" type="presOf" srcId="{D97A6EEF-0F1C-457D-8614-2B8C17BD6846}" destId="{7DD9FA85-5B19-4285-8CED-DDE07AB6CF1F}" srcOrd="0" destOrd="0" presId="urn:microsoft.com/office/officeart/2005/8/layout/orgChart1"/>
+    <dgm:cxn modelId="{10E89652-273F-43BB-81D8-CA1598F2E73E}" type="presOf" srcId="{C299D393-B2B4-4601-BAF7-1EFE284B9C9E}" destId="{A3076372-34F1-44B1-8A5C-633510FA3422}" srcOrd="0" destOrd="0" presId="urn:microsoft.com/office/officeart/2005/8/layout/orgChart1"/>
+    <dgm:cxn modelId="{6F4E1625-22AC-4F1A-ABF7-15538D6F3052}" type="presOf" srcId="{305494C2-44BF-45AE-A343-1D63B30D4CDF}" destId="{7502A8BA-530A-46FE-BB70-F435CD3D09AE}" srcOrd="0" destOrd="0" presId="urn:microsoft.com/office/officeart/2005/8/layout/orgChart1"/>
+    <dgm:cxn modelId="{CDA95D3F-06B0-4E0C-BB14-B9515DAB9592}" type="presOf" srcId="{81D103FC-7AC6-434B-A6F8-C970D04DD481}" destId="{44C67FAF-2910-44C5-B3FC-80E6D1B54230}" srcOrd="0" destOrd="0" presId="urn:microsoft.com/office/officeart/2005/8/layout/orgChart1"/>
+    <dgm:cxn modelId="{CC12445B-F833-4A8D-82EF-9863715296E9}" type="presOf" srcId="{D5FE7294-3821-4202-8B5B-ED1A9498E40B}" destId="{FBB35445-9484-4C11-831A-A18D207AE757}" srcOrd="0" destOrd="0" presId="urn:microsoft.com/office/officeart/2005/8/layout/orgChart1"/>
+    <dgm:cxn modelId="{45D807F1-073A-4CF0-B38E-B79B910B3808}" type="presOf" srcId="{27E8BCB1-3CB1-44A1-B7D9-7A1DF50633F4}" destId="{1F8604F0-A429-45EC-8E97-027D1656AE65}" srcOrd="0" destOrd="0" presId="urn:microsoft.com/office/officeart/2005/8/layout/orgChart1"/>
     <dgm:cxn modelId="{1DDDDB27-1B11-43A7-95D4-8DFA305F1A3E}" srcId="{71D4A244-A274-4505-97D7-4C2725772FA9}" destId="{F20F91BA-E260-4B9E-8A32-989E9DFCF9E5}" srcOrd="1" destOrd="0" parTransId="{16AD2318-83DD-4F22-8F28-972D7DB6D599}" sibTransId="{A7E9EE15-716B-4295-BCDC-2B89B40242F3}"/>
-    <dgm:cxn modelId="{DCAC1405-A1E5-4C70-BB60-0B2BCF0086B5}" type="presOf" srcId="{7388C3C1-AFEE-4B61-9302-5255F7CE06C5}" destId="{2F3FAF75-5974-47E1-B987-3CAADD06C2DF}" srcOrd="1" destOrd="0" presId="urn:microsoft.com/office/officeart/2005/8/layout/orgChart1"/>
-    <dgm:cxn modelId="{1AE27E14-6F23-4DDB-B15A-0ABCECE926C8}" type="presOf" srcId="{7388C3C1-AFEE-4B61-9302-5255F7CE06C5}" destId="{88597611-31F7-4B56-AFFD-939BB83E3B2C}" srcOrd="0" destOrd="0" presId="urn:microsoft.com/office/officeart/2005/8/layout/orgChart1"/>
-    <dgm:cxn modelId="{FBA35C07-F345-4448-8F15-B13643AC7EC4}" type="presOf" srcId="{59751988-7C44-4EA8-801F-8E2ECA8EB044}" destId="{CC791A2B-96D2-4459-B4BA-CE24759417A8}" srcOrd="1" destOrd="0" presId="urn:microsoft.com/office/officeart/2005/8/layout/orgChart1"/>
-    <dgm:cxn modelId="{687E86B0-5A61-4AC3-8EA7-913C1FEB29CD}" type="presOf" srcId="{931D6EEF-63E6-4C0F-9C30-C4AAE697E329}" destId="{F8470DE5-F90F-49E3-9620-70DA1EEC3CB0}" srcOrd="0" destOrd="0" presId="urn:microsoft.com/office/officeart/2005/8/layout/orgChart1"/>
-    <dgm:cxn modelId="{15596A22-7CE9-46A7-80D5-FC65C2A4A893}" type="presOf" srcId="{41173475-8624-4205-AF47-AF4946CA157C}" destId="{5BA639B9-2CED-4555-BCF4-B02431C88524}" srcOrd="0" destOrd="0" presId="urn:microsoft.com/office/officeart/2005/8/layout/orgChart1"/>
+    <dgm:cxn modelId="{31BC7CDF-1B79-4C83-8AF6-DBD1418C0EAC}" type="presOf" srcId="{6E7E0D0F-D073-4F20-9EFC-FBA0B28391AA}" destId="{633A26B3-019A-47D5-B4C9-5FEF0F4E185E}" srcOrd="0" destOrd="0" presId="urn:microsoft.com/office/officeart/2005/8/layout/orgChart1"/>
+    <dgm:cxn modelId="{3EB034B5-A4DF-43DB-BE18-45AE84316A81}" type="presOf" srcId="{C32E88B8-9A7B-4C9F-A101-7C3C75829355}" destId="{272C005F-8ADA-431F-BFA8-A10147D2A977}" srcOrd="0" destOrd="0" presId="urn:microsoft.com/office/officeart/2005/8/layout/orgChart1"/>
+    <dgm:cxn modelId="{F76DFA7D-EE78-48B8-809A-A880603CC149}" type="presOf" srcId="{1CAF8375-6633-482D-8C21-C955B6FCB8D6}" destId="{EF9FA85F-183A-4D96-8D2C-BB433883170B}" srcOrd="0" destOrd="0" presId="urn:microsoft.com/office/officeart/2005/8/layout/orgChart1"/>
+    <dgm:cxn modelId="{0F5329B8-39B5-4260-A3C3-2D4C839C45CA}" type="presOf" srcId="{3A07E613-7C4B-4338-BBEE-0384188A6704}" destId="{548262F1-D581-4A0E-BBB8-EC3403BFCAE5}" srcOrd="1" destOrd="0" presId="urn:microsoft.com/office/officeart/2005/8/layout/orgChart1"/>
+    <dgm:cxn modelId="{FC80F9E7-9AC8-4443-8AEF-7025AACDF775}" type="presOf" srcId="{07854121-B23B-460F-90EC-1F62C215F25D}" destId="{A9EE33B5-CE6C-4D0A-957A-CD50EDD435E8}" srcOrd="0" destOrd="0" presId="urn:microsoft.com/office/officeart/2005/8/layout/orgChart1"/>
+    <dgm:cxn modelId="{B0690A47-5329-40CC-BBC1-70AF8A2CA98A}" type="presOf" srcId="{16AD2318-83DD-4F22-8F28-972D7DB6D599}" destId="{4F4BE603-EB65-4578-8742-6701F54AC7AF}" srcOrd="0" destOrd="0" presId="urn:microsoft.com/office/officeart/2005/8/layout/orgChart1"/>
+    <dgm:cxn modelId="{79D0A59A-B60A-4F2A-ACDD-CBC208080C4B}" type="presOf" srcId="{277E3BA0-59A4-4A4C-9B45-ADD280420E00}" destId="{3244F92B-054D-4299-9A7F-33295A4ED812}" srcOrd="0" destOrd="0" presId="urn:microsoft.com/office/officeart/2005/8/layout/orgChart1"/>
+    <dgm:cxn modelId="{57A60386-3F05-49EC-8734-5E468D45E988}" type="presOf" srcId="{2A015ABC-1AAC-413E-8D51-4438E3C9C108}" destId="{759081D6-1A5C-4A5C-8F99-0C76AF9FEB24}" srcOrd="0" destOrd="0" presId="urn:microsoft.com/office/officeart/2005/8/layout/orgChart1"/>
     <dgm:cxn modelId="{8180DD5A-9965-4A19-B794-9845CD982DAB}" srcId="{C299D393-B2B4-4601-BAF7-1EFE284B9C9E}" destId="{7388C3C1-AFEE-4B61-9302-5255F7CE06C5}" srcOrd="3" destOrd="0" parTransId="{277E3BA0-59A4-4A4C-9B45-ADD280420E00}" sibTransId="{1DFD009E-F794-4C5B-BD03-5FF6509AE84E}"/>
-    <dgm:cxn modelId="{586AD11C-F048-47A5-91C0-FC1C123E1903}" type="presOf" srcId="{6E7E0D0F-D073-4F20-9EFC-FBA0B28391AA}" destId="{633A26B3-019A-47D5-B4C9-5FEF0F4E185E}" srcOrd="0" destOrd="0" presId="urn:microsoft.com/office/officeart/2005/8/layout/orgChart1"/>
     <dgm:cxn modelId="{B68051DE-3143-4104-A2E0-A3C5B99B5B3D}" srcId="{71D4A244-A274-4505-97D7-4C2725772FA9}" destId="{3A07E613-7C4B-4338-BBEE-0384188A6704}" srcOrd="2" destOrd="0" parTransId="{4AE33D2E-50EF-4309-887D-378AD50A6673}" sibTransId="{D2AEFEE9-625B-451E-99F3-EAD98E5070EC}"/>
-    <dgm:cxn modelId="{09D33497-EF09-4E6A-8DD8-C2EE6D9574B0}" type="presOf" srcId="{4BD438DF-2CFD-491A-A403-83D9050DCD67}" destId="{7CB4D5F6-AD9E-4ECD-92F5-439306D0B079}" srcOrd="1" destOrd="0" presId="urn:microsoft.com/office/officeart/2005/8/layout/orgChart1"/>
-    <dgm:cxn modelId="{B4A5BAB1-EDAC-44B7-A87A-40DBA5B70531}" type="presOf" srcId="{81D103FC-7AC6-434B-A6F8-C970D04DD481}" destId="{E8338820-F4CF-41A6-8E4A-7E8B5E4529B7}" srcOrd="1" destOrd="0" presId="urn:microsoft.com/office/officeart/2005/8/layout/orgChart1"/>
-    <dgm:cxn modelId="{D649A343-72B9-4E1A-983B-0F9B2CE7CA82}" type="presOf" srcId="{6E7E0D0F-D073-4F20-9EFC-FBA0B28391AA}" destId="{9A276E3E-DDED-4D8A-88A9-B4139298F8BB}" srcOrd="1" destOrd="0" presId="urn:microsoft.com/office/officeart/2005/8/layout/orgChart1"/>
-    <dgm:cxn modelId="{320E54A8-7D8F-4584-88CA-857981B1F201}" type="presOf" srcId="{EAFC2661-6CAE-4894-8C95-B08AB9749ECF}" destId="{E09130D3-F1C5-4C57-9926-B526692CA41E}" srcOrd="0" destOrd="0" presId="urn:microsoft.com/office/officeart/2005/8/layout/orgChart1"/>
-    <dgm:cxn modelId="{4745CDA0-3368-43A2-B6B6-7EBF5AC3A76E}" type="presOf" srcId="{3A07E613-7C4B-4338-BBEE-0384188A6704}" destId="{548262F1-D581-4A0E-BBB8-EC3403BFCAE5}" srcOrd="1" destOrd="0" presId="urn:microsoft.com/office/officeart/2005/8/layout/orgChart1"/>
-    <dgm:cxn modelId="{1791FFDC-626D-46E5-824B-AE74FA69920B}" type="presOf" srcId="{7B2AD09E-B4FB-4871-B2FB-6E3A1B0DE3F9}" destId="{9C31A1D7-4D60-4782-8EE6-0FB2234F70A4}" srcOrd="0" destOrd="0" presId="urn:microsoft.com/office/officeart/2005/8/layout/orgChart1"/>
+    <dgm:cxn modelId="{E32714B3-8073-4283-8B0E-FBAEDBD2C8DB}" type="presOf" srcId="{305494C2-44BF-45AE-A343-1D63B30D4CDF}" destId="{8BDBF37F-B6E9-4744-A505-388FDA76A32C}" srcOrd="1" destOrd="0" presId="urn:microsoft.com/office/officeart/2005/8/layout/orgChart1"/>
+    <dgm:cxn modelId="{E05C278A-D838-491F-9A0B-2C4710C01BCD}" type="presOf" srcId="{2C454E0C-8286-41DB-8ABF-78B60DF2E13E}" destId="{C43E878C-25F5-4589-8D21-4E72CD51BE4A}" srcOrd="0" destOrd="0" presId="urn:microsoft.com/office/officeart/2005/8/layout/orgChart1"/>
+    <dgm:cxn modelId="{5D76841F-7F38-4611-B5AD-63A4C058BC85}" type="presOf" srcId="{CA98717F-A249-49A1-90DB-59951F7F2293}" destId="{63A9321C-3F48-4BE5-A15B-8F86511F833D}" srcOrd="0" destOrd="0" presId="urn:microsoft.com/office/officeart/2005/8/layout/orgChart1"/>
+    <dgm:cxn modelId="{F9C51516-E0A9-4564-819B-4D8ED0C9ECB5}" type="presOf" srcId="{62213BFB-1012-41D3-98DE-0B1649154107}" destId="{6B584F32-E492-43C4-BE3B-1E5C5749958F}" srcOrd="0" destOrd="0" presId="urn:microsoft.com/office/officeart/2005/8/layout/orgChart1"/>
+    <dgm:cxn modelId="{E4F05E0E-74B9-4BFE-BDDF-B3D36A1ACB46}" type="presOf" srcId="{38165285-9E48-4D2B-88E0-B66DA798F3F2}" destId="{47EF93B0-CF60-4D5D-9F96-832E69F38EEE}" srcOrd="0" destOrd="0" presId="urn:microsoft.com/office/officeart/2005/8/layout/orgChart1"/>
+    <dgm:cxn modelId="{5F39FFA5-241B-46A9-A559-974981E73476}" type="presOf" srcId="{931D6EEF-63E6-4C0F-9C30-C4AAE697E329}" destId="{F8470DE5-F90F-49E3-9620-70DA1EEC3CB0}" srcOrd="0" destOrd="0" presId="urn:microsoft.com/office/officeart/2005/8/layout/orgChart1"/>
+    <dgm:cxn modelId="{91989B8F-5F88-4950-B0A0-D46C4DC525D5}" type="presOf" srcId="{8D28A36A-6181-4A5A-8D88-4D489B84400C}" destId="{DEA9F1DD-D5F2-4F22-A1CA-690E84B40E08}" srcOrd="1" destOrd="0" presId="urn:microsoft.com/office/officeart/2005/8/layout/orgChart1"/>
+    <dgm:cxn modelId="{7E9C5B5C-B817-4A57-B3EB-4D8700D2D299}" type="presOf" srcId="{D5FE7294-3821-4202-8B5B-ED1A9498E40B}" destId="{201DAD7B-3B44-46AA-B227-4C19F2442ACD}" srcOrd="1" destOrd="0" presId="urn:microsoft.com/office/officeart/2005/8/layout/orgChart1"/>
+    <dgm:cxn modelId="{960E3FFF-0E1E-4879-86A4-319A31FD2D38}" type="presOf" srcId="{F20F91BA-E260-4B9E-8A32-989E9DFCF9E5}" destId="{6BD9C252-9463-41B4-B360-BF0D30289BBC}" srcOrd="0" destOrd="0" presId="urn:microsoft.com/office/officeart/2005/8/layout/orgChart1"/>
+    <dgm:cxn modelId="{EA2BA464-20B6-4715-A11B-D8BF5B06017F}" type="presOf" srcId="{3A07E613-7C4B-4338-BBEE-0384188A6704}" destId="{DDCFE9A7-6CA4-446E-9D91-13D4601B5AAD}" srcOrd="0" destOrd="0" presId="urn:microsoft.com/office/officeart/2005/8/layout/orgChart1"/>
     <dgm:cxn modelId="{A1B3B202-8401-4C8F-ACFE-EB91F7E6F938}" srcId="{5F743119-0A41-4708-AC9A-15B477751938}" destId="{C299D393-B2B4-4601-BAF7-1EFE284B9C9E}" srcOrd="0" destOrd="0" parTransId="{25F19187-F4C7-475F-B75B-9BA338CB7660}" sibTransId="{8E3E5EF4-3E0A-4086-B612-3E20225DD291}"/>
-    <dgm:cxn modelId="{2497AFE4-A033-4D49-B45F-46128D7EA40B}" type="presOf" srcId="{D5FE7294-3821-4202-8B5B-ED1A9498E40B}" destId="{201DAD7B-3B44-46AA-B227-4C19F2442ACD}" srcOrd="1" destOrd="0" presId="urn:microsoft.com/office/officeart/2005/8/layout/orgChart1"/>
-    <dgm:cxn modelId="{0780DB71-1798-40BD-9947-243470963508}" type="presOf" srcId="{9CCAC307-9CB6-427C-B8D1-8890323A0C74}" destId="{227856EE-E018-4AF1-B57C-37BCDA0B55FC}" srcOrd="1" destOrd="0" presId="urn:microsoft.com/office/officeart/2005/8/layout/orgChart1"/>
-    <dgm:cxn modelId="{81052C2A-0616-419E-A582-6CDD10371795}" type="presOf" srcId="{305494C2-44BF-45AE-A343-1D63B30D4CDF}" destId="{8BDBF37F-B6E9-4744-A505-388FDA76A32C}" srcOrd="1" destOrd="0" presId="urn:microsoft.com/office/officeart/2005/8/layout/orgChart1"/>
-    <dgm:cxn modelId="{019D8D43-4A0E-4498-8305-93FF24182C6A}" type="presOf" srcId="{8AE314F3-90EC-462A-8575-77DA540AC9C2}" destId="{220A171C-1092-4CA4-9C61-B936B951CC05}" srcOrd="1" destOrd="0" presId="urn:microsoft.com/office/officeart/2005/8/layout/orgChart1"/>
-    <dgm:cxn modelId="{B868C964-5CA0-4909-B454-1256EF8C9598}" type="presOf" srcId="{16AD2318-83DD-4F22-8F28-972D7DB6D599}" destId="{4F4BE603-EB65-4578-8742-6701F54AC7AF}" srcOrd="0" destOrd="0" presId="urn:microsoft.com/office/officeart/2005/8/layout/orgChart1"/>
-    <dgm:cxn modelId="{25B0E648-B3DA-478B-8A5A-4EE5C1349694}" type="presOf" srcId="{A3B98D21-E8E9-4F41-9E36-8015773E7326}" destId="{AB78C5EA-A6D1-4A65-9A06-B9B43567692F}" srcOrd="0" destOrd="0" presId="urn:microsoft.com/office/officeart/2005/8/layout/orgChart1"/>
+    <dgm:cxn modelId="{9202D8C2-DBD3-4D5A-B716-344E1A22B366}" type="presOf" srcId="{3DBCFDE3-DF6E-415B-A4D2-9C80C1F216A1}" destId="{89B41D77-22EE-472B-8EBD-CA3EF9474814}" srcOrd="0" destOrd="0" presId="urn:microsoft.com/office/officeart/2005/8/layout/orgChart1"/>
+    <dgm:cxn modelId="{F142E74E-9C24-4F18-9A0A-AC445C43A035}" type="presOf" srcId="{EAFC2661-6CAE-4894-8C95-B08AB9749ECF}" destId="{E09130D3-F1C5-4C57-9926-B526692CA41E}" srcOrd="0" destOrd="0" presId="urn:microsoft.com/office/officeart/2005/8/layout/orgChart1"/>
+    <dgm:cxn modelId="{D347EC1E-6D71-4096-A8AF-ADC0E0D4BD98}" type="presOf" srcId="{097EA7BB-2CFF-4597-B8F8-E2C0C4940767}" destId="{C09BD3C7-DDB2-4C7B-B92A-06C0E2750DBA}" srcOrd="0" destOrd="0" presId="urn:microsoft.com/office/officeart/2005/8/layout/orgChart1"/>
+    <dgm:cxn modelId="{E167DF12-8C92-4D38-AC88-EFA27A5C9766}" type="presOf" srcId="{AEA42C44-2720-42B2-A033-55387846AEE8}" destId="{08D9A397-010D-4DEF-9718-50ACAEE709E4}" srcOrd="0" destOrd="0" presId="urn:microsoft.com/office/officeart/2005/8/layout/orgChart1"/>
+    <dgm:cxn modelId="{9D0308B8-5769-4E9F-9A73-ED20A7F60A42}" type="presOf" srcId="{5F743119-0A41-4708-AC9A-15B477751938}" destId="{97F4FA0D-EE1C-40A8-9A7B-D340FA220CF6}" srcOrd="0" destOrd="0" presId="urn:microsoft.com/office/officeart/2005/8/layout/orgChart1"/>
+    <dgm:cxn modelId="{2BC01B8F-27D6-4795-912D-CF64B27BCFBD}" type="presOf" srcId="{CA98717F-A249-49A1-90DB-59951F7F2293}" destId="{91642BDB-1E1C-4CA2-9704-ECA911E5FE3F}" srcOrd="1" destOrd="0" presId="urn:microsoft.com/office/officeart/2005/8/layout/orgChart1"/>
+    <dgm:cxn modelId="{FBDBCEE9-6338-4EC5-9AAE-D84610B24A8E}" type="presOf" srcId="{7B2AD09E-B4FB-4871-B2FB-6E3A1B0DE3F9}" destId="{9C31A1D7-4D60-4782-8EE6-0FB2234F70A4}" srcOrd="0" destOrd="0" presId="urn:microsoft.com/office/officeart/2005/8/layout/orgChart1"/>
     <dgm:cxn modelId="{88FAD401-A7C3-4975-B78F-F854DC6FD910}" srcId="{C299D393-B2B4-4601-BAF7-1EFE284B9C9E}" destId="{71D4A244-A274-4505-97D7-4C2725772FA9}" srcOrd="2" destOrd="0" parTransId="{A3B98D21-E8E9-4F41-9E36-8015773E7326}" sibTransId="{839357B7-7560-4388-8AEA-9912D7FA82C0}"/>
+    <dgm:cxn modelId="{70CEE59B-4462-4127-B833-E8D96729075B}" type="presOf" srcId="{4AE33D2E-50EF-4309-887D-378AD50A6673}" destId="{2ECC68AA-B7C5-419D-A72A-149E2B71DD4F}" srcOrd="0" destOrd="0" presId="urn:microsoft.com/office/officeart/2005/8/layout/orgChart1"/>
     <dgm:cxn modelId="{5F2ADF92-6469-4412-8162-DFBAE8057251}" srcId="{C299D393-B2B4-4601-BAF7-1EFE284B9C9E}" destId="{8D28A36A-6181-4A5A-8D88-4D489B84400C}" srcOrd="1" destOrd="0" parTransId="{AEA42C44-2720-42B2-A033-55387846AEE8}" sibTransId="{29918138-BB53-4152-8CCA-4F4214BC1202}"/>
     <dgm:cxn modelId="{E2A0D488-152E-4891-8B44-5216640D8748}" srcId="{9CCAC307-9CB6-427C-B8D1-8890323A0C74}" destId="{4BD438DF-2CFD-491A-A403-83D9050DCD67}" srcOrd="1" destOrd="0" parTransId="{41173475-8624-4205-AF47-AF4946CA157C}" sibTransId="{99C6BF83-AF76-436A-B40A-496BE78B3E19}"/>
+    <dgm:cxn modelId="{7424BD9F-5FE2-437F-AC2E-4B89BDE3E63C}" type="presOf" srcId="{C299D393-B2B4-4601-BAF7-1EFE284B9C9E}" destId="{206BB988-5F07-4602-919D-551818043295}" srcOrd="1" destOrd="0" presId="urn:microsoft.com/office/officeart/2005/8/layout/orgChart1"/>
     <dgm:cxn modelId="{D30DB0B1-4BE2-4B66-AC7C-3DD3E7E4E393}" srcId="{24A8B855-8FA2-41F8-83B7-E482B85CF262}" destId="{6E7E0D0F-D073-4F20-9EFC-FBA0B28391AA}" srcOrd="0" destOrd="0" parTransId="{2C454E0C-8286-41DB-8ABF-78B60DF2E13E}" sibTransId="{DEE814B1-A812-4887-A177-3DCFF2A37C5A}"/>
-    <dgm:cxn modelId="{4DDFB587-1803-43DA-829E-54707E187F77}" type="presOf" srcId="{3DBCFDE3-DF6E-415B-A4D2-9C80C1F216A1}" destId="{89B41D77-22EE-472B-8EBD-CA3EF9474814}" srcOrd="0" destOrd="0" presId="urn:microsoft.com/office/officeart/2005/8/layout/orgChart1"/>
-    <dgm:cxn modelId="{F486C398-9AAB-4F5B-B3E4-797EBCBFD530}" type="presOf" srcId="{2A015ABC-1AAC-413E-8D51-4438E3C9C108}" destId="{759081D6-1A5C-4A5C-8F99-0C76AF9FEB24}" srcOrd="0" destOrd="0" presId="urn:microsoft.com/office/officeart/2005/8/layout/orgChart1"/>
-    <dgm:cxn modelId="{2E8974A6-0CF9-448A-A8BE-CB16898BA602}" type="presOf" srcId="{931D6EEF-63E6-4C0F-9C30-C4AAE697E329}" destId="{46220C4F-FFB1-41D3-93BF-A34A52AF1C18}" srcOrd="1" destOrd="0" presId="urn:microsoft.com/office/officeart/2005/8/layout/orgChart1"/>
+    <dgm:cxn modelId="{0EEF1BEA-CF9B-4235-81D2-20DCA168D11B}" type="presOf" srcId="{62213BFB-1012-41D3-98DE-0B1649154107}" destId="{598E5463-33A5-4B2F-9A13-387DA6A0A349}" srcOrd="1" destOrd="0" presId="urn:microsoft.com/office/officeart/2005/8/layout/orgChart1"/>
+    <dgm:cxn modelId="{B6D46BB6-3E02-4CC6-9147-2E857F574D0B}" type="presOf" srcId="{6E7E0D0F-D073-4F20-9EFC-FBA0B28391AA}" destId="{9A276E3E-DDED-4D8A-88A9-B4139298F8BB}" srcOrd="1" destOrd="0" presId="urn:microsoft.com/office/officeart/2005/8/layout/orgChart1"/>
     <dgm:cxn modelId="{EA52AEDA-7844-4478-B726-FC8FED31E9F6}" srcId="{8AE314F3-90EC-462A-8575-77DA540AC9C2}" destId="{CA98717F-A249-49A1-90DB-59951F7F2293}" srcOrd="0" destOrd="0" parTransId="{7B2AD09E-B4FB-4871-B2FB-6E3A1B0DE3F9}" sibTransId="{703549D4-0314-47DF-8D49-DCB30C15E5E3}"/>
-    <dgm:cxn modelId="{9626C9BB-E785-493E-BB8E-2EF868ADFAC2}" type="presOf" srcId="{4AE33D2E-50EF-4309-887D-378AD50A6673}" destId="{2ECC68AA-B7C5-419D-A72A-149E2B71DD4F}" srcOrd="0" destOrd="0" presId="urn:microsoft.com/office/officeart/2005/8/layout/orgChart1"/>
-    <dgm:cxn modelId="{C4409F7A-48DA-4BEC-9D8D-190251A9D2A0}" type="presOf" srcId="{38165285-9E48-4D2B-88E0-B66DA798F3F2}" destId="{47EF93B0-CF60-4D5D-9F96-832E69F38EEE}" srcOrd="0" destOrd="0" presId="urn:microsoft.com/office/officeart/2005/8/layout/orgChart1"/>
-    <dgm:cxn modelId="{71FA2030-FF28-4C42-9FB7-371C2CA0F4B0}" type="presOf" srcId="{1CAF8375-6633-482D-8C21-C955B6FCB8D6}" destId="{EF9FA85F-183A-4D96-8D2C-BB433883170B}" srcOrd="0" destOrd="0" presId="urn:microsoft.com/office/officeart/2005/8/layout/orgChart1"/>
-    <dgm:cxn modelId="{A0AD4AC3-55C7-49A1-AB5F-B3B41B44513C}" type="presOf" srcId="{C299D393-B2B4-4601-BAF7-1EFE284B9C9E}" destId="{A3076372-34F1-44B1-8A5C-633510FA3422}" srcOrd="0" destOrd="0" presId="urn:microsoft.com/office/officeart/2005/8/layout/orgChart1"/>
-    <dgm:cxn modelId="{43412C8C-966C-42F5-9D18-81314FAC3479}" type="presParOf" srcId="{97F4FA0D-EE1C-40A8-9A7B-D340FA220CF6}" destId="{729C8F19-5FA1-45C3-9F38-F340D4985570}" srcOrd="0" destOrd="0" presId="urn:microsoft.com/office/officeart/2005/8/layout/orgChart1"/>
-    <dgm:cxn modelId="{66962DB4-68E9-4C8E-9859-624AACF7D5DD}" type="presParOf" srcId="{729C8F19-5FA1-45C3-9F38-F340D4985570}" destId="{93A6C129-9C18-4157-9975-CA8C1F9DB3E1}" srcOrd="0" destOrd="0" presId="urn:microsoft.com/office/officeart/2005/8/layout/orgChart1"/>
-    <dgm:cxn modelId="{CFC54112-F4E8-4D4F-96F5-FB19AEA69967}" type="presParOf" srcId="{93A6C129-9C18-4157-9975-CA8C1F9DB3E1}" destId="{A3076372-34F1-44B1-8A5C-633510FA3422}" srcOrd="0" destOrd="0" presId="urn:microsoft.com/office/officeart/2005/8/layout/orgChart1"/>
-    <dgm:cxn modelId="{CCD81C61-C32F-45AC-9571-75A26C3FA177}" type="presParOf" srcId="{93A6C129-9C18-4157-9975-CA8C1F9DB3E1}" destId="{206BB988-5F07-4602-919D-551818043295}" srcOrd="1" destOrd="0" presId="urn:microsoft.com/office/officeart/2005/8/layout/orgChart1"/>
-    <dgm:cxn modelId="{2C4F92E3-590D-4481-AC00-40B302655A65}" type="presParOf" srcId="{729C8F19-5FA1-45C3-9F38-F340D4985570}" destId="{6645CBDA-2807-403A-8B9A-B4571D8F7D99}" srcOrd="1" destOrd="0" presId="urn:microsoft.com/office/officeart/2005/8/layout/orgChart1"/>
-    <dgm:cxn modelId="{85A08B1D-2658-4264-ACA3-A1B5A5E52CD7}" type="presParOf" srcId="{6645CBDA-2807-403A-8B9A-B4571D8F7D99}" destId="{08D9A397-010D-4DEF-9718-50ACAEE709E4}" srcOrd="0" destOrd="0" presId="urn:microsoft.com/office/officeart/2005/8/layout/orgChart1"/>
-    <dgm:cxn modelId="{DA48B445-C957-4063-B83A-A8A4FE47FADC}" type="presParOf" srcId="{6645CBDA-2807-403A-8B9A-B4571D8F7D99}" destId="{0D8D5444-D8CA-458D-B043-5CDD750C9D23}" srcOrd="1" destOrd="0" presId="urn:microsoft.com/office/officeart/2005/8/layout/orgChart1"/>
-    <dgm:cxn modelId="{F878131E-1ADC-4929-9459-0828DC827656}" type="presParOf" srcId="{0D8D5444-D8CA-458D-B043-5CDD750C9D23}" destId="{9605FBD6-E0C4-4414-90E5-38581A32BF07}" srcOrd="0" destOrd="0" presId="urn:microsoft.com/office/officeart/2005/8/layout/orgChart1"/>
-    <dgm:cxn modelId="{73511212-2B8C-4ECC-A37F-C79CCE1D32E7}" type="presParOf" srcId="{9605FBD6-E0C4-4414-90E5-38581A32BF07}" destId="{7DDE1E51-ED78-480B-9739-D8AFD45387B5}" srcOrd="0" destOrd="0" presId="urn:microsoft.com/office/officeart/2005/8/layout/orgChart1"/>
-    <dgm:cxn modelId="{ACCB0AC6-86B3-4C46-A89A-3DEA30A4BF4C}" type="presParOf" srcId="{9605FBD6-E0C4-4414-90E5-38581A32BF07}" destId="{DEA9F1DD-D5F2-4F22-A1CA-690E84B40E08}" srcOrd="1" destOrd="0" presId="urn:microsoft.com/office/officeart/2005/8/layout/orgChart1"/>
-    <dgm:cxn modelId="{0A2339D4-3C12-4E36-9C98-B5F848F55F49}" type="presParOf" srcId="{0D8D5444-D8CA-458D-B043-5CDD750C9D23}" destId="{41A5991F-D84F-4245-BA19-AFFC3F017E55}" srcOrd="1" destOrd="0" presId="urn:microsoft.com/office/officeart/2005/8/layout/orgChart1"/>
-    <dgm:cxn modelId="{04ED938A-309A-4DF5-9FB3-437CEB0B221C}" type="presParOf" srcId="{0D8D5444-D8CA-458D-B043-5CDD750C9D23}" destId="{8A4D56E2-CDB2-46A5-81B0-84193A76233C}" srcOrd="2" destOrd="0" presId="urn:microsoft.com/office/officeart/2005/8/layout/orgChart1"/>
-    <dgm:cxn modelId="{E2CC3653-D4F4-4CDB-9D39-675978DF2AB5}" type="presParOf" srcId="{6645CBDA-2807-403A-8B9A-B4571D8F7D99}" destId="{AB78C5EA-A6D1-4A65-9A06-B9B43567692F}" srcOrd="2" destOrd="0" presId="urn:microsoft.com/office/officeart/2005/8/layout/orgChart1"/>
-    <dgm:cxn modelId="{409A9267-02CA-4414-A0F3-41BE0DCA8B22}" type="presParOf" srcId="{6645CBDA-2807-403A-8B9A-B4571D8F7D99}" destId="{87F28ACC-DD1B-4E2B-9F67-C9C8CC2E1B60}" srcOrd="3" destOrd="0" presId="urn:microsoft.com/office/officeart/2005/8/layout/orgChart1"/>
-    <dgm:cxn modelId="{15A67A9D-BFCB-4990-8CB6-F9229C621B44}" type="presParOf" srcId="{87F28ACC-DD1B-4E2B-9F67-C9C8CC2E1B60}" destId="{9C88FEBF-BE26-4A3C-B341-3B5E95A21F41}" srcOrd="0" destOrd="0" presId="urn:microsoft.com/office/officeart/2005/8/layout/orgChart1"/>
-    <dgm:cxn modelId="{A3959C52-CFFE-4467-88BB-F59C5860D7AB}" type="presParOf" srcId="{9C88FEBF-BE26-4A3C-B341-3B5E95A21F41}" destId="{0A40FBF7-DB86-4787-ACA7-3FD2BDDAC37F}" srcOrd="0" destOrd="0" presId="urn:microsoft.com/office/officeart/2005/8/layout/orgChart1"/>
-    <dgm:cxn modelId="{F35DD5DA-932B-47E0-B022-965AFBBCBE64}" type="presParOf" srcId="{9C88FEBF-BE26-4A3C-B341-3B5E95A21F41}" destId="{C79319E6-FC4F-46CC-B1A4-8EF34864FFC6}" srcOrd="1" destOrd="0" presId="urn:microsoft.com/office/officeart/2005/8/layout/orgChart1"/>
-    <dgm:cxn modelId="{9DAF387E-F6D7-4DA9-9994-750C582CDBD9}" type="presParOf" srcId="{87F28ACC-DD1B-4E2B-9F67-C9C8CC2E1B60}" destId="{F179861E-CD1C-4B6F-8F51-7E7EB16B24BE}" srcOrd="1" destOrd="0" presId="urn:microsoft.com/office/officeart/2005/8/layout/orgChart1"/>
-    <dgm:cxn modelId="{0EDD6AFB-B433-4500-839F-E9B64B356152}" type="presParOf" srcId="{F179861E-CD1C-4B6F-8F51-7E7EB16B24BE}" destId="{C09BD3C7-DDB2-4C7B-B92A-06C0E2750DBA}" srcOrd="0" destOrd="0" presId="urn:microsoft.com/office/officeart/2005/8/layout/orgChart1"/>
-    <dgm:cxn modelId="{C300875C-910F-4A08-BB80-C13F009F8A47}" type="presParOf" srcId="{F179861E-CD1C-4B6F-8F51-7E7EB16B24BE}" destId="{C7802B5F-0690-4BF9-98AB-0974F8CD3F54}" srcOrd="1" destOrd="0" presId="urn:microsoft.com/office/officeart/2005/8/layout/orgChart1"/>
-    <dgm:cxn modelId="{4688A759-3928-4D2C-8516-A89EEB7107F5}" type="presParOf" srcId="{C7802B5F-0690-4BF9-98AB-0974F8CD3F54}" destId="{038A1A01-7224-4D03-9C2B-5585A1DA9E0C}" srcOrd="0" destOrd="0" presId="urn:microsoft.com/office/officeart/2005/8/layout/orgChart1"/>
-    <dgm:cxn modelId="{BFC8243D-7A08-414E-AE94-B0B0F08037B4}" type="presParOf" srcId="{038A1A01-7224-4D03-9C2B-5585A1DA9E0C}" destId="{44C67FAF-2910-44C5-B3FC-80E6D1B54230}" srcOrd="0" destOrd="0" presId="urn:microsoft.com/office/officeart/2005/8/layout/orgChart1"/>
-    <dgm:cxn modelId="{FE80258A-47CF-4362-8220-5D7F149F28C6}" type="presParOf" srcId="{038A1A01-7224-4D03-9C2B-5585A1DA9E0C}" destId="{E8338820-F4CF-41A6-8E4A-7E8B5E4529B7}" srcOrd="1" destOrd="0" presId="urn:microsoft.com/office/officeart/2005/8/layout/orgChart1"/>
-    <dgm:cxn modelId="{EFDD1299-828D-4A7C-9566-191BC5EAE691}" type="presParOf" srcId="{C7802B5F-0690-4BF9-98AB-0974F8CD3F54}" destId="{0C423516-049E-445A-807A-59E22FF5D51A}" srcOrd="1" destOrd="0" presId="urn:microsoft.com/office/officeart/2005/8/layout/orgChart1"/>
-    <dgm:cxn modelId="{F0A263A0-5745-4D7B-9307-A1D75D713030}" type="presParOf" srcId="{0C423516-049E-445A-807A-59E22FF5D51A}" destId="{E09130D3-F1C5-4C57-9926-B526692CA41E}" srcOrd="0" destOrd="0" presId="urn:microsoft.com/office/officeart/2005/8/layout/orgChart1"/>
-    <dgm:cxn modelId="{1883C23C-BEB2-4CA7-8F2E-96557F85E75A}" type="presParOf" srcId="{0C423516-049E-445A-807A-59E22FF5D51A}" destId="{67D4F116-B7D5-4C12-9AF6-450E2CA21D97}" srcOrd="1" destOrd="0" presId="urn:microsoft.com/office/officeart/2005/8/layout/orgChart1"/>
-    <dgm:cxn modelId="{B017C9CF-2FD0-402A-850B-77583FD9FE2F}" type="presParOf" srcId="{67D4F116-B7D5-4C12-9AF6-450E2CA21D97}" destId="{755A766A-3EC7-4373-9ED4-D0554A5594C3}" srcOrd="0" destOrd="0" presId="urn:microsoft.com/office/officeart/2005/8/layout/orgChart1"/>
-    <dgm:cxn modelId="{A32A3F4B-F845-4B68-B905-58AAAE818BAC}" type="presParOf" srcId="{755A766A-3EC7-4373-9ED4-D0554A5594C3}" destId="{FBB35445-9484-4C11-831A-A18D207AE757}" srcOrd="0" destOrd="0" presId="urn:microsoft.com/office/officeart/2005/8/layout/orgChart1"/>
-    <dgm:cxn modelId="{046CD766-2E99-4865-86B7-0CE1C93E44B0}" type="presParOf" srcId="{755A766A-3EC7-4373-9ED4-D0554A5594C3}" destId="{201DAD7B-3B44-46AA-B227-4C19F2442ACD}" srcOrd="1" destOrd="0" presId="urn:microsoft.com/office/officeart/2005/8/layout/orgChart1"/>
-    <dgm:cxn modelId="{F8BD4636-8877-481D-88F9-D806E74E12EE}" type="presParOf" srcId="{67D4F116-B7D5-4C12-9AF6-450E2CA21D97}" destId="{63358DF6-FA45-4150-8351-4A0BBDD7DD8F}" srcOrd="1" destOrd="0" presId="urn:microsoft.com/office/officeart/2005/8/layout/orgChart1"/>
-    <dgm:cxn modelId="{0AE0BC22-4424-4A21-92D8-0F408B87BB71}" type="presParOf" srcId="{67D4F116-B7D5-4C12-9AF6-450E2CA21D97}" destId="{B9332859-90EA-4C50-AB8B-9CCC1B17D8E4}" srcOrd="2" destOrd="0" presId="urn:microsoft.com/office/officeart/2005/8/layout/orgChart1"/>
-    <dgm:cxn modelId="{5005E84E-850F-416D-B8CF-7663BDBF1A00}" type="presParOf" srcId="{C7802B5F-0690-4BF9-98AB-0974F8CD3F54}" destId="{9F1F7CED-3C5F-4E8B-881D-0FAFA786AA79}" srcOrd="2" destOrd="0" presId="urn:microsoft.com/office/officeart/2005/8/layout/orgChart1"/>
-    <dgm:cxn modelId="{245F3D93-192F-4B03-A667-461976261EE4}" type="presParOf" srcId="{F179861E-CD1C-4B6F-8F51-7E7EB16B24BE}" destId="{4F4BE603-EB65-4578-8742-6701F54AC7AF}" srcOrd="2" destOrd="0" presId="urn:microsoft.com/office/officeart/2005/8/layout/orgChart1"/>
-    <dgm:cxn modelId="{C7B1BDE8-B977-491A-B099-D957AF46E78B}" type="presParOf" srcId="{F179861E-CD1C-4B6F-8F51-7E7EB16B24BE}" destId="{B37D247F-832B-4825-BDAF-B00D5FC77C62}" srcOrd="3" destOrd="0" presId="urn:microsoft.com/office/officeart/2005/8/layout/orgChart1"/>
-    <dgm:cxn modelId="{F25C8DF4-D9C8-41C3-89BF-0F82F619A880}" type="presParOf" srcId="{B37D247F-832B-4825-BDAF-B00D5FC77C62}" destId="{080C61D7-4207-4A71-94B3-AFA57889E051}" srcOrd="0" destOrd="0" presId="urn:microsoft.com/office/officeart/2005/8/layout/orgChart1"/>
-    <dgm:cxn modelId="{6FBFA852-60FB-401F-A43E-4080E12B4CB2}" type="presParOf" srcId="{080C61D7-4207-4A71-94B3-AFA57889E051}" destId="{6BD9C252-9463-41B4-B360-BF0D30289BBC}" srcOrd="0" destOrd="0" presId="urn:microsoft.com/office/officeart/2005/8/layout/orgChart1"/>
-    <dgm:cxn modelId="{F9FAA343-AE1A-4CDC-B116-77E080CA59FF}" type="presParOf" srcId="{080C61D7-4207-4A71-94B3-AFA57889E051}" destId="{F6685D45-61E4-486C-A6D7-F465CAD1285F}" srcOrd="1" destOrd="0" presId="urn:microsoft.com/office/officeart/2005/8/layout/orgChart1"/>
-    <dgm:cxn modelId="{14040864-1FC2-4F92-96E4-142D1AD1D45D}" type="presParOf" srcId="{B37D247F-832B-4825-BDAF-B00D5FC77C62}" destId="{C775A4B4-D133-4440-82B6-2E309AF12826}" srcOrd="1" destOrd="0" presId="urn:microsoft.com/office/officeart/2005/8/layout/orgChart1"/>
-    <dgm:cxn modelId="{6EE7F12F-2C3F-492F-9AD1-F85570583AD8}" type="presParOf" srcId="{C775A4B4-D133-4440-82B6-2E309AF12826}" destId="{89B41D77-22EE-472B-8EBD-CA3EF9474814}" srcOrd="0" destOrd="0" presId="urn:microsoft.com/office/officeart/2005/8/layout/orgChart1"/>
-    <dgm:cxn modelId="{6D3745A2-EE9A-4D17-8361-F63537A97D54}" type="presParOf" srcId="{C775A4B4-D133-4440-82B6-2E309AF12826}" destId="{868E3E40-2E76-4697-A720-12D068D66FE4}" srcOrd="1" destOrd="0" presId="urn:microsoft.com/office/officeart/2005/8/layout/orgChart1"/>
-    <dgm:cxn modelId="{82BA8100-749C-47BD-8FB4-11E3A6D4A85B}" type="presParOf" srcId="{868E3E40-2E76-4697-A720-12D068D66FE4}" destId="{586D8AF4-BDD9-48DA-B654-69955F8D1540}" srcOrd="0" destOrd="0" presId="urn:microsoft.com/office/officeart/2005/8/layout/orgChart1"/>
-    <dgm:cxn modelId="{C4CF3D7E-BF23-476D-8569-4323D9B8F286}" type="presParOf" srcId="{586D8AF4-BDD9-48DA-B654-69955F8D1540}" destId="{A9857FCA-3815-4177-9B35-511956D0C372}" srcOrd="0" destOrd="0" presId="urn:microsoft.com/office/officeart/2005/8/layout/orgChart1"/>
-    <dgm:cxn modelId="{CFFAD089-D646-41BA-ABCD-667655AC7431}" type="presParOf" srcId="{586D8AF4-BDD9-48DA-B654-69955F8D1540}" destId="{220A171C-1092-4CA4-9C61-B936B951CC05}" srcOrd="1" destOrd="0" presId="urn:microsoft.com/office/officeart/2005/8/layout/orgChart1"/>
-    <dgm:cxn modelId="{DD94FA79-D430-4FFA-AA13-468DECE69813}" type="presParOf" srcId="{868E3E40-2E76-4697-A720-12D068D66FE4}" destId="{E2031738-2EB8-449D-BC0A-31D071CBD8F1}" srcOrd="1" destOrd="0" presId="urn:microsoft.com/office/officeart/2005/8/layout/orgChart1"/>
-    <dgm:cxn modelId="{7F05C8B3-7FDB-4426-8E18-6A9C3597CBFA}" type="presParOf" srcId="{E2031738-2EB8-449D-BC0A-31D071CBD8F1}" destId="{9C31A1D7-4D60-4782-8EE6-0FB2234F70A4}" srcOrd="0" destOrd="0" presId="urn:microsoft.com/office/officeart/2005/8/layout/orgChart1"/>
-    <dgm:cxn modelId="{0846083D-5619-4089-8D0D-3662D7D7740C}" type="presParOf" srcId="{E2031738-2EB8-449D-BC0A-31D071CBD8F1}" destId="{26892413-6BE2-4C65-8093-2A7C86DE93B0}" srcOrd="1" destOrd="0" presId="urn:microsoft.com/office/officeart/2005/8/layout/orgChart1"/>
-    <dgm:cxn modelId="{C8DB3246-8281-4C8E-9A1E-8B800B37489B}" type="presParOf" srcId="{26892413-6BE2-4C65-8093-2A7C86DE93B0}" destId="{8D726CA7-AFC3-411A-BECC-A7546EE67BAC}" srcOrd="0" destOrd="0" presId="urn:microsoft.com/office/officeart/2005/8/layout/orgChart1"/>
-    <dgm:cxn modelId="{FE10E3E4-D44E-4B6E-B2D4-3D25566F5F00}" type="presParOf" srcId="{8D726CA7-AFC3-411A-BECC-A7546EE67BAC}" destId="{63A9321C-3F48-4BE5-A15B-8F86511F833D}" srcOrd="0" destOrd="0" presId="urn:microsoft.com/office/officeart/2005/8/layout/orgChart1"/>
-    <dgm:cxn modelId="{62D798A0-8E97-4F32-8B4E-E73E8AD9703C}" type="presParOf" srcId="{8D726CA7-AFC3-411A-BECC-A7546EE67BAC}" destId="{91642BDB-1E1C-4CA2-9704-ECA911E5FE3F}" srcOrd="1" destOrd="0" presId="urn:microsoft.com/office/officeart/2005/8/layout/orgChart1"/>
-    <dgm:cxn modelId="{AE97F14D-60E8-4089-91B6-1335B4B4019A}" type="presParOf" srcId="{26892413-6BE2-4C65-8093-2A7C86DE93B0}" destId="{156C9DC8-2A3E-485E-9568-8DE78EBE29F3}" srcOrd="1" destOrd="0" presId="urn:microsoft.com/office/officeart/2005/8/layout/orgChart1"/>
-    <dgm:cxn modelId="{AE46ECEE-C3DF-4577-8F79-AE652759C122}" type="presParOf" srcId="{26892413-6BE2-4C65-8093-2A7C86DE93B0}" destId="{F263D6BB-DD24-4209-B91F-F08472FB69FC}" srcOrd="2" destOrd="0" presId="urn:microsoft.com/office/officeart/2005/8/layout/orgChart1"/>
-    <dgm:cxn modelId="{FFE42ADD-4AE4-4C50-AC7A-208876B8E7E8}" type="presParOf" srcId="{868E3E40-2E76-4697-A720-12D068D66FE4}" destId="{59733AB0-2862-4686-B123-2A2AD006C343}" srcOrd="2" destOrd="0" presId="urn:microsoft.com/office/officeart/2005/8/layout/orgChart1"/>
-    <dgm:cxn modelId="{3884603F-97E0-44B3-9904-E25BB3167C4F}" type="presParOf" srcId="{C775A4B4-D133-4440-82B6-2E309AF12826}" destId="{759081D6-1A5C-4A5C-8F99-0C76AF9FEB24}" srcOrd="2" destOrd="0" presId="urn:microsoft.com/office/officeart/2005/8/layout/orgChart1"/>
-    <dgm:cxn modelId="{D4350FD2-AF0B-4267-9AFA-779E93C58910}" type="presParOf" srcId="{C775A4B4-D133-4440-82B6-2E309AF12826}" destId="{87058941-2603-41FD-B6CB-02665B919D37}" srcOrd="3" destOrd="0" presId="urn:microsoft.com/office/officeart/2005/8/layout/orgChart1"/>
-    <dgm:cxn modelId="{6B23295F-3E60-4A14-BC7B-ED20BDD1DA43}" type="presParOf" srcId="{87058941-2603-41FD-B6CB-02665B919D37}" destId="{02886238-B0C5-4088-9596-3C97E07B8F28}" srcOrd="0" destOrd="0" presId="urn:microsoft.com/office/officeart/2005/8/layout/orgChart1"/>
-    <dgm:cxn modelId="{8D522AD3-7702-4CA4-B623-C813459D33E8}" type="presParOf" srcId="{02886238-B0C5-4088-9596-3C97E07B8F28}" destId="{EF9FA85F-183A-4D96-8D2C-BB433883170B}" srcOrd="0" destOrd="0" presId="urn:microsoft.com/office/officeart/2005/8/layout/orgChart1"/>
-    <dgm:cxn modelId="{72BA88D4-B34A-4A5D-A1E0-C68D924D34AC}" type="presParOf" srcId="{02886238-B0C5-4088-9596-3C97E07B8F28}" destId="{6B66BBC9-F6FA-4F3D-8C7B-84E958597B44}" srcOrd="1" destOrd="0" presId="urn:microsoft.com/office/officeart/2005/8/layout/orgChart1"/>
-    <dgm:cxn modelId="{0DCDD796-8148-46D8-8036-42DF30440D3E}" type="presParOf" srcId="{87058941-2603-41FD-B6CB-02665B919D37}" destId="{ED8F3CDF-2B68-4A7A-8EE9-F0D321B326EF}" srcOrd="1" destOrd="0" presId="urn:microsoft.com/office/officeart/2005/8/layout/orgChart1"/>
-    <dgm:cxn modelId="{04EA8A19-257D-4070-953A-3AF4EED2DB06}" type="presParOf" srcId="{ED8F3CDF-2B68-4A7A-8EE9-F0D321B326EF}" destId="{7DD9FA85-5B19-4285-8CED-DDE07AB6CF1F}" srcOrd="0" destOrd="0" presId="urn:microsoft.com/office/officeart/2005/8/layout/orgChart1"/>
-    <dgm:cxn modelId="{0E4A7A85-F0E3-4496-B38B-30FD58FB8612}" type="presParOf" srcId="{ED8F3CDF-2B68-4A7A-8EE9-F0D321B326EF}" destId="{56E0425E-23B9-4679-AEFB-3D0B8CF846E0}" srcOrd="1" destOrd="0" presId="urn:microsoft.com/office/officeart/2005/8/layout/orgChart1"/>
-    <dgm:cxn modelId="{5C539216-DC59-44CC-85DF-973F6993A0D4}" type="presParOf" srcId="{56E0425E-23B9-4679-AEFB-3D0B8CF846E0}" destId="{18FD250D-651A-421D-B805-F717A959D303}" srcOrd="0" destOrd="0" presId="urn:microsoft.com/office/officeart/2005/8/layout/orgChart1"/>
-    <dgm:cxn modelId="{DAC27CD4-8879-4CE1-9531-457C03CA6F47}" type="presParOf" srcId="{18FD250D-651A-421D-B805-F717A959D303}" destId="{7502A8BA-530A-46FE-BB70-F435CD3D09AE}" srcOrd="0" destOrd="0" presId="urn:microsoft.com/office/officeart/2005/8/layout/orgChart1"/>
-    <dgm:cxn modelId="{F73C4E8A-6696-4751-B968-76508B9A1C1D}" type="presParOf" srcId="{18FD250D-651A-421D-B805-F717A959D303}" destId="{8BDBF37F-B6E9-4744-A505-388FDA76A32C}" srcOrd="1" destOrd="0" presId="urn:microsoft.com/office/officeart/2005/8/layout/orgChart1"/>
-    <dgm:cxn modelId="{AFF17D43-AA6B-4A5B-B2A7-ADA6BE345A21}" type="presParOf" srcId="{56E0425E-23B9-4679-AEFB-3D0B8CF846E0}" destId="{91740DFB-768D-47F0-8DFE-C18F215F7911}" srcOrd="1" destOrd="0" presId="urn:microsoft.com/office/officeart/2005/8/layout/orgChart1"/>
-    <dgm:cxn modelId="{5B25BDB2-7D4A-4A01-A99C-CBA572773DB7}" type="presParOf" srcId="{56E0425E-23B9-4679-AEFB-3D0B8CF846E0}" destId="{95FA81B8-95C3-4C53-B415-24A00E710AF5}" srcOrd="2" destOrd="0" presId="urn:microsoft.com/office/officeart/2005/8/layout/orgChart1"/>
-    <dgm:cxn modelId="{27F80917-B365-42AF-AEC5-0C83E9FABD93}" type="presParOf" srcId="{87058941-2603-41FD-B6CB-02665B919D37}" destId="{D5ECB21B-8D50-407A-B401-423D288772AF}" srcOrd="2" destOrd="0" presId="urn:microsoft.com/office/officeart/2005/8/layout/orgChart1"/>
-    <dgm:cxn modelId="{790BBA45-4FC7-4D59-860D-5B435D719F2E}" type="presParOf" srcId="{B37D247F-832B-4825-BDAF-B00D5FC77C62}" destId="{4560FBBD-278A-401A-9187-D298637A6C65}" srcOrd="2" destOrd="0" presId="urn:microsoft.com/office/officeart/2005/8/layout/orgChart1"/>
-    <dgm:cxn modelId="{124A4B65-75F0-46D6-B2C0-405352BA3889}" type="presParOf" srcId="{F179861E-CD1C-4B6F-8F51-7E7EB16B24BE}" destId="{2ECC68AA-B7C5-419D-A72A-149E2B71DD4F}" srcOrd="4" destOrd="0" presId="urn:microsoft.com/office/officeart/2005/8/layout/orgChart1"/>
-    <dgm:cxn modelId="{54EAEDB3-3CC2-4259-8A88-BEFCD9728FF0}" type="presParOf" srcId="{F179861E-CD1C-4B6F-8F51-7E7EB16B24BE}" destId="{F9AE9CCF-7C31-4E84-9358-5A9B0681F76F}" srcOrd="5" destOrd="0" presId="urn:microsoft.com/office/officeart/2005/8/layout/orgChart1"/>
-    <dgm:cxn modelId="{CD31291F-5447-405A-A19E-29EA5C303702}" type="presParOf" srcId="{F9AE9CCF-7C31-4E84-9358-5A9B0681F76F}" destId="{A0C800B7-42B6-4182-8128-B3060EEBA3E6}" srcOrd="0" destOrd="0" presId="urn:microsoft.com/office/officeart/2005/8/layout/orgChart1"/>
-    <dgm:cxn modelId="{3B32AF43-3148-481E-8270-768DD85743AF}" type="presParOf" srcId="{A0C800B7-42B6-4182-8128-B3060EEBA3E6}" destId="{DDCFE9A7-6CA4-446E-9D91-13D4601B5AAD}" srcOrd="0" destOrd="0" presId="urn:microsoft.com/office/officeart/2005/8/layout/orgChart1"/>
-    <dgm:cxn modelId="{1703080C-892F-4412-8355-A0658442E910}" type="presParOf" srcId="{A0C800B7-42B6-4182-8128-B3060EEBA3E6}" destId="{548262F1-D581-4A0E-BBB8-EC3403BFCAE5}" srcOrd="1" destOrd="0" presId="urn:microsoft.com/office/officeart/2005/8/layout/orgChart1"/>
-    <dgm:cxn modelId="{488FA707-EBB0-4665-9001-CCBA82C62A8E}" type="presParOf" srcId="{F9AE9CCF-7C31-4E84-9358-5A9B0681F76F}" destId="{936FF21B-6777-40A7-8695-8043EEAD99A9}" srcOrd="1" destOrd="0" presId="urn:microsoft.com/office/officeart/2005/8/layout/orgChart1"/>
-    <dgm:cxn modelId="{ED68C5EB-DC3D-48F4-A0E0-0AE0B37910E3}" type="presParOf" srcId="{936FF21B-6777-40A7-8695-8043EEAD99A9}" destId="{272C005F-8ADA-431F-BFA8-A10147D2A977}" srcOrd="0" destOrd="0" presId="urn:microsoft.com/office/officeart/2005/8/layout/orgChart1"/>
-    <dgm:cxn modelId="{F692CFDB-38A7-4814-ACCF-866866F45AB7}" type="presParOf" srcId="{936FF21B-6777-40A7-8695-8043EEAD99A9}" destId="{A8B0B468-06EA-4A25-AFE5-81155D5D26D9}" srcOrd="1" destOrd="0" presId="urn:microsoft.com/office/officeart/2005/8/layout/orgChart1"/>
-    <dgm:cxn modelId="{04AEB578-3E45-4B36-A821-B05DBEDEBC13}" type="presParOf" srcId="{A8B0B468-06EA-4A25-AFE5-81155D5D26D9}" destId="{3208A82D-F1E2-4679-841F-8E41A86F5580}" srcOrd="0" destOrd="0" presId="urn:microsoft.com/office/officeart/2005/8/layout/orgChart1"/>
-    <dgm:cxn modelId="{225693EF-AA24-4908-88E5-63ACA756B279}" type="presParOf" srcId="{3208A82D-F1E2-4679-841F-8E41A86F5580}" destId="{CA0DF5B3-EFD5-4DD4-9845-B4776D3BC3A4}" srcOrd="0" destOrd="0" presId="urn:microsoft.com/office/officeart/2005/8/layout/orgChart1"/>
-    <dgm:cxn modelId="{19CC7390-D213-43A8-B2A1-2A27E8B6BB22}" type="presParOf" srcId="{3208A82D-F1E2-4679-841F-8E41A86F5580}" destId="{227856EE-E018-4AF1-B57C-37BCDA0B55FC}" srcOrd="1" destOrd="0" presId="urn:microsoft.com/office/officeart/2005/8/layout/orgChart1"/>
-    <dgm:cxn modelId="{180ECDEA-0863-4128-BC95-100DB8CD82F9}" type="presParOf" srcId="{A8B0B468-06EA-4A25-AFE5-81155D5D26D9}" destId="{C2193D8B-43C7-4D48-A572-15B92BDD4F19}" srcOrd="1" destOrd="0" presId="urn:microsoft.com/office/officeart/2005/8/layout/orgChart1"/>
-    <dgm:cxn modelId="{F9DF3ABC-1A50-47CA-86BF-F685DECBFCE9}" type="presParOf" srcId="{C2193D8B-43C7-4D48-A572-15B92BDD4F19}" destId="{151CB246-006A-4E9C-98FA-44141B6B0653}" srcOrd="0" destOrd="0" presId="urn:microsoft.com/office/officeart/2005/8/layout/orgChart1"/>
-    <dgm:cxn modelId="{5E3411EF-4E43-487C-A700-49A0800AA5B3}" type="presParOf" srcId="{C2193D8B-43C7-4D48-A572-15B92BDD4F19}" destId="{902EB768-BC5D-4A9B-9903-E401EFFEF2A8}" srcOrd="1" destOrd="0" presId="urn:microsoft.com/office/officeart/2005/8/layout/orgChart1"/>
-    <dgm:cxn modelId="{DEF20ABE-1EBF-4AF3-8923-0B0268106B0D}" type="presParOf" srcId="{902EB768-BC5D-4A9B-9903-E401EFFEF2A8}" destId="{EE6EF8D6-15CD-4F55-8620-FA5E9617BE37}" srcOrd="0" destOrd="0" presId="urn:microsoft.com/office/officeart/2005/8/layout/orgChart1"/>
-    <dgm:cxn modelId="{F071EC96-5410-40C7-8D27-12AFEC33396E}" type="presParOf" srcId="{EE6EF8D6-15CD-4F55-8620-FA5E9617BE37}" destId="{6B584F32-E492-43C4-BE3B-1E5C5749958F}" srcOrd="0" destOrd="0" presId="urn:microsoft.com/office/officeart/2005/8/layout/orgChart1"/>
-    <dgm:cxn modelId="{F706D444-1D77-465C-866D-CEE5AECCE861}" type="presParOf" srcId="{EE6EF8D6-15CD-4F55-8620-FA5E9617BE37}" destId="{598E5463-33A5-4B2F-9A13-387DA6A0A349}" srcOrd="1" destOrd="0" presId="urn:microsoft.com/office/officeart/2005/8/layout/orgChart1"/>
-    <dgm:cxn modelId="{F3146EF4-D061-4BE0-B38A-33890C05D2FC}" type="presParOf" srcId="{902EB768-BC5D-4A9B-9903-E401EFFEF2A8}" destId="{E36CB115-4959-4126-ADCF-8C41DC88DAC3}" srcOrd="1" destOrd="0" presId="urn:microsoft.com/office/officeart/2005/8/layout/orgChart1"/>
-    <dgm:cxn modelId="{5470071C-3518-4B1F-B2CE-7AAA044E9D42}" type="presParOf" srcId="{902EB768-BC5D-4A9B-9903-E401EFFEF2A8}" destId="{FB17A70A-23FA-48AF-AB88-2BEAC69FB11F}" srcOrd="2" destOrd="0" presId="urn:microsoft.com/office/officeart/2005/8/layout/orgChart1"/>
-    <dgm:cxn modelId="{DA586B62-A783-478A-84F8-A6AB533E032D}" type="presParOf" srcId="{C2193D8B-43C7-4D48-A572-15B92BDD4F19}" destId="{5BA639B9-2CED-4555-BCF4-B02431C88524}" srcOrd="2" destOrd="0" presId="urn:microsoft.com/office/officeart/2005/8/layout/orgChart1"/>
-    <dgm:cxn modelId="{6AB778EB-EA2E-4668-AE04-7F906DFE73AC}" type="presParOf" srcId="{C2193D8B-43C7-4D48-A572-15B92BDD4F19}" destId="{97319F2F-D51A-4522-9242-766D6CF6BF00}" srcOrd="3" destOrd="0" presId="urn:microsoft.com/office/officeart/2005/8/layout/orgChart1"/>
-    <dgm:cxn modelId="{330CE2B3-732C-42BA-8485-CD0EB30D1FFB}" type="presParOf" srcId="{97319F2F-D51A-4522-9242-766D6CF6BF00}" destId="{C46923CD-A33A-45B4-94F1-C7911B78220E}" srcOrd="0" destOrd="0" presId="urn:microsoft.com/office/officeart/2005/8/layout/orgChart1"/>
-    <dgm:cxn modelId="{E014BC90-F3CE-4034-8AF9-6DDC377BA944}" type="presParOf" srcId="{C46923CD-A33A-45B4-94F1-C7911B78220E}" destId="{7DBA04AC-F5FD-4023-B3D1-23EE5B273963}" srcOrd="0" destOrd="0" presId="urn:microsoft.com/office/officeart/2005/8/layout/orgChart1"/>
-    <dgm:cxn modelId="{0F7B3B60-9C67-4FFD-8704-A66CB1F57C58}" type="presParOf" srcId="{C46923CD-A33A-45B4-94F1-C7911B78220E}" destId="{7CB4D5F6-AD9E-4ECD-92F5-439306D0B079}" srcOrd="1" destOrd="0" presId="urn:microsoft.com/office/officeart/2005/8/layout/orgChart1"/>
-    <dgm:cxn modelId="{D4EE4165-05A2-4B1A-918F-EC942DE0B150}" type="presParOf" srcId="{97319F2F-D51A-4522-9242-766D6CF6BF00}" destId="{7841080A-E245-4E7D-9EC1-A8AE974D9EFC}" srcOrd="1" destOrd="0" presId="urn:microsoft.com/office/officeart/2005/8/layout/orgChart1"/>
-    <dgm:cxn modelId="{400408E7-8EB1-4421-8D3B-ED46E5A80F8F}" type="presParOf" srcId="{97319F2F-D51A-4522-9242-766D6CF6BF00}" destId="{1A80ABC9-A3AA-43D9-B464-09A0071AAFC6}" srcOrd="2" destOrd="0" presId="urn:microsoft.com/office/officeart/2005/8/layout/orgChart1"/>
-    <dgm:cxn modelId="{5AEEB247-A576-4D02-9D76-D3FA46722A21}" type="presParOf" srcId="{A8B0B468-06EA-4A25-AFE5-81155D5D26D9}" destId="{40C21649-AD11-4951-A540-AFEFFB0AA926}" srcOrd="2" destOrd="0" presId="urn:microsoft.com/office/officeart/2005/8/layout/orgChart1"/>
-    <dgm:cxn modelId="{AD11C08B-0D90-4750-9764-BF0476074FF5}" type="presParOf" srcId="{F9AE9CCF-7C31-4E84-9358-5A9B0681F76F}" destId="{75B8B180-59C1-44BC-B69D-FED8CBA5706B}" srcOrd="2" destOrd="0" presId="urn:microsoft.com/office/officeart/2005/8/layout/orgChart1"/>
-    <dgm:cxn modelId="{51CF8562-3AE1-4E08-8422-568795B70E41}" type="presParOf" srcId="{F179861E-CD1C-4B6F-8F51-7E7EB16B24BE}" destId="{47EF93B0-CF60-4D5D-9F96-832E69F38EEE}" srcOrd="6" destOrd="0" presId="urn:microsoft.com/office/officeart/2005/8/layout/orgChart1"/>
-    <dgm:cxn modelId="{E04C12F1-123E-4ABD-A957-472A69CA0E27}" type="presParOf" srcId="{F179861E-CD1C-4B6F-8F51-7E7EB16B24BE}" destId="{EAACA722-CA5D-4FA2-9CBB-365DE6205AC6}" srcOrd="7" destOrd="0" presId="urn:microsoft.com/office/officeart/2005/8/layout/orgChart1"/>
-    <dgm:cxn modelId="{304AF1EA-1ED6-4F67-8F62-B368BD19479B}" type="presParOf" srcId="{EAACA722-CA5D-4FA2-9CBB-365DE6205AC6}" destId="{64479C89-22C0-42C9-82AA-BCF897C25A83}" srcOrd="0" destOrd="0" presId="urn:microsoft.com/office/officeart/2005/8/layout/orgChart1"/>
-    <dgm:cxn modelId="{1AADA408-1558-4753-B531-025D987A85D2}" type="presParOf" srcId="{64479C89-22C0-42C9-82AA-BCF897C25A83}" destId="{9D97813F-7FBB-48C5-AA14-938840FF6B6A}" srcOrd="0" destOrd="0" presId="urn:microsoft.com/office/officeart/2005/8/layout/orgChart1"/>
-    <dgm:cxn modelId="{D210DC1C-B3C4-4650-BB7E-E4F045483C40}" type="presParOf" srcId="{64479C89-22C0-42C9-82AA-BCF897C25A83}" destId="{51D98EED-808F-45FA-8967-14EF8E4260E3}" srcOrd="1" destOrd="0" presId="urn:microsoft.com/office/officeart/2005/8/layout/orgChart1"/>
-    <dgm:cxn modelId="{C9EE19E3-D862-4E0C-98D6-C83774CBB98E}" type="presParOf" srcId="{EAACA722-CA5D-4FA2-9CBB-365DE6205AC6}" destId="{23193F30-8318-4056-A97E-7C3B007B20AB}" srcOrd="1" destOrd="0" presId="urn:microsoft.com/office/officeart/2005/8/layout/orgChart1"/>
-    <dgm:cxn modelId="{278403D0-5852-4042-8CAC-C5730674B15A}" type="presParOf" srcId="{23193F30-8318-4056-A97E-7C3B007B20AB}" destId="{1F8604F0-A429-45EC-8E97-027D1656AE65}" srcOrd="0" destOrd="0" presId="urn:microsoft.com/office/officeart/2005/8/layout/orgChart1"/>
-    <dgm:cxn modelId="{8F3D0672-2E1B-4EDC-AC5D-637419E33CED}" type="presParOf" srcId="{23193F30-8318-4056-A97E-7C3B007B20AB}" destId="{01E49481-55A0-4975-938A-560FB63F406C}" srcOrd="1" destOrd="0" presId="urn:microsoft.com/office/officeart/2005/8/layout/orgChart1"/>
-    <dgm:cxn modelId="{97A28CE3-0206-452C-99AE-F2CC61BD5834}" type="presParOf" srcId="{01E49481-55A0-4975-938A-560FB63F406C}" destId="{60A74F87-76B6-4E5C-AAC1-79262409D8E2}" srcOrd="0" destOrd="0" presId="urn:microsoft.com/office/officeart/2005/8/layout/orgChart1"/>
-    <dgm:cxn modelId="{5409BDB7-3F53-4064-B1C1-80AE569D1EF2}" type="presParOf" srcId="{60A74F87-76B6-4E5C-AAC1-79262409D8E2}" destId="{AE316488-05D1-4773-B2B4-D00DC0217F86}" srcOrd="0" destOrd="0" presId="urn:microsoft.com/office/officeart/2005/8/layout/orgChart1"/>
-    <dgm:cxn modelId="{E11588FA-E7BA-4CDE-8B55-7C92659D111B}" type="presParOf" srcId="{60A74F87-76B6-4E5C-AAC1-79262409D8E2}" destId="{CC791A2B-96D2-4459-B4BA-CE24759417A8}" srcOrd="1" destOrd="0" presId="urn:microsoft.com/office/officeart/2005/8/layout/orgChart1"/>
-    <dgm:cxn modelId="{65B96EA6-E231-4C3B-BBEB-CAB1F8DC7CFF}" type="presParOf" srcId="{01E49481-55A0-4975-938A-560FB63F406C}" destId="{0319135C-03CA-4E93-A408-1F0320730AB5}" srcOrd="1" destOrd="0" presId="urn:microsoft.com/office/officeart/2005/8/layout/orgChart1"/>
-    <dgm:cxn modelId="{B9CE2186-F856-4412-A88A-4DD923CD6446}" type="presParOf" srcId="{0319135C-03CA-4E93-A408-1F0320730AB5}" destId="{A9EE33B5-CE6C-4D0A-957A-CD50EDD435E8}" srcOrd="0" destOrd="0" presId="urn:microsoft.com/office/officeart/2005/8/layout/orgChart1"/>
-    <dgm:cxn modelId="{07FA480A-1180-4967-9144-9BC9A62A3F86}" type="presParOf" srcId="{0319135C-03CA-4E93-A408-1F0320730AB5}" destId="{CA4B43C0-B0FB-4BC0-9ED6-A593DF2190CA}" srcOrd="1" destOrd="0" presId="urn:microsoft.com/office/officeart/2005/8/layout/orgChart1"/>
-    <dgm:cxn modelId="{D0752731-AD02-4A02-9350-785D13F7C0C2}" type="presParOf" srcId="{CA4B43C0-B0FB-4BC0-9ED6-A593DF2190CA}" destId="{AB97FA8E-2E03-42FF-9E5D-8A0EAB3F08AE}" srcOrd="0" destOrd="0" presId="urn:microsoft.com/office/officeart/2005/8/layout/orgChart1"/>
-    <dgm:cxn modelId="{4F70BBA5-9F8F-4FC3-A7EE-AFE6D3573134}" type="presParOf" srcId="{AB97FA8E-2E03-42FF-9E5D-8A0EAB3F08AE}" destId="{2C8D579A-1B31-4CB5-B0EE-3AFA3BF12341}" srcOrd="0" destOrd="0" presId="urn:microsoft.com/office/officeart/2005/8/layout/orgChart1"/>
-    <dgm:cxn modelId="{96F7D829-FF39-4F0C-8439-11781A6E5C84}" type="presParOf" srcId="{AB97FA8E-2E03-42FF-9E5D-8A0EAB3F08AE}" destId="{0F1A5298-DE8D-43D4-985A-A5C08BA0A48F}" srcOrd="1" destOrd="0" presId="urn:microsoft.com/office/officeart/2005/8/layout/orgChart1"/>
-    <dgm:cxn modelId="{482256CF-A3EE-400A-A76A-40A09EE2E6A4}" type="presParOf" srcId="{CA4B43C0-B0FB-4BC0-9ED6-A593DF2190CA}" destId="{1BE85032-2F17-4D71-BA47-030221C48CD2}" srcOrd="1" destOrd="0" presId="urn:microsoft.com/office/officeart/2005/8/layout/orgChart1"/>
-    <dgm:cxn modelId="{85859CCC-8278-4543-9758-34DCF44CDE41}" type="presParOf" srcId="{1BE85032-2F17-4D71-BA47-030221C48CD2}" destId="{C43E878C-25F5-4589-8D21-4E72CD51BE4A}" srcOrd="0" destOrd="0" presId="urn:microsoft.com/office/officeart/2005/8/layout/orgChart1"/>
-    <dgm:cxn modelId="{7EB35E28-CFA0-48E4-9F0C-DA3CB2AD684C}" type="presParOf" srcId="{1BE85032-2F17-4D71-BA47-030221C48CD2}" destId="{BB45753A-8F6E-4821-82EB-DFE4647271F2}" srcOrd="1" destOrd="0" presId="urn:microsoft.com/office/officeart/2005/8/layout/orgChart1"/>
-    <dgm:cxn modelId="{2B1450D2-C31B-4665-90AF-34A7AFABBE42}" type="presParOf" srcId="{BB45753A-8F6E-4821-82EB-DFE4647271F2}" destId="{37EC9660-B081-488D-9233-CA4F08C1868A}" srcOrd="0" destOrd="0" presId="urn:microsoft.com/office/officeart/2005/8/layout/orgChart1"/>
-    <dgm:cxn modelId="{CE68EA24-B721-4F75-9422-8CBE62D9E0E7}" type="presParOf" srcId="{37EC9660-B081-488D-9233-CA4F08C1868A}" destId="{633A26B3-019A-47D5-B4C9-5FEF0F4E185E}" srcOrd="0" destOrd="0" presId="urn:microsoft.com/office/officeart/2005/8/layout/orgChart1"/>
-    <dgm:cxn modelId="{847B8A57-8C8E-4B70-815B-74DA00ABD59A}" type="presParOf" srcId="{37EC9660-B081-488D-9233-CA4F08C1868A}" destId="{9A276E3E-DDED-4D8A-88A9-B4139298F8BB}" srcOrd="1" destOrd="0" presId="urn:microsoft.com/office/officeart/2005/8/layout/orgChart1"/>
-    <dgm:cxn modelId="{13E800D8-E553-4C43-901D-D71ACD2B3D7F}" type="presParOf" srcId="{BB45753A-8F6E-4821-82EB-DFE4647271F2}" destId="{F2AFB459-E237-4ACC-9489-02220BE8C79A}" srcOrd="1" destOrd="0" presId="urn:microsoft.com/office/officeart/2005/8/layout/orgChart1"/>
-    <dgm:cxn modelId="{DBB50A2B-5BD7-4B09-A71B-462547F1B7D6}" type="presParOf" srcId="{BB45753A-8F6E-4821-82EB-DFE4647271F2}" destId="{4459FA21-5978-4890-8123-56F46B3B75DD}" srcOrd="2" destOrd="0" presId="urn:microsoft.com/office/officeart/2005/8/layout/orgChart1"/>
-    <dgm:cxn modelId="{72414C8A-DF3F-4F07-8047-157781F7C5F7}" type="presParOf" srcId="{CA4B43C0-B0FB-4BC0-9ED6-A593DF2190CA}" destId="{5E5A80B1-07EE-4F1E-BB56-DCC32DF33CE2}" srcOrd="2" destOrd="0" presId="urn:microsoft.com/office/officeart/2005/8/layout/orgChart1"/>
-    <dgm:cxn modelId="{43883C26-3B11-44B1-A32E-3D4D25D19531}" type="presParOf" srcId="{01E49481-55A0-4975-938A-560FB63F406C}" destId="{3FC15106-E04F-44F5-A0E3-E723611426D0}" srcOrd="2" destOrd="0" presId="urn:microsoft.com/office/officeart/2005/8/layout/orgChart1"/>
-    <dgm:cxn modelId="{ED23F4D3-AC71-481A-9F4F-E7267D848BB5}" type="presParOf" srcId="{EAACA722-CA5D-4FA2-9CBB-365DE6205AC6}" destId="{93449E97-7A33-480C-BA59-4228A7DDC932}" srcOrd="2" destOrd="0" presId="urn:microsoft.com/office/officeart/2005/8/layout/orgChart1"/>
-    <dgm:cxn modelId="{9FB9ED41-5768-4C20-B362-B88068537C12}" type="presParOf" srcId="{87F28ACC-DD1B-4E2B-9F67-C9C8CC2E1B60}" destId="{795EFE34-6397-4450-9203-F365EE3516BC}" srcOrd="2" destOrd="0" presId="urn:microsoft.com/office/officeart/2005/8/layout/orgChart1"/>
-    <dgm:cxn modelId="{C4038A00-0AC8-4CB3-BC1E-6C7C20D5FBDB}" type="presParOf" srcId="{6645CBDA-2807-403A-8B9A-B4571D8F7D99}" destId="{3244F92B-054D-4299-9A7F-33295A4ED812}" srcOrd="4" destOrd="0" presId="urn:microsoft.com/office/officeart/2005/8/layout/orgChart1"/>
-    <dgm:cxn modelId="{A0470689-F786-43CA-AC9E-48DFC21A83F3}" type="presParOf" srcId="{6645CBDA-2807-403A-8B9A-B4571D8F7D99}" destId="{9E8C223C-117D-4950-816A-14C52A34F143}" srcOrd="5" destOrd="0" presId="urn:microsoft.com/office/officeart/2005/8/layout/orgChart1"/>
-    <dgm:cxn modelId="{C900F546-B013-41EE-9119-3793379C3CBB}" type="presParOf" srcId="{9E8C223C-117D-4950-816A-14C52A34F143}" destId="{F9E3A4BE-7951-498A-A284-EB23DDDB33EA}" srcOrd="0" destOrd="0" presId="urn:microsoft.com/office/officeart/2005/8/layout/orgChart1"/>
-    <dgm:cxn modelId="{AA37BF47-0317-42C1-AD9A-D8636980F574}" type="presParOf" srcId="{F9E3A4BE-7951-498A-A284-EB23DDDB33EA}" destId="{88597611-31F7-4B56-AFFD-939BB83E3B2C}" srcOrd="0" destOrd="0" presId="urn:microsoft.com/office/officeart/2005/8/layout/orgChart1"/>
-    <dgm:cxn modelId="{F6EAECF6-F75A-47BE-8DF4-4EDFC2AA6D4E}" type="presParOf" srcId="{F9E3A4BE-7951-498A-A284-EB23DDDB33EA}" destId="{2F3FAF75-5974-47E1-B987-3CAADD06C2DF}" srcOrd="1" destOrd="0" presId="urn:microsoft.com/office/officeart/2005/8/layout/orgChart1"/>
-    <dgm:cxn modelId="{522A904C-1B75-47AB-9E74-870CD3BA1425}" type="presParOf" srcId="{9E8C223C-117D-4950-816A-14C52A34F143}" destId="{B8C460EC-ABC8-4495-B364-C5549954959A}" srcOrd="1" destOrd="0" presId="urn:microsoft.com/office/officeart/2005/8/layout/orgChart1"/>
-    <dgm:cxn modelId="{B0D59E4C-C45A-4608-B500-78081E72D341}" type="presParOf" srcId="{9E8C223C-117D-4950-816A-14C52A34F143}" destId="{59B1CB2A-C724-4F10-BB7E-335232BD47C4}" srcOrd="2" destOrd="0" presId="urn:microsoft.com/office/officeart/2005/8/layout/orgChart1"/>
-    <dgm:cxn modelId="{8AF8E2FA-8F8E-4EAA-B3E4-B6BD100ED122}" type="presParOf" srcId="{729C8F19-5FA1-45C3-9F38-F340D4985570}" destId="{ADFFCABD-36DE-4730-AEF9-EB2B04F3D688}" srcOrd="2" destOrd="0" presId="urn:microsoft.com/office/officeart/2005/8/layout/orgChart1"/>
-    <dgm:cxn modelId="{913B6149-B662-4E29-8180-0E1B39B892A2}" type="presParOf" srcId="{ADFFCABD-36DE-4730-AEF9-EB2B04F3D688}" destId="{AE0F4B90-0287-4F37-A9F8-8A095621C9C0}" srcOrd="0" destOrd="0" presId="urn:microsoft.com/office/officeart/2005/8/layout/orgChart1"/>
-    <dgm:cxn modelId="{1373C4DD-35C5-42D9-9211-830AA3A063B2}" type="presParOf" srcId="{ADFFCABD-36DE-4730-AEF9-EB2B04F3D688}" destId="{EA473C4B-47FE-4CDE-B53E-9F537259EBD8}" srcOrd="1" destOrd="0" presId="urn:microsoft.com/office/officeart/2005/8/layout/orgChart1"/>
-    <dgm:cxn modelId="{01D5E117-A85C-4374-B0A5-2548BDE22A6F}" type="presParOf" srcId="{EA473C4B-47FE-4CDE-B53E-9F537259EBD8}" destId="{F7DA76B1-DB57-4FC1-95EE-D921F2AF2981}" srcOrd="0" destOrd="0" presId="urn:microsoft.com/office/officeart/2005/8/layout/orgChart1"/>
-    <dgm:cxn modelId="{05204DB5-965D-4E80-A480-CA2E95F95532}" type="presParOf" srcId="{F7DA76B1-DB57-4FC1-95EE-D921F2AF2981}" destId="{F8470DE5-F90F-49E3-9620-70DA1EEC3CB0}" srcOrd="0" destOrd="0" presId="urn:microsoft.com/office/officeart/2005/8/layout/orgChart1"/>
-    <dgm:cxn modelId="{925C4D17-9B69-4804-96AD-B241C295F3A9}" type="presParOf" srcId="{F7DA76B1-DB57-4FC1-95EE-D921F2AF2981}" destId="{46220C4F-FFB1-41D3-93BF-A34A52AF1C18}" srcOrd="1" destOrd="0" presId="urn:microsoft.com/office/officeart/2005/8/layout/orgChart1"/>
-    <dgm:cxn modelId="{39BB4C7E-D546-44D3-ABF5-2554D53BF3EC}" type="presParOf" srcId="{EA473C4B-47FE-4CDE-B53E-9F537259EBD8}" destId="{E7D41BBA-E8D7-4CF6-970D-651740FC0677}" srcOrd="1" destOrd="0" presId="urn:microsoft.com/office/officeart/2005/8/layout/orgChart1"/>
-    <dgm:cxn modelId="{B2CD7517-A6F9-405D-A6D0-A44301C63E5D}" type="presParOf" srcId="{EA473C4B-47FE-4CDE-B53E-9F537259EBD8}" destId="{32C72ABB-2FBB-4D4E-B131-8FA3649AC2A9}" srcOrd="2" destOrd="0" presId="urn:microsoft.com/office/officeart/2005/8/layout/orgChart1"/>
+    <dgm:cxn modelId="{DD06CDC3-2981-4A1E-8A39-C0518F9B67A3}" type="presOf" srcId="{71D4A244-A274-4505-97D7-4C2725772FA9}" destId="{0A40FBF7-DB86-4787-ACA7-3FD2BDDAC37F}" srcOrd="0" destOrd="0" presId="urn:microsoft.com/office/officeart/2005/8/layout/orgChart1"/>
+    <dgm:cxn modelId="{7ABE34BA-B43B-4BA7-9152-9EBB01ACAC5A}" type="presOf" srcId="{931D6EEF-63E6-4C0F-9C30-C4AAE697E329}" destId="{46220C4F-FFB1-41D3-93BF-A34A52AF1C18}" srcOrd="1" destOrd="0" presId="urn:microsoft.com/office/officeart/2005/8/layout/orgChart1"/>
+    <dgm:cxn modelId="{296F76EC-1251-4010-BED4-0765B2A63153}" type="presOf" srcId="{24A8B855-8FA2-41F8-83B7-E482B85CF262}" destId="{2C8D579A-1B31-4CB5-B0EE-3AFA3BF12341}" srcOrd="0" destOrd="0" presId="urn:microsoft.com/office/officeart/2005/8/layout/orgChart1"/>
+    <dgm:cxn modelId="{CF013BA0-53B5-4F5D-94C4-56B0ED1A552F}" type="presOf" srcId="{59751988-7C44-4EA8-801F-8E2ECA8EB044}" destId="{CC791A2B-96D2-4459-B4BA-CE24759417A8}" srcOrd="1" destOrd="0" presId="urn:microsoft.com/office/officeart/2005/8/layout/orgChart1"/>
+    <dgm:cxn modelId="{72D71027-91D2-43AE-8B6F-204FE26D59F1}" type="presOf" srcId="{98CB4D35-9D52-4621-9D51-192D83F071BC}" destId="{9D97813F-7FBB-48C5-AA14-938840FF6B6A}" srcOrd="0" destOrd="0" presId="urn:microsoft.com/office/officeart/2005/8/layout/orgChart1"/>
+    <dgm:cxn modelId="{F78F4BE0-C6EC-4D0C-AB16-008A61467011}" type="presParOf" srcId="{97F4FA0D-EE1C-40A8-9A7B-D340FA220CF6}" destId="{729C8F19-5FA1-45C3-9F38-F340D4985570}" srcOrd="0" destOrd="0" presId="urn:microsoft.com/office/officeart/2005/8/layout/orgChart1"/>
+    <dgm:cxn modelId="{45B04453-6BBD-45B6-9CDB-93984E00E8B0}" type="presParOf" srcId="{729C8F19-5FA1-45C3-9F38-F340D4985570}" destId="{93A6C129-9C18-4157-9975-CA8C1F9DB3E1}" srcOrd="0" destOrd="0" presId="urn:microsoft.com/office/officeart/2005/8/layout/orgChart1"/>
+    <dgm:cxn modelId="{8687D2BD-BFA6-44C3-8E7E-70F32B6E7D66}" type="presParOf" srcId="{93A6C129-9C18-4157-9975-CA8C1F9DB3E1}" destId="{A3076372-34F1-44B1-8A5C-633510FA3422}" srcOrd="0" destOrd="0" presId="urn:microsoft.com/office/officeart/2005/8/layout/orgChart1"/>
+    <dgm:cxn modelId="{83EF8B67-8679-419C-A3B7-19014D8DA228}" type="presParOf" srcId="{93A6C129-9C18-4157-9975-CA8C1F9DB3E1}" destId="{206BB988-5F07-4602-919D-551818043295}" srcOrd="1" destOrd="0" presId="urn:microsoft.com/office/officeart/2005/8/layout/orgChart1"/>
+    <dgm:cxn modelId="{B55C16BA-5CD5-4DD3-AA6C-56960DE8AA62}" type="presParOf" srcId="{729C8F19-5FA1-45C3-9F38-F340D4985570}" destId="{6645CBDA-2807-403A-8B9A-B4571D8F7D99}" srcOrd="1" destOrd="0" presId="urn:microsoft.com/office/officeart/2005/8/layout/orgChart1"/>
+    <dgm:cxn modelId="{19052C0F-2322-401F-AFCF-6E206221B265}" type="presParOf" srcId="{6645CBDA-2807-403A-8B9A-B4571D8F7D99}" destId="{08D9A397-010D-4DEF-9718-50ACAEE709E4}" srcOrd="0" destOrd="0" presId="urn:microsoft.com/office/officeart/2005/8/layout/orgChart1"/>
+    <dgm:cxn modelId="{EFEE67E3-8BE4-43B6-A4B9-BD23D69DAD33}" type="presParOf" srcId="{6645CBDA-2807-403A-8B9A-B4571D8F7D99}" destId="{0D8D5444-D8CA-458D-B043-5CDD750C9D23}" srcOrd="1" destOrd="0" presId="urn:microsoft.com/office/officeart/2005/8/layout/orgChart1"/>
+    <dgm:cxn modelId="{9F261FBA-3B4E-4C6A-B848-77A02B8C41EE}" type="presParOf" srcId="{0D8D5444-D8CA-458D-B043-5CDD750C9D23}" destId="{9605FBD6-E0C4-4414-90E5-38581A32BF07}" srcOrd="0" destOrd="0" presId="urn:microsoft.com/office/officeart/2005/8/layout/orgChart1"/>
+    <dgm:cxn modelId="{9F559799-0545-4353-A05E-692A6F649F9C}" type="presParOf" srcId="{9605FBD6-E0C4-4414-90E5-38581A32BF07}" destId="{7DDE1E51-ED78-480B-9739-D8AFD45387B5}" srcOrd="0" destOrd="0" presId="urn:microsoft.com/office/officeart/2005/8/layout/orgChart1"/>
+    <dgm:cxn modelId="{14337A3A-619C-4638-B896-2B78EBF58550}" type="presParOf" srcId="{9605FBD6-E0C4-4414-90E5-38581A32BF07}" destId="{DEA9F1DD-D5F2-4F22-A1CA-690E84B40E08}" srcOrd="1" destOrd="0" presId="urn:microsoft.com/office/officeart/2005/8/layout/orgChart1"/>
+    <dgm:cxn modelId="{01C75811-312D-4FB1-8A08-636F75266162}" type="presParOf" srcId="{0D8D5444-D8CA-458D-B043-5CDD750C9D23}" destId="{41A5991F-D84F-4245-BA19-AFFC3F017E55}" srcOrd="1" destOrd="0" presId="urn:microsoft.com/office/officeart/2005/8/layout/orgChart1"/>
+    <dgm:cxn modelId="{1B795ED4-53DF-4B07-A3A9-4061D1631EF1}" type="presParOf" srcId="{0D8D5444-D8CA-458D-B043-5CDD750C9D23}" destId="{8A4D56E2-CDB2-46A5-81B0-84193A76233C}" srcOrd="2" destOrd="0" presId="urn:microsoft.com/office/officeart/2005/8/layout/orgChart1"/>
+    <dgm:cxn modelId="{F782D4F1-276F-41D2-9834-111A6FDB8298}" type="presParOf" srcId="{6645CBDA-2807-403A-8B9A-B4571D8F7D99}" destId="{AB78C5EA-A6D1-4A65-9A06-B9B43567692F}" srcOrd="2" destOrd="0" presId="urn:microsoft.com/office/officeart/2005/8/layout/orgChart1"/>
+    <dgm:cxn modelId="{200D3E6E-6288-473E-9F92-591B30B7C449}" type="presParOf" srcId="{6645CBDA-2807-403A-8B9A-B4571D8F7D99}" destId="{87F28ACC-DD1B-4E2B-9F67-C9C8CC2E1B60}" srcOrd="3" destOrd="0" presId="urn:microsoft.com/office/officeart/2005/8/layout/orgChart1"/>
+    <dgm:cxn modelId="{C51D5479-49A7-4BA7-8147-F24E2E9F717C}" type="presParOf" srcId="{87F28ACC-DD1B-4E2B-9F67-C9C8CC2E1B60}" destId="{9C88FEBF-BE26-4A3C-B341-3B5E95A21F41}" srcOrd="0" destOrd="0" presId="urn:microsoft.com/office/officeart/2005/8/layout/orgChart1"/>
+    <dgm:cxn modelId="{F26120D3-2848-447E-939E-238FA54124F1}" type="presParOf" srcId="{9C88FEBF-BE26-4A3C-B341-3B5E95A21F41}" destId="{0A40FBF7-DB86-4787-ACA7-3FD2BDDAC37F}" srcOrd="0" destOrd="0" presId="urn:microsoft.com/office/officeart/2005/8/layout/orgChart1"/>
+    <dgm:cxn modelId="{5E8F7620-7F9D-4DF6-A5D3-4269248FEBB7}" type="presParOf" srcId="{9C88FEBF-BE26-4A3C-B341-3B5E95A21F41}" destId="{C79319E6-FC4F-46CC-B1A4-8EF34864FFC6}" srcOrd="1" destOrd="0" presId="urn:microsoft.com/office/officeart/2005/8/layout/orgChart1"/>
+    <dgm:cxn modelId="{F8BD0BFE-BD4B-4C9B-8A09-994EEBF88093}" type="presParOf" srcId="{87F28ACC-DD1B-4E2B-9F67-C9C8CC2E1B60}" destId="{F179861E-CD1C-4B6F-8F51-7E7EB16B24BE}" srcOrd="1" destOrd="0" presId="urn:microsoft.com/office/officeart/2005/8/layout/orgChart1"/>
+    <dgm:cxn modelId="{3DB1F86F-8C1E-44E2-9D0B-45B1E3ED729B}" type="presParOf" srcId="{F179861E-CD1C-4B6F-8F51-7E7EB16B24BE}" destId="{C09BD3C7-DDB2-4C7B-B92A-06C0E2750DBA}" srcOrd="0" destOrd="0" presId="urn:microsoft.com/office/officeart/2005/8/layout/orgChart1"/>
+    <dgm:cxn modelId="{D5345E54-1C49-4A9C-8AAC-7362CD722820}" type="presParOf" srcId="{F179861E-CD1C-4B6F-8F51-7E7EB16B24BE}" destId="{C7802B5F-0690-4BF9-98AB-0974F8CD3F54}" srcOrd="1" destOrd="0" presId="urn:microsoft.com/office/officeart/2005/8/layout/orgChart1"/>
+    <dgm:cxn modelId="{E3588DE4-316F-4D4A-89BC-72993EE93AD4}" type="presParOf" srcId="{C7802B5F-0690-4BF9-98AB-0974F8CD3F54}" destId="{038A1A01-7224-4D03-9C2B-5585A1DA9E0C}" srcOrd="0" destOrd="0" presId="urn:microsoft.com/office/officeart/2005/8/layout/orgChart1"/>
+    <dgm:cxn modelId="{832EA294-FD6B-44F7-BAEB-1C4D44976A40}" type="presParOf" srcId="{038A1A01-7224-4D03-9C2B-5585A1DA9E0C}" destId="{44C67FAF-2910-44C5-B3FC-80E6D1B54230}" srcOrd="0" destOrd="0" presId="urn:microsoft.com/office/officeart/2005/8/layout/orgChart1"/>
+    <dgm:cxn modelId="{822B6F16-5CDD-4E09-9082-C7FC78DD151E}" type="presParOf" srcId="{038A1A01-7224-4D03-9C2B-5585A1DA9E0C}" destId="{E8338820-F4CF-41A6-8E4A-7E8B5E4529B7}" srcOrd="1" destOrd="0" presId="urn:microsoft.com/office/officeart/2005/8/layout/orgChart1"/>
+    <dgm:cxn modelId="{54275C86-1793-41F2-8ECD-46A01DC64C52}" type="presParOf" srcId="{C7802B5F-0690-4BF9-98AB-0974F8CD3F54}" destId="{0C423516-049E-445A-807A-59E22FF5D51A}" srcOrd="1" destOrd="0" presId="urn:microsoft.com/office/officeart/2005/8/layout/orgChart1"/>
+    <dgm:cxn modelId="{1EA84396-6CD3-4551-A04B-53301B89F58E}" type="presParOf" srcId="{0C423516-049E-445A-807A-59E22FF5D51A}" destId="{E09130D3-F1C5-4C57-9926-B526692CA41E}" srcOrd="0" destOrd="0" presId="urn:microsoft.com/office/officeart/2005/8/layout/orgChart1"/>
+    <dgm:cxn modelId="{6B5CB639-7F92-4AF8-93AC-6316EAE9D792}" type="presParOf" srcId="{0C423516-049E-445A-807A-59E22FF5D51A}" destId="{67D4F116-B7D5-4C12-9AF6-450E2CA21D97}" srcOrd="1" destOrd="0" presId="urn:microsoft.com/office/officeart/2005/8/layout/orgChart1"/>
+    <dgm:cxn modelId="{2EE9F46A-EF04-4AA6-AA30-A73849C4D436}" type="presParOf" srcId="{67D4F116-B7D5-4C12-9AF6-450E2CA21D97}" destId="{755A766A-3EC7-4373-9ED4-D0554A5594C3}" srcOrd="0" destOrd="0" presId="urn:microsoft.com/office/officeart/2005/8/layout/orgChart1"/>
+    <dgm:cxn modelId="{E2EED7EC-CAE8-4329-9941-B531E4DA2401}" type="presParOf" srcId="{755A766A-3EC7-4373-9ED4-D0554A5594C3}" destId="{FBB35445-9484-4C11-831A-A18D207AE757}" srcOrd="0" destOrd="0" presId="urn:microsoft.com/office/officeart/2005/8/layout/orgChart1"/>
+    <dgm:cxn modelId="{97B1D13D-9FE6-4704-8EA1-16DD0610DAAE}" type="presParOf" srcId="{755A766A-3EC7-4373-9ED4-D0554A5594C3}" destId="{201DAD7B-3B44-46AA-B227-4C19F2442ACD}" srcOrd="1" destOrd="0" presId="urn:microsoft.com/office/officeart/2005/8/layout/orgChart1"/>
+    <dgm:cxn modelId="{793FB54E-5185-4279-812B-AEA5D12FE0AC}" type="presParOf" srcId="{67D4F116-B7D5-4C12-9AF6-450E2CA21D97}" destId="{63358DF6-FA45-4150-8351-4A0BBDD7DD8F}" srcOrd="1" destOrd="0" presId="urn:microsoft.com/office/officeart/2005/8/layout/orgChart1"/>
+    <dgm:cxn modelId="{DD45BC49-1FF9-4CE0-AA8E-25F443D05609}" type="presParOf" srcId="{67D4F116-B7D5-4C12-9AF6-450E2CA21D97}" destId="{B9332859-90EA-4C50-AB8B-9CCC1B17D8E4}" srcOrd="2" destOrd="0" presId="urn:microsoft.com/office/officeart/2005/8/layout/orgChart1"/>
+    <dgm:cxn modelId="{5D3FC06F-A242-4731-8C31-4043C1858B60}" type="presParOf" srcId="{C7802B5F-0690-4BF9-98AB-0974F8CD3F54}" destId="{9F1F7CED-3C5F-4E8B-881D-0FAFA786AA79}" srcOrd="2" destOrd="0" presId="urn:microsoft.com/office/officeart/2005/8/layout/orgChart1"/>
+    <dgm:cxn modelId="{533E0F91-2859-41F7-A315-119CACF616B6}" type="presParOf" srcId="{F179861E-CD1C-4B6F-8F51-7E7EB16B24BE}" destId="{4F4BE603-EB65-4578-8742-6701F54AC7AF}" srcOrd="2" destOrd="0" presId="urn:microsoft.com/office/officeart/2005/8/layout/orgChart1"/>
+    <dgm:cxn modelId="{C92FDFB0-2059-42FB-B311-13E7AFF4FF40}" type="presParOf" srcId="{F179861E-CD1C-4B6F-8F51-7E7EB16B24BE}" destId="{B37D247F-832B-4825-BDAF-B00D5FC77C62}" srcOrd="3" destOrd="0" presId="urn:microsoft.com/office/officeart/2005/8/layout/orgChart1"/>
+    <dgm:cxn modelId="{81888BA2-F8FA-4C82-AEBC-840BA98883E6}" type="presParOf" srcId="{B37D247F-832B-4825-BDAF-B00D5FC77C62}" destId="{080C61D7-4207-4A71-94B3-AFA57889E051}" srcOrd="0" destOrd="0" presId="urn:microsoft.com/office/officeart/2005/8/layout/orgChart1"/>
+    <dgm:cxn modelId="{EA128838-B398-4335-AB3E-AE8268DDC2F6}" type="presParOf" srcId="{080C61D7-4207-4A71-94B3-AFA57889E051}" destId="{6BD9C252-9463-41B4-B360-BF0D30289BBC}" srcOrd="0" destOrd="0" presId="urn:microsoft.com/office/officeart/2005/8/layout/orgChart1"/>
+    <dgm:cxn modelId="{8A04F02A-1452-418D-BDD1-A700665FD9D1}" type="presParOf" srcId="{080C61D7-4207-4A71-94B3-AFA57889E051}" destId="{F6685D45-61E4-486C-A6D7-F465CAD1285F}" srcOrd="1" destOrd="0" presId="urn:microsoft.com/office/officeart/2005/8/layout/orgChart1"/>
+    <dgm:cxn modelId="{AE493C0A-3B46-41DA-B013-B9E184CAE75E}" type="presParOf" srcId="{B37D247F-832B-4825-BDAF-B00D5FC77C62}" destId="{C775A4B4-D133-4440-82B6-2E309AF12826}" srcOrd="1" destOrd="0" presId="urn:microsoft.com/office/officeart/2005/8/layout/orgChart1"/>
+    <dgm:cxn modelId="{22B296C5-95F3-4E12-B986-DC412DBDCFB1}" type="presParOf" srcId="{C775A4B4-D133-4440-82B6-2E309AF12826}" destId="{89B41D77-22EE-472B-8EBD-CA3EF9474814}" srcOrd="0" destOrd="0" presId="urn:microsoft.com/office/officeart/2005/8/layout/orgChart1"/>
+    <dgm:cxn modelId="{9B92FBCC-9044-4A30-A3C0-9F83CEA483D6}" type="presParOf" srcId="{C775A4B4-D133-4440-82B6-2E309AF12826}" destId="{868E3E40-2E76-4697-A720-12D068D66FE4}" srcOrd="1" destOrd="0" presId="urn:microsoft.com/office/officeart/2005/8/layout/orgChart1"/>
+    <dgm:cxn modelId="{465AFB34-B013-4F50-8730-5E8A314A4CC8}" type="presParOf" srcId="{868E3E40-2E76-4697-A720-12D068D66FE4}" destId="{586D8AF4-BDD9-48DA-B654-69955F8D1540}" srcOrd="0" destOrd="0" presId="urn:microsoft.com/office/officeart/2005/8/layout/orgChart1"/>
+    <dgm:cxn modelId="{BA11606F-1E8E-4E2C-B971-39079EC99531}" type="presParOf" srcId="{586D8AF4-BDD9-48DA-B654-69955F8D1540}" destId="{A9857FCA-3815-4177-9B35-511956D0C372}" srcOrd="0" destOrd="0" presId="urn:microsoft.com/office/officeart/2005/8/layout/orgChart1"/>
+    <dgm:cxn modelId="{B1B41573-F116-4BB0-8BD2-CE193E7D81C0}" type="presParOf" srcId="{586D8AF4-BDD9-48DA-B654-69955F8D1540}" destId="{220A171C-1092-4CA4-9C61-B936B951CC05}" srcOrd="1" destOrd="0" presId="urn:microsoft.com/office/officeart/2005/8/layout/orgChart1"/>
+    <dgm:cxn modelId="{4EBB131E-50D2-454A-B271-DB432CE1174E}" type="presParOf" srcId="{868E3E40-2E76-4697-A720-12D068D66FE4}" destId="{E2031738-2EB8-449D-BC0A-31D071CBD8F1}" srcOrd="1" destOrd="0" presId="urn:microsoft.com/office/officeart/2005/8/layout/orgChart1"/>
+    <dgm:cxn modelId="{095088F7-F1D0-4B47-9209-2E6AE3BE3437}" type="presParOf" srcId="{E2031738-2EB8-449D-BC0A-31D071CBD8F1}" destId="{9C31A1D7-4D60-4782-8EE6-0FB2234F70A4}" srcOrd="0" destOrd="0" presId="urn:microsoft.com/office/officeart/2005/8/layout/orgChart1"/>
+    <dgm:cxn modelId="{41BEE914-E3CE-478C-A9A1-B908FCBC0970}" type="presParOf" srcId="{E2031738-2EB8-449D-BC0A-31D071CBD8F1}" destId="{26892413-6BE2-4C65-8093-2A7C86DE93B0}" srcOrd="1" destOrd="0" presId="urn:microsoft.com/office/officeart/2005/8/layout/orgChart1"/>
+    <dgm:cxn modelId="{43222D0C-8394-4D1F-A043-24A323E36CC1}" type="presParOf" srcId="{26892413-6BE2-4C65-8093-2A7C86DE93B0}" destId="{8D726CA7-AFC3-411A-BECC-A7546EE67BAC}" srcOrd="0" destOrd="0" presId="urn:microsoft.com/office/officeart/2005/8/layout/orgChart1"/>
+    <dgm:cxn modelId="{E224F5FB-C773-4E31-99F3-B6CFF97BE010}" type="presParOf" srcId="{8D726CA7-AFC3-411A-BECC-A7546EE67BAC}" destId="{63A9321C-3F48-4BE5-A15B-8F86511F833D}" srcOrd="0" destOrd="0" presId="urn:microsoft.com/office/officeart/2005/8/layout/orgChart1"/>
+    <dgm:cxn modelId="{E04DFA28-A360-4A63-A9AE-4187138E3415}" type="presParOf" srcId="{8D726CA7-AFC3-411A-BECC-A7546EE67BAC}" destId="{91642BDB-1E1C-4CA2-9704-ECA911E5FE3F}" srcOrd="1" destOrd="0" presId="urn:microsoft.com/office/officeart/2005/8/layout/orgChart1"/>
+    <dgm:cxn modelId="{E7056286-E2F7-4F79-95AB-DF4171A5493A}" type="presParOf" srcId="{26892413-6BE2-4C65-8093-2A7C86DE93B0}" destId="{156C9DC8-2A3E-485E-9568-8DE78EBE29F3}" srcOrd="1" destOrd="0" presId="urn:microsoft.com/office/officeart/2005/8/layout/orgChart1"/>
+    <dgm:cxn modelId="{23A2B4DD-E602-462F-A445-6409CEC193A8}" type="presParOf" srcId="{26892413-6BE2-4C65-8093-2A7C86DE93B0}" destId="{F263D6BB-DD24-4209-B91F-F08472FB69FC}" srcOrd="2" destOrd="0" presId="urn:microsoft.com/office/officeart/2005/8/layout/orgChart1"/>
+    <dgm:cxn modelId="{ECA3EBB1-150C-42B6-9BE6-82A3B583025C}" type="presParOf" srcId="{868E3E40-2E76-4697-A720-12D068D66FE4}" destId="{59733AB0-2862-4686-B123-2A2AD006C343}" srcOrd="2" destOrd="0" presId="urn:microsoft.com/office/officeart/2005/8/layout/orgChart1"/>
+    <dgm:cxn modelId="{D0156FF9-6E02-4586-901B-856A9DDF6202}" type="presParOf" srcId="{C775A4B4-D133-4440-82B6-2E309AF12826}" destId="{759081D6-1A5C-4A5C-8F99-0C76AF9FEB24}" srcOrd="2" destOrd="0" presId="urn:microsoft.com/office/officeart/2005/8/layout/orgChart1"/>
+    <dgm:cxn modelId="{B79661F4-71B0-4B33-A578-80F6D2F4D25E}" type="presParOf" srcId="{C775A4B4-D133-4440-82B6-2E309AF12826}" destId="{87058941-2603-41FD-B6CB-02665B919D37}" srcOrd="3" destOrd="0" presId="urn:microsoft.com/office/officeart/2005/8/layout/orgChart1"/>
+    <dgm:cxn modelId="{2046A048-B3C5-4273-947F-524382EB3319}" type="presParOf" srcId="{87058941-2603-41FD-B6CB-02665B919D37}" destId="{02886238-B0C5-4088-9596-3C97E07B8F28}" srcOrd="0" destOrd="0" presId="urn:microsoft.com/office/officeart/2005/8/layout/orgChart1"/>
+    <dgm:cxn modelId="{FD8FA3AF-FD3E-4F9F-8644-63820F6E2214}" type="presParOf" srcId="{02886238-B0C5-4088-9596-3C97E07B8F28}" destId="{EF9FA85F-183A-4D96-8D2C-BB433883170B}" srcOrd="0" destOrd="0" presId="urn:microsoft.com/office/officeart/2005/8/layout/orgChart1"/>
+    <dgm:cxn modelId="{056C949F-DFAB-4E91-BC24-79B82CE82788}" type="presParOf" srcId="{02886238-B0C5-4088-9596-3C97E07B8F28}" destId="{6B66BBC9-F6FA-4F3D-8C7B-84E958597B44}" srcOrd="1" destOrd="0" presId="urn:microsoft.com/office/officeart/2005/8/layout/orgChart1"/>
+    <dgm:cxn modelId="{33E596FD-AA44-4CB8-A107-3C40A48B3740}" type="presParOf" srcId="{87058941-2603-41FD-B6CB-02665B919D37}" destId="{ED8F3CDF-2B68-4A7A-8EE9-F0D321B326EF}" srcOrd="1" destOrd="0" presId="urn:microsoft.com/office/officeart/2005/8/layout/orgChart1"/>
+    <dgm:cxn modelId="{6E8CAEC6-3462-4C6A-B023-19AE5B586C80}" type="presParOf" srcId="{ED8F3CDF-2B68-4A7A-8EE9-F0D321B326EF}" destId="{7DD9FA85-5B19-4285-8CED-DDE07AB6CF1F}" srcOrd="0" destOrd="0" presId="urn:microsoft.com/office/officeart/2005/8/layout/orgChart1"/>
+    <dgm:cxn modelId="{90B6D77F-D17E-4B97-86B1-0958C54EBEFF}" type="presParOf" srcId="{ED8F3CDF-2B68-4A7A-8EE9-F0D321B326EF}" destId="{56E0425E-23B9-4679-AEFB-3D0B8CF846E0}" srcOrd="1" destOrd="0" presId="urn:microsoft.com/office/officeart/2005/8/layout/orgChart1"/>
+    <dgm:cxn modelId="{D505A06B-9B44-4A0B-81C7-34E5FC5E3EFC}" type="presParOf" srcId="{56E0425E-23B9-4679-AEFB-3D0B8CF846E0}" destId="{18FD250D-651A-421D-B805-F717A959D303}" srcOrd="0" destOrd="0" presId="urn:microsoft.com/office/officeart/2005/8/layout/orgChart1"/>
+    <dgm:cxn modelId="{78B6DC6E-79EB-4CF7-B8A7-3DBDD0B1128A}" type="presParOf" srcId="{18FD250D-651A-421D-B805-F717A959D303}" destId="{7502A8BA-530A-46FE-BB70-F435CD3D09AE}" srcOrd="0" destOrd="0" presId="urn:microsoft.com/office/officeart/2005/8/layout/orgChart1"/>
+    <dgm:cxn modelId="{851F461D-F1C5-47EC-8F69-2721097E3B5D}" type="presParOf" srcId="{18FD250D-651A-421D-B805-F717A959D303}" destId="{8BDBF37F-B6E9-4744-A505-388FDA76A32C}" srcOrd="1" destOrd="0" presId="urn:microsoft.com/office/officeart/2005/8/layout/orgChart1"/>
+    <dgm:cxn modelId="{6AF57770-38F0-4F8F-9337-19620DE3023C}" type="presParOf" srcId="{56E0425E-23B9-4679-AEFB-3D0B8CF846E0}" destId="{91740DFB-768D-47F0-8DFE-C18F215F7911}" srcOrd="1" destOrd="0" presId="urn:microsoft.com/office/officeart/2005/8/layout/orgChart1"/>
+    <dgm:cxn modelId="{EF7F99EA-8FEF-44EB-97D0-1C9EFBC04C5D}" type="presParOf" srcId="{56E0425E-23B9-4679-AEFB-3D0B8CF846E0}" destId="{95FA81B8-95C3-4C53-B415-24A00E710AF5}" srcOrd="2" destOrd="0" presId="urn:microsoft.com/office/officeart/2005/8/layout/orgChart1"/>
+    <dgm:cxn modelId="{2303DB17-DF52-4A51-B5A3-6B5697BAC1F9}" type="presParOf" srcId="{87058941-2603-41FD-B6CB-02665B919D37}" destId="{D5ECB21B-8D50-407A-B401-423D288772AF}" srcOrd="2" destOrd="0" presId="urn:microsoft.com/office/officeart/2005/8/layout/orgChart1"/>
+    <dgm:cxn modelId="{F030FA0B-6723-4F98-8217-3400B88AD2B8}" type="presParOf" srcId="{B37D247F-832B-4825-BDAF-B00D5FC77C62}" destId="{4560FBBD-278A-401A-9187-D298637A6C65}" srcOrd="2" destOrd="0" presId="urn:microsoft.com/office/officeart/2005/8/layout/orgChart1"/>
+    <dgm:cxn modelId="{631069D8-4F8A-464E-9BF2-249A493E6D99}" type="presParOf" srcId="{F179861E-CD1C-4B6F-8F51-7E7EB16B24BE}" destId="{2ECC68AA-B7C5-419D-A72A-149E2B71DD4F}" srcOrd="4" destOrd="0" presId="urn:microsoft.com/office/officeart/2005/8/layout/orgChart1"/>
+    <dgm:cxn modelId="{52CEA5C2-AAE0-4208-842B-608694978952}" type="presParOf" srcId="{F179861E-CD1C-4B6F-8F51-7E7EB16B24BE}" destId="{F9AE9CCF-7C31-4E84-9358-5A9B0681F76F}" srcOrd="5" destOrd="0" presId="urn:microsoft.com/office/officeart/2005/8/layout/orgChart1"/>
+    <dgm:cxn modelId="{F4A240DF-E226-4520-B9E5-EB7880171D4B}" type="presParOf" srcId="{F9AE9CCF-7C31-4E84-9358-5A9B0681F76F}" destId="{A0C800B7-42B6-4182-8128-B3060EEBA3E6}" srcOrd="0" destOrd="0" presId="urn:microsoft.com/office/officeart/2005/8/layout/orgChart1"/>
+    <dgm:cxn modelId="{7FE97492-7740-4782-A57F-D38FA7F22BB2}" type="presParOf" srcId="{A0C800B7-42B6-4182-8128-B3060EEBA3E6}" destId="{DDCFE9A7-6CA4-446E-9D91-13D4601B5AAD}" srcOrd="0" destOrd="0" presId="urn:microsoft.com/office/officeart/2005/8/layout/orgChart1"/>
+    <dgm:cxn modelId="{3A7B5588-2695-46F4-A13F-A788B91C7A9E}" type="presParOf" srcId="{A0C800B7-42B6-4182-8128-B3060EEBA3E6}" destId="{548262F1-D581-4A0E-BBB8-EC3403BFCAE5}" srcOrd="1" destOrd="0" presId="urn:microsoft.com/office/officeart/2005/8/layout/orgChart1"/>
+    <dgm:cxn modelId="{9729AECE-70E5-4F52-B1C6-759383AB6165}" type="presParOf" srcId="{F9AE9CCF-7C31-4E84-9358-5A9B0681F76F}" destId="{936FF21B-6777-40A7-8695-8043EEAD99A9}" srcOrd="1" destOrd="0" presId="urn:microsoft.com/office/officeart/2005/8/layout/orgChart1"/>
+    <dgm:cxn modelId="{687CAAE5-F97A-4202-A03D-23E445ADEA20}" type="presParOf" srcId="{936FF21B-6777-40A7-8695-8043EEAD99A9}" destId="{272C005F-8ADA-431F-BFA8-A10147D2A977}" srcOrd="0" destOrd="0" presId="urn:microsoft.com/office/officeart/2005/8/layout/orgChart1"/>
+    <dgm:cxn modelId="{08EFDBBB-F60A-4B23-A8EF-1DE3C7F1DB9C}" type="presParOf" srcId="{936FF21B-6777-40A7-8695-8043EEAD99A9}" destId="{A8B0B468-06EA-4A25-AFE5-81155D5D26D9}" srcOrd="1" destOrd="0" presId="urn:microsoft.com/office/officeart/2005/8/layout/orgChart1"/>
+    <dgm:cxn modelId="{E3A167E3-9110-40E1-9C2B-BA29D46D915A}" type="presParOf" srcId="{A8B0B468-06EA-4A25-AFE5-81155D5D26D9}" destId="{3208A82D-F1E2-4679-841F-8E41A86F5580}" srcOrd="0" destOrd="0" presId="urn:microsoft.com/office/officeart/2005/8/layout/orgChart1"/>
+    <dgm:cxn modelId="{A4DD0971-37E9-4AAF-A4D8-BEB790EAEB56}" type="presParOf" srcId="{3208A82D-F1E2-4679-841F-8E41A86F5580}" destId="{CA0DF5B3-EFD5-4DD4-9845-B4776D3BC3A4}" srcOrd="0" destOrd="0" presId="urn:microsoft.com/office/officeart/2005/8/layout/orgChart1"/>
+    <dgm:cxn modelId="{A520582E-401F-4079-A5C5-8A340914D147}" type="presParOf" srcId="{3208A82D-F1E2-4679-841F-8E41A86F5580}" destId="{227856EE-E018-4AF1-B57C-37BCDA0B55FC}" srcOrd="1" destOrd="0" presId="urn:microsoft.com/office/officeart/2005/8/layout/orgChart1"/>
+    <dgm:cxn modelId="{30D5A621-50F4-4F2B-8C59-D829EBE10A16}" type="presParOf" srcId="{A8B0B468-06EA-4A25-AFE5-81155D5D26D9}" destId="{C2193D8B-43C7-4D48-A572-15B92BDD4F19}" srcOrd="1" destOrd="0" presId="urn:microsoft.com/office/officeart/2005/8/layout/orgChart1"/>
+    <dgm:cxn modelId="{FE39FC22-3824-4CCD-A1DC-10B076EFDDAD}" type="presParOf" srcId="{C2193D8B-43C7-4D48-A572-15B92BDD4F19}" destId="{151CB246-006A-4E9C-98FA-44141B6B0653}" srcOrd="0" destOrd="0" presId="urn:microsoft.com/office/officeart/2005/8/layout/orgChart1"/>
+    <dgm:cxn modelId="{F7DC53D1-E0B0-4CC2-939B-EA637C565504}" type="presParOf" srcId="{C2193D8B-43C7-4D48-A572-15B92BDD4F19}" destId="{902EB768-BC5D-4A9B-9903-E401EFFEF2A8}" srcOrd="1" destOrd="0" presId="urn:microsoft.com/office/officeart/2005/8/layout/orgChart1"/>
+    <dgm:cxn modelId="{9A7E9DE3-4BD8-4CD8-A76B-8DB06D36EDA4}" type="presParOf" srcId="{902EB768-BC5D-4A9B-9903-E401EFFEF2A8}" destId="{EE6EF8D6-15CD-4F55-8620-FA5E9617BE37}" srcOrd="0" destOrd="0" presId="urn:microsoft.com/office/officeart/2005/8/layout/orgChart1"/>
+    <dgm:cxn modelId="{87AE234B-2101-4821-B5AB-237C81057B2B}" type="presParOf" srcId="{EE6EF8D6-15CD-4F55-8620-FA5E9617BE37}" destId="{6B584F32-E492-43C4-BE3B-1E5C5749958F}" srcOrd="0" destOrd="0" presId="urn:microsoft.com/office/officeart/2005/8/layout/orgChart1"/>
+    <dgm:cxn modelId="{64C73730-2C9C-4D22-8DB8-02538F6D9AB0}" type="presParOf" srcId="{EE6EF8D6-15CD-4F55-8620-FA5E9617BE37}" destId="{598E5463-33A5-4B2F-9A13-387DA6A0A349}" srcOrd="1" destOrd="0" presId="urn:microsoft.com/office/officeart/2005/8/layout/orgChart1"/>
+    <dgm:cxn modelId="{51092C66-0CFC-41A2-BC2D-99B2631D0865}" type="presParOf" srcId="{902EB768-BC5D-4A9B-9903-E401EFFEF2A8}" destId="{E36CB115-4959-4126-ADCF-8C41DC88DAC3}" srcOrd="1" destOrd="0" presId="urn:microsoft.com/office/officeart/2005/8/layout/orgChart1"/>
+    <dgm:cxn modelId="{B01296D3-F507-40AF-87B6-1B9C51645E13}" type="presParOf" srcId="{902EB768-BC5D-4A9B-9903-E401EFFEF2A8}" destId="{FB17A70A-23FA-48AF-AB88-2BEAC69FB11F}" srcOrd="2" destOrd="0" presId="urn:microsoft.com/office/officeart/2005/8/layout/orgChart1"/>
+    <dgm:cxn modelId="{B1EAD13F-4302-4D77-A688-9FC441D80350}" type="presParOf" srcId="{C2193D8B-43C7-4D48-A572-15B92BDD4F19}" destId="{5BA639B9-2CED-4555-BCF4-B02431C88524}" srcOrd="2" destOrd="0" presId="urn:microsoft.com/office/officeart/2005/8/layout/orgChart1"/>
+    <dgm:cxn modelId="{02E2CC9E-E234-4038-A880-97FD71CEF0AD}" type="presParOf" srcId="{C2193D8B-43C7-4D48-A572-15B92BDD4F19}" destId="{97319F2F-D51A-4522-9242-766D6CF6BF00}" srcOrd="3" destOrd="0" presId="urn:microsoft.com/office/officeart/2005/8/layout/orgChart1"/>
+    <dgm:cxn modelId="{139EC6CB-1399-4090-9FC2-1D3903C4C840}" type="presParOf" srcId="{97319F2F-D51A-4522-9242-766D6CF6BF00}" destId="{C46923CD-A33A-45B4-94F1-C7911B78220E}" srcOrd="0" destOrd="0" presId="urn:microsoft.com/office/officeart/2005/8/layout/orgChart1"/>
+    <dgm:cxn modelId="{FB0A2551-1248-403C-89BD-391E0BF904DA}" type="presParOf" srcId="{C46923CD-A33A-45B4-94F1-C7911B78220E}" destId="{7DBA04AC-F5FD-4023-B3D1-23EE5B273963}" srcOrd="0" destOrd="0" presId="urn:microsoft.com/office/officeart/2005/8/layout/orgChart1"/>
+    <dgm:cxn modelId="{E7B420A2-0D1B-44F5-A0BA-41D833A3C982}" type="presParOf" srcId="{C46923CD-A33A-45B4-94F1-C7911B78220E}" destId="{7CB4D5F6-AD9E-4ECD-92F5-439306D0B079}" srcOrd="1" destOrd="0" presId="urn:microsoft.com/office/officeart/2005/8/layout/orgChart1"/>
+    <dgm:cxn modelId="{0C70F06B-A2A2-45A2-BE0C-D60E5029AFDE}" type="presParOf" srcId="{97319F2F-D51A-4522-9242-766D6CF6BF00}" destId="{7841080A-E245-4E7D-9EC1-A8AE974D9EFC}" srcOrd="1" destOrd="0" presId="urn:microsoft.com/office/officeart/2005/8/layout/orgChart1"/>
+    <dgm:cxn modelId="{23D18D57-67F3-4C53-AF10-9435EB4BFB94}" type="presParOf" srcId="{97319F2F-D51A-4522-9242-766D6CF6BF00}" destId="{1A80ABC9-A3AA-43D9-B464-09A0071AAFC6}" srcOrd="2" destOrd="0" presId="urn:microsoft.com/office/officeart/2005/8/layout/orgChart1"/>
+    <dgm:cxn modelId="{3D7644C2-6B24-45D0-B362-9AB9F0028CBA}" type="presParOf" srcId="{A8B0B468-06EA-4A25-AFE5-81155D5D26D9}" destId="{40C21649-AD11-4951-A540-AFEFFB0AA926}" srcOrd="2" destOrd="0" presId="urn:microsoft.com/office/officeart/2005/8/layout/orgChart1"/>
+    <dgm:cxn modelId="{F9DA6895-3DC9-4A64-935B-4A8931D0483D}" type="presParOf" srcId="{F9AE9CCF-7C31-4E84-9358-5A9B0681F76F}" destId="{75B8B180-59C1-44BC-B69D-FED8CBA5706B}" srcOrd="2" destOrd="0" presId="urn:microsoft.com/office/officeart/2005/8/layout/orgChart1"/>
+    <dgm:cxn modelId="{6D5D6009-80CE-481C-99A2-375EEBE061EA}" type="presParOf" srcId="{F179861E-CD1C-4B6F-8F51-7E7EB16B24BE}" destId="{47EF93B0-CF60-4D5D-9F96-832E69F38EEE}" srcOrd="6" destOrd="0" presId="urn:microsoft.com/office/officeart/2005/8/layout/orgChart1"/>
+    <dgm:cxn modelId="{84E05345-4E9A-46CC-B840-126788C278B0}" type="presParOf" srcId="{F179861E-CD1C-4B6F-8F51-7E7EB16B24BE}" destId="{EAACA722-CA5D-4FA2-9CBB-365DE6205AC6}" srcOrd="7" destOrd="0" presId="urn:microsoft.com/office/officeart/2005/8/layout/orgChart1"/>
+    <dgm:cxn modelId="{60809E52-A529-47F7-BD3A-FF767144ED19}" type="presParOf" srcId="{EAACA722-CA5D-4FA2-9CBB-365DE6205AC6}" destId="{64479C89-22C0-42C9-82AA-BCF897C25A83}" srcOrd="0" destOrd="0" presId="urn:microsoft.com/office/officeart/2005/8/layout/orgChart1"/>
+    <dgm:cxn modelId="{F5536D08-D1ED-4DBC-A8F7-287E2F3381CA}" type="presParOf" srcId="{64479C89-22C0-42C9-82AA-BCF897C25A83}" destId="{9D97813F-7FBB-48C5-AA14-938840FF6B6A}" srcOrd="0" destOrd="0" presId="urn:microsoft.com/office/officeart/2005/8/layout/orgChart1"/>
+    <dgm:cxn modelId="{EAD6192D-D82C-4A85-B3BC-0126B7D2EAED}" type="presParOf" srcId="{64479C89-22C0-42C9-82AA-BCF897C25A83}" destId="{51D98EED-808F-45FA-8967-14EF8E4260E3}" srcOrd="1" destOrd="0" presId="urn:microsoft.com/office/officeart/2005/8/layout/orgChart1"/>
+    <dgm:cxn modelId="{8C95C5A6-596A-49FE-AD7D-AD8ED73A1C12}" type="presParOf" srcId="{EAACA722-CA5D-4FA2-9CBB-365DE6205AC6}" destId="{23193F30-8318-4056-A97E-7C3B007B20AB}" srcOrd="1" destOrd="0" presId="urn:microsoft.com/office/officeart/2005/8/layout/orgChart1"/>
+    <dgm:cxn modelId="{DD8A8B4E-A723-4AD3-8A58-BA114391A7B0}" type="presParOf" srcId="{23193F30-8318-4056-A97E-7C3B007B20AB}" destId="{1F8604F0-A429-45EC-8E97-027D1656AE65}" srcOrd="0" destOrd="0" presId="urn:microsoft.com/office/officeart/2005/8/layout/orgChart1"/>
+    <dgm:cxn modelId="{E64DC3AD-D480-4D94-A615-F6023091A807}" type="presParOf" srcId="{23193F30-8318-4056-A97E-7C3B007B20AB}" destId="{01E49481-55A0-4975-938A-560FB63F406C}" srcOrd="1" destOrd="0" presId="urn:microsoft.com/office/officeart/2005/8/layout/orgChart1"/>
+    <dgm:cxn modelId="{6BB0C291-7BAB-4DF7-915F-FEEBB06962F1}" type="presParOf" srcId="{01E49481-55A0-4975-938A-560FB63F406C}" destId="{60A74F87-76B6-4E5C-AAC1-79262409D8E2}" srcOrd="0" destOrd="0" presId="urn:microsoft.com/office/officeart/2005/8/layout/orgChart1"/>
+    <dgm:cxn modelId="{1B69280B-191B-4EEB-8328-C73906F1FE9D}" type="presParOf" srcId="{60A74F87-76B6-4E5C-AAC1-79262409D8E2}" destId="{AE316488-05D1-4773-B2B4-D00DC0217F86}" srcOrd="0" destOrd="0" presId="urn:microsoft.com/office/officeart/2005/8/layout/orgChart1"/>
+    <dgm:cxn modelId="{C7FACA25-9FFA-4168-96AD-F3A30750132E}" type="presParOf" srcId="{60A74F87-76B6-4E5C-AAC1-79262409D8E2}" destId="{CC791A2B-96D2-4459-B4BA-CE24759417A8}" srcOrd="1" destOrd="0" presId="urn:microsoft.com/office/officeart/2005/8/layout/orgChart1"/>
+    <dgm:cxn modelId="{16F83715-11CE-42AE-9E31-E61A8CC5AFA4}" type="presParOf" srcId="{01E49481-55A0-4975-938A-560FB63F406C}" destId="{0319135C-03CA-4E93-A408-1F0320730AB5}" srcOrd="1" destOrd="0" presId="urn:microsoft.com/office/officeart/2005/8/layout/orgChart1"/>
+    <dgm:cxn modelId="{7E203E2D-FB38-421E-85AE-B6EE4CF706EE}" type="presParOf" srcId="{0319135C-03CA-4E93-A408-1F0320730AB5}" destId="{A9EE33B5-CE6C-4D0A-957A-CD50EDD435E8}" srcOrd="0" destOrd="0" presId="urn:microsoft.com/office/officeart/2005/8/layout/orgChart1"/>
+    <dgm:cxn modelId="{A7DFAA7F-8B09-4829-95CC-375C1FA471A0}" type="presParOf" srcId="{0319135C-03CA-4E93-A408-1F0320730AB5}" destId="{CA4B43C0-B0FB-4BC0-9ED6-A593DF2190CA}" srcOrd="1" destOrd="0" presId="urn:microsoft.com/office/officeart/2005/8/layout/orgChart1"/>
+    <dgm:cxn modelId="{8A138477-AF13-4AA0-9AC8-0062A1322377}" type="presParOf" srcId="{CA4B43C0-B0FB-4BC0-9ED6-A593DF2190CA}" destId="{AB97FA8E-2E03-42FF-9E5D-8A0EAB3F08AE}" srcOrd="0" destOrd="0" presId="urn:microsoft.com/office/officeart/2005/8/layout/orgChart1"/>
+    <dgm:cxn modelId="{21A17246-D1AF-4351-B2C5-0264D0BC049E}" type="presParOf" srcId="{AB97FA8E-2E03-42FF-9E5D-8A0EAB3F08AE}" destId="{2C8D579A-1B31-4CB5-B0EE-3AFA3BF12341}" srcOrd="0" destOrd="0" presId="urn:microsoft.com/office/officeart/2005/8/layout/orgChart1"/>
+    <dgm:cxn modelId="{41BFB42D-FE58-4BB8-AFC9-6036B3E72B5A}" type="presParOf" srcId="{AB97FA8E-2E03-42FF-9E5D-8A0EAB3F08AE}" destId="{0F1A5298-DE8D-43D4-985A-A5C08BA0A48F}" srcOrd="1" destOrd="0" presId="urn:microsoft.com/office/officeart/2005/8/layout/orgChart1"/>
+    <dgm:cxn modelId="{3BCA5097-491D-4E20-A90D-A93A690E0CEE}" type="presParOf" srcId="{CA4B43C0-B0FB-4BC0-9ED6-A593DF2190CA}" destId="{1BE85032-2F17-4D71-BA47-030221C48CD2}" srcOrd="1" destOrd="0" presId="urn:microsoft.com/office/officeart/2005/8/layout/orgChart1"/>
+    <dgm:cxn modelId="{26A89DE9-CA09-4A27-8294-591484E97460}" type="presParOf" srcId="{1BE85032-2F17-4D71-BA47-030221C48CD2}" destId="{C43E878C-25F5-4589-8D21-4E72CD51BE4A}" srcOrd="0" destOrd="0" presId="urn:microsoft.com/office/officeart/2005/8/layout/orgChart1"/>
+    <dgm:cxn modelId="{ABBF209B-EFB1-4D61-A813-9DBF0061EFAA}" type="presParOf" srcId="{1BE85032-2F17-4D71-BA47-030221C48CD2}" destId="{BB45753A-8F6E-4821-82EB-DFE4647271F2}" srcOrd="1" destOrd="0" presId="urn:microsoft.com/office/officeart/2005/8/layout/orgChart1"/>
+    <dgm:cxn modelId="{738B670F-840E-4011-B746-8B2FF01DA907}" type="presParOf" srcId="{BB45753A-8F6E-4821-82EB-DFE4647271F2}" destId="{37EC9660-B081-488D-9233-CA4F08C1868A}" srcOrd="0" destOrd="0" presId="urn:microsoft.com/office/officeart/2005/8/layout/orgChart1"/>
+    <dgm:cxn modelId="{EB74272A-AB8C-4A0E-96CE-E02C0A0287AF}" type="presParOf" srcId="{37EC9660-B081-488D-9233-CA4F08C1868A}" destId="{633A26B3-019A-47D5-B4C9-5FEF0F4E185E}" srcOrd="0" destOrd="0" presId="urn:microsoft.com/office/officeart/2005/8/layout/orgChart1"/>
+    <dgm:cxn modelId="{8D841491-98E5-41E3-8C7F-A5AAB3899575}" type="presParOf" srcId="{37EC9660-B081-488D-9233-CA4F08C1868A}" destId="{9A276E3E-DDED-4D8A-88A9-B4139298F8BB}" srcOrd="1" destOrd="0" presId="urn:microsoft.com/office/officeart/2005/8/layout/orgChart1"/>
+    <dgm:cxn modelId="{3B12436D-AE8C-4569-920F-E642995AB399}" type="presParOf" srcId="{BB45753A-8F6E-4821-82EB-DFE4647271F2}" destId="{F2AFB459-E237-4ACC-9489-02220BE8C79A}" srcOrd="1" destOrd="0" presId="urn:microsoft.com/office/officeart/2005/8/layout/orgChart1"/>
+    <dgm:cxn modelId="{2A34A539-37F9-486A-BCE8-B935EC254541}" type="presParOf" srcId="{BB45753A-8F6E-4821-82EB-DFE4647271F2}" destId="{4459FA21-5978-4890-8123-56F46B3B75DD}" srcOrd="2" destOrd="0" presId="urn:microsoft.com/office/officeart/2005/8/layout/orgChart1"/>
+    <dgm:cxn modelId="{119CFD53-AB18-47EE-9E0D-9986C6EB1242}" type="presParOf" srcId="{CA4B43C0-B0FB-4BC0-9ED6-A593DF2190CA}" destId="{5E5A80B1-07EE-4F1E-BB56-DCC32DF33CE2}" srcOrd="2" destOrd="0" presId="urn:microsoft.com/office/officeart/2005/8/layout/orgChart1"/>
+    <dgm:cxn modelId="{B58BFBE5-2181-4655-A0F0-4A12EADC8CA0}" type="presParOf" srcId="{01E49481-55A0-4975-938A-560FB63F406C}" destId="{3FC15106-E04F-44F5-A0E3-E723611426D0}" srcOrd="2" destOrd="0" presId="urn:microsoft.com/office/officeart/2005/8/layout/orgChart1"/>
+    <dgm:cxn modelId="{538D677E-A3F9-488A-AA6B-2961822B6844}" type="presParOf" srcId="{EAACA722-CA5D-4FA2-9CBB-365DE6205AC6}" destId="{93449E97-7A33-480C-BA59-4228A7DDC932}" srcOrd="2" destOrd="0" presId="urn:microsoft.com/office/officeart/2005/8/layout/orgChart1"/>
+    <dgm:cxn modelId="{5CC70190-E38D-4006-8049-67BD7F2F0F75}" type="presParOf" srcId="{87F28ACC-DD1B-4E2B-9F67-C9C8CC2E1B60}" destId="{795EFE34-6397-4450-9203-F365EE3516BC}" srcOrd="2" destOrd="0" presId="urn:microsoft.com/office/officeart/2005/8/layout/orgChart1"/>
+    <dgm:cxn modelId="{C5C063D6-E242-432C-8789-557F7BC7E3CE}" type="presParOf" srcId="{6645CBDA-2807-403A-8B9A-B4571D8F7D99}" destId="{3244F92B-054D-4299-9A7F-33295A4ED812}" srcOrd="4" destOrd="0" presId="urn:microsoft.com/office/officeart/2005/8/layout/orgChart1"/>
+    <dgm:cxn modelId="{4A9177AF-CC51-4F6B-B14E-6BC02350F443}" type="presParOf" srcId="{6645CBDA-2807-403A-8B9A-B4571D8F7D99}" destId="{9E8C223C-117D-4950-816A-14C52A34F143}" srcOrd="5" destOrd="0" presId="urn:microsoft.com/office/officeart/2005/8/layout/orgChart1"/>
+    <dgm:cxn modelId="{ECB75611-D26B-4DA7-9729-D92C39910923}" type="presParOf" srcId="{9E8C223C-117D-4950-816A-14C52A34F143}" destId="{F9E3A4BE-7951-498A-A284-EB23DDDB33EA}" srcOrd="0" destOrd="0" presId="urn:microsoft.com/office/officeart/2005/8/layout/orgChart1"/>
+    <dgm:cxn modelId="{DFBCB407-D98B-482A-A121-D4EEF287C90B}" type="presParOf" srcId="{F9E3A4BE-7951-498A-A284-EB23DDDB33EA}" destId="{88597611-31F7-4B56-AFFD-939BB83E3B2C}" srcOrd="0" destOrd="0" presId="urn:microsoft.com/office/officeart/2005/8/layout/orgChart1"/>
+    <dgm:cxn modelId="{0B411894-C772-4B7F-9DCC-E76E0B3814A9}" type="presParOf" srcId="{F9E3A4BE-7951-498A-A284-EB23DDDB33EA}" destId="{2F3FAF75-5974-47E1-B987-3CAADD06C2DF}" srcOrd="1" destOrd="0" presId="urn:microsoft.com/office/officeart/2005/8/layout/orgChart1"/>
+    <dgm:cxn modelId="{AF078C57-4DF4-4B62-8E18-4C0BD75897FA}" type="presParOf" srcId="{9E8C223C-117D-4950-816A-14C52A34F143}" destId="{B8C460EC-ABC8-4495-B364-C5549954959A}" srcOrd="1" destOrd="0" presId="urn:microsoft.com/office/officeart/2005/8/layout/orgChart1"/>
+    <dgm:cxn modelId="{CAE36C71-196C-4F35-BA82-16F8F6E440BC}" type="presParOf" srcId="{9E8C223C-117D-4950-816A-14C52A34F143}" destId="{59B1CB2A-C724-4F10-BB7E-335232BD47C4}" srcOrd="2" destOrd="0" presId="urn:microsoft.com/office/officeart/2005/8/layout/orgChart1"/>
+    <dgm:cxn modelId="{BCBF784D-25E9-49DD-B8AB-DCC44EB0FC4B}" type="presParOf" srcId="{729C8F19-5FA1-45C3-9F38-F340D4985570}" destId="{ADFFCABD-36DE-4730-AEF9-EB2B04F3D688}" srcOrd="2" destOrd="0" presId="urn:microsoft.com/office/officeart/2005/8/layout/orgChart1"/>
+    <dgm:cxn modelId="{CB48D383-44C4-4134-A59F-6506EEAB7A7F}" type="presParOf" srcId="{ADFFCABD-36DE-4730-AEF9-EB2B04F3D688}" destId="{AE0F4B90-0287-4F37-A9F8-8A095621C9C0}" srcOrd="0" destOrd="0" presId="urn:microsoft.com/office/officeart/2005/8/layout/orgChart1"/>
+    <dgm:cxn modelId="{1E34E899-CFDC-425F-9095-176F21B13418}" type="presParOf" srcId="{ADFFCABD-36DE-4730-AEF9-EB2B04F3D688}" destId="{EA473C4B-47FE-4CDE-B53E-9F537259EBD8}" srcOrd="1" destOrd="0" presId="urn:microsoft.com/office/officeart/2005/8/layout/orgChart1"/>
+    <dgm:cxn modelId="{C201574F-7CFE-4299-AEC4-08FFEF502F3A}" type="presParOf" srcId="{EA473C4B-47FE-4CDE-B53E-9F537259EBD8}" destId="{F7DA76B1-DB57-4FC1-95EE-D921F2AF2981}" srcOrd="0" destOrd="0" presId="urn:microsoft.com/office/officeart/2005/8/layout/orgChart1"/>
+    <dgm:cxn modelId="{5BAD9E3B-6FA7-44D9-B79A-A2C35B185F91}" type="presParOf" srcId="{F7DA76B1-DB57-4FC1-95EE-D921F2AF2981}" destId="{F8470DE5-F90F-49E3-9620-70DA1EEC3CB0}" srcOrd="0" destOrd="0" presId="urn:microsoft.com/office/officeart/2005/8/layout/orgChart1"/>
+    <dgm:cxn modelId="{1F66CDEC-2798-42A8-B7CC-5F7A97DF5E8C}" type="presParOf" srcId="{F7DA76B1-DB57-4FC1-95EE-D921F2AF2981}" destId="{46220C4F-FFB1-41D3-93BF-A34A52AF1C18}" srcOrd="1" destOrd="0" presId="urn:microsoft.com/office/officeart/2005/8/layout/orgChart1"/>
+    <dgm:cxn modelId="{D07B9D48-FA7D-40C8-91B5-76D040F70471}" type="presParOf" srcId="{EA473C4B-47FE-4CDE-B53E-9F537259EBD8}" destId="{E7D41BBA-E8D7-4CF6-970D-651740FC0677}" srcOrd="1" destOrd="0" presId="urn:microsoft.com/office/officeart/2005/8/layout/orgChart1"/>
+    <dgm:cxn modelId="{27ED1DCF-6FCF-483F-A4E2-5CFF9B3E3524}" type="presParOf" srcId="{EA473C4B-47FE-4CDE-B53E-9F537259EBD8}" destId="{32C72ABB-2FBB-4D4E-B131-8FA3649AC2A9}" srcOrd="2" destOrd="0" presId="urn:microsoft.com/office/officeart/2005/8/layout/orgChart1"/>
   </dgm:cxnLst>
   <dgm:bg/>
   <dgm:whole/>
@@ -4116,7 +4605,7 @@
         </a:bodyPr>
         <a:lstStyle/>
         <a:p>
-          <a:pPr marL="0" lvl="0" indent="0" algn="ctr" defTabSz="444500">
+          <a:pPr lvl="0" algn="ctr" defTabSz="444500">
             <a:lnSpc>
               <a:spcPct val="90000"/>
             </a:lnSpc>
@@ -4126,7 +4615,6 @@
             <a:spcAft>
               <a:spcPct val="35000"/>
             </a:spcAft>
-            <a:buNone/>
           </a:pPr>
           <a:r>
             <a:rPr lang="en-US" sz="1000" kern="1200"/>
@@ -4194,7 +4682,7 @@
         </a:bodyPr>
         <a:lstStyle/>
         <a:p>
-          <a:pPr marL="0" lvl="0" indent="0" algn="ctr" defTabSz="444500">
+          <a:pPr lvl="0" algn="ctr" defTabSz="444500">
             <a:lnSpc>
               <a:spcPct val="90000"/>
             </a:lnSpc>
@@ -4204,7 +4692,6 @@
             <a:spcAft>
               <a:spcPct val="35000"/>
             </a:spcAft>
-            <a:buNone/>
           </a:pPr>
           <a:r>
             <a:rPr lang="en-US" sz="1000" kern="1200"/>
@@ -4272,7 +4759,7 @@
         </a:bodyPr>
         <a:lstStyle/>
         <a:p>
-          <a:pPr marL="0" lvl="0" indent="0" algn="ctr" defTabSz="444500">
+          <a:pPr lvl="0" algn="ctr" defTabSz="444500">
             <a:lnSpc>
               <a:spcPct val="90000"/>
             </a:lnSpc>
@@ -4282,7 +4769,6 @@
             <a:spcAft>
               <a:spcPct val="35000"/>
             </a:spcAft>
-            <a:buNone/>
           </a:pPr>
           <a:r>
             <a:rPr lang="en-US" sz="1000" kern="1200"/>
@@ -4350,7 +4836,7 @@
         </a:bodyPr>
         <a:lstStyle/>
         <a:p>
-          <a:pPr marL="0" lvl="0" indent="0" algn="ctr" defTabSz="444500">
+          <a:pPr lvl="0" algn="ctr" defTabSz="444500">
             <a:lnSpc>
               <a:spcPct val="90000"/>
             </a:lnSpc>
@@ -4360,7 +4846,6 @@
             <a:spcAft>
               <a:spcPct val="35000"/>
             </a:spcAft>
-            <a:buNone/>
           </a:pPr>
           <a:r>
             <a:rPr lang="en-US" sz="1000" kern="1200"/>
@@ -4428,7 +4913,7 @@
         </a:bodyPr>
         <a:lstStyle/>
         <a:p>
-          <a:pPr marL="0" lvl="0" indent="0" algn="ctr" defTabSz="444500">
+          <a:pPr lvl="0" algn="ctr" defTabSz="444500">
             <a:lnSpc>
               <a:spcPct val="90000"/>
             </a:lnSpc>
@@ -4438,7 +4923,6 @@
             <a:spcAft>
               <a:spcPct val="35000"/>
             </a:spcAft>
-            <a:buNone/>
           </a:pPr>
           <a:r>
             <a:rPr lang="en-US" sz="1000" kern="1200"/>
@@ -4506,7 +4990,7 @@
         </a:bodyPr>
         <a:lstStyle/>
         <a:p>
-          <a:pPr marL="0" lvl="0" indent="0" algn="ctr" defTabSz="444500">
+          <a:pPr lvl="0" algn="ctr" defTabSz="444500">
             <a:lnSpc>
               <a:spcPct val="90000"/>
             </a:lnSpc>
@@ -4516,7 +5000,6 @@
             <a:spcAft>
               <a:spcPct val="35000"/>
             </a:spcAft>
-            <a:buNone/>
           </a:pPr>
           <a:r>
             <a:rPr lang="en-US" sz="1000" kern="1200"/>
@@ -4584,7 +5067,7 @@
         </a:bodyPr>
         <a:lstStyle/>
         <a:p>
-          <a:pPr marL="0" lvl="0" indent="0" algn="ctr" defTabSz="444500">
+          <a:pPr lvl="0" algn="ctr" defTabSz="444500">
             <a:lnSpc>
               <a:spcPct val="90000"/>
             </a:lnSpc>
@@ -4594,7 +5077,6 @@
             <a:spcAft>
               <a:spcPct val="35000"/>
             </a:spcAft>
-            <a:buNone/>
           </a:pPr>
           <a:r>
             <a:rPr lang="en-US" sz="1000" kern="1200"/>
@@ -4662,7 +5144,7 @@
         </a:bodyPr>
         <a:lstStyle/>
         <a:p>
-          <a:pPr marL="0" lvl="0" indent="0" algn="ctr" defTabSz="444500">
+          <a:pPr lvl="0" algn="ctr" defTabSz="444500">
             <a:lnSpc>
               <a:spcPct val="90000"/>
             </a:lnSpc>
@@ -4672,7 +5154,6 @@
             <a:spcAft>
               <a:spcPct val="35000"/>
             </a:spcAft>
-            <a:buNone/>
           </a:pPr>
           <a:r>
             <a:rPr lang="en-US" sz="1000" kern="1200"/>
@@ -4740,7 +5221,7 @@
         </a:bodyPr>
         <a:lstStyle/>
         <a:p>
-          <a:pPr marL="0" lvl="0" indent="0" algn="ctr" defTabSz="444500">
+          <a:pPr lvl="0" algn="ctr" defTabSz="444500">
             <a:lnSpc>
               <a:spcPct val="90000"/>
             </a:lnSpc>
@@ -4750,7 +5231,6 @@
             <a:spcAft>
               <a:spcPct val="35000"/>
             </a:spcAft>
-            <a:buNone/>
           </a:pPr>
           <a:r>
             <a:rPr lang="en-US" sz="1000" kern="1200"/>
@@ -4818,7 +5298,7 @@
         </a:bodyPr>
         <a:lstStyle/>
         <a:p>
-          <a:pPr marL="0" lvl="0" indent="0" algn="ctr" defTabSz="444500">
+          <a:pPr lvl="0" algn="ctr" defTabSz="444500">
             <a:lnSpc>
               <a:spcPct val="90000"/>
             </a:lnSpc>
@@ -4828,7 +5308,6 @@
             <a:spcAft>
               <a:spcPct val="35000"/>
             </a:spcAft>
-            <a:buNone/>
           </a:pPr>
           <a:r>
             <a:rPr lang="en-US" sz="1000" kern="1200"/>
@@ -4896,7 +5375,7 @@
         </a:bodyPr>
         <a:lstStyle/>
         <a:p>
-          <a:pPr marL="0" lvl="0" indent="0" algn="ctr" defTabSz="444500">
+          <a:pPr lvl="0" algn="ctr" defTabSz="444500">
             <a:lnSpc>
               <a:spcPct val="90000"/>
             </a:lnSpc>
@@ -4906,7 +5385,6 @@
             <a:spcAft>
               <a:spcPct val="35000"/>
             </a:spcAft>
-            <a:buNone/>
           </a:pPr>
           <a:r>
             <a:rPr lang="en-US" sz="1000" kern="1200"/>
@@ -4974,7 +5452,7 @@
         </a:bodyPr>
         <a:lstStyle/>
         <a:p>
-          <a:pPr marL="0" lvl="0" indent="0" algn="ctr" defTabSz="444500">
+          <a:pPr lvl="0" algn="ctr" defTabSz="444500">
             <a:lnSpc>
               <a:spcPct val="90000"/>
             </a:lnSpc>
@@ -4984,7 +5462,6 @@
             <a:spcAft>
               <a:spcPct val="35000"/>
             </a:spcAft>
-            <a:buNone/>
           </a:pPr>
           <a:r>
             <a:rPr lang="en-US" sz="1000" kern="1200"/>
@@ -5052,7 +5529,7 @@
         </a:bodyPr>
         <a:lstStyle/>
         <a:p>
-          <a:pPr marL="0" lvl="0" indent="0" algn="ctr" defTabSz="444500">
+          <a:pPr lvl="0" algn="ctr" defTabSz="444500">
             <a:lnSpc>
               <a:spcPct val="90000"/>
             </a:lnSpc>
@@ -5062,7 +5539,6 @@
             <a:spcAft>
               <a:spcPct val="35000"/>
             </a:spcAft>
-            <a:buNone/>
           </a:pPr>
           <a:r>
             <a:rPr lang="en-US" sz="1000" kern="1200"/>
@@ -5130,7 +5606,7 @@
         </a:bodyPr>
         <a:lstStyle/>
         <a:p>
-          <a:pPr marL="0" lvl="0" indent="0" algn="ctr" defTabSz="444500">
+          <a:pPr lvl="0" algn="ctr" defTabSz="444500">
             <a:lnSpc>
               <a:spcPct val="90000"/>
             </a:lnSpc>
@@ -5140,7 +5616,6 @@
             <a:spcAft>
               <a:spcPct val="35000"/>
             </a:spcAft>
-            <a:buNone/>
           </a:pPr>
           <a:r>
             <a:rPr lang="en-US" sz="1000" kern="1200"/>
@@ -5208,7 +5683,7 @@
         </a:bodyPr>
         <a:lstStyle/>
         <a:p>
-          <a:pPr marL="0" lvl="0" indent="0" algn="ctr" defTabSz="444500">
+          <a:pPr lvl="0" algn="ctr" defTabSz="444500">
             <a:lnSpc>
               <a:spcPct val="90000"/>
             </a:lnSpc>
@@ -5218,7 +5693,6 @@
             <a:spcAft>
               <a:spcPct val="35000"/>
             </a:spcAft>
-            <a:buNone/>
           </a:pPr>
           <a:r>
             <a:rPr lang="en-US" sz="1000" kern="1200"/>
@@ -5286,7 +5760,7 @@
         </a:bodyPr>
         <a:lstStyle/>
         <a:p>
-          <a:pPr marL="0" lvl="0" indent="0" algn="ctr" defTabSz="444500">
+          <a:pPr lvl="0" algn="ctr" defTabSz="444500">
             <a:lnSpc>
               <a:spcPct val="90000"/>
             </a:lnSpc>
@@ -5296,7 +5770,6 @@
             <a:spcAft>
               <a:spcPct val="35000"/>
             </a:spcAft>
-            <a:buNone/>
           </a:pPr>
           <a:r>
             <a:rPr lang="en-US" sz="1000" kern="1200"/>
@@ -5364,7 +5837,7 @@
         </a:bodyPr>
         <a:lstStyle/>
         <a:p>
-          <a:pPr marL="0" lvl="0" indent="0" algn="ctr" defTabSz="444500">
+          <a:pPr lvl="0" algn="ctr" defTabSz="444500">
             <a:lnSpc>
               <a:spcPct val="90000"/>
             </a:lnSpc>
@@ -5374,7 +5847,6 @@
             <a:spcAft>
               <a:spcPct val="35000"/>
             </a:spcAft>
-            <a:buNone/>
           </a:pPr>
           <a:r>
             <a:rPr lang="en-US" sz="1000" kern="1200"/>
@@ -5442,7 +5914,7 @@
         </a:bodyPr>
         <a:lstStyle/>
         <a:p>
-          <a:pPr marL="0" lvl="0" indent="0" algn="ctr" defTabSz="444500">
+          <a:pPr lvl="0" algn="ctr" defTabSz="444500">
             <a:lnSpc>
               <a:spcPct val="90000"/>
             </a:lnSpc>
@@ -5452,7 +5924,6 @@
             <a:spcAft>
               <a:spcPct val="35000"/>
             </a:spcAft>
-            <a:buNone/>
           </a:pPr>
           <a:r>
             <a:rPr lang="en-US" sz="1000" kern="1200"/>
@@ -5520,7 +5991,7 @@
         </a:bodyPr>
         <a:lstStyle/>
         <a:p>
-          <a:pPr marL="0" lvl="0" indent="0" algn="ctr" defTabSz="444500">
+          <a:pPr lvl="0" algn="ctr" defTabSz="444500">
             <a:lnSpc>
               <a:spcPct val="90000"/>
             </a:lnSpc>
@@ -5530,7 +6001,6 @@
             <a:spcAft>
               <a:spcPct val="35000"/>
             </a:spcAft>
-            <a:buNone/>
           </a:pPr>
           <a:r>
             <a:rPr lang="en-US" sz="1000" kern="1200"/>
@@ -5599,7 +6069,7 @@
         </a:bodyPr>
         <a:lstStyle/>
         <a:p>
-          <a:pPr marL="0" lvl="0" indent="0" algn="ctr" defTabSz="444500">
+          <a:pPr lvl="0" algn="ctr" defTabSz="444500">
             <a:lnSpc>
               <a:spcPct val="90000"/>
             </a:lnSpc>
@@ -5609,7 +6079,6 @@
             <a:spcAft>
               <a:spcPct val="35000"/>
             </a:spcAft>
-            <a:buNone/>
           </a:pPr>
           <a:r>
             <a:rPr lang="en-US" sz="1000" kern="1200"/>

</xml_diff>